<commit_message>
vault backup: 2024-05-06 01:57:52
</commit_message>
<xml_diff>
--- a/study/毕设/外文翻译/Segment Anything in Medical Images.docx
+++ b/study/毕设/外文翻译/Segment Anything in Medical Images.docx
@@ -2425,9 +2425,11 @@
       <w:r>
         <w:t xml:space="preserve">Nature Medicine, vol. 24, no. 9, p. 1342–1350, 2018.</w:t>
       </w:r>
-      <w:r>
-        <w:br/>
-      </w:r>
+    </w:p>
+    <w:p>
+      <w:pPr>
+        <w:pStyle w:val="BlockText"/>
+      </w:pPr>
       <w:r>
         <w:t xml:space="preserve">D. Ouyang, B. He, A. Ghorbani, N. Yuan, J. Ebinger, C. P. Langlotz, P. A. Heidenreich, R. A. Harrington, D. H. Liang, E. A. Ashley et al.,</w:t>
       </w:r>
@@ -2449,9 +2451,11 @@
       <w:r>
         <w:t xml:space="preserve">Nature, vol. 580, no. 7802, pp. 252–256, 200.</w:t>
       </w:r>
-      <w:r>
-        <w:br/>
-      </w:r>
+    </w:p>
+    <w:p>
+      <w:pPr>
+        <w:pStyle w:val="BlockText"/>
+      </w:pPr>
       <w:r>
         <w:t xml:space="preserve">F. Isensee, P. F. Jaeger, S. A. Kohl, J. Petersen, and K. H. Maier-Hein,</w:t>
       </w:r>
@@ -2473,9 +2477,11 @@
       <w:r>
         <w:t xml:space="preserve">Nature Mehods, vol. 18, no. 2, pp. 203–211, 2021.</w:t>
       </w:r>
-      <w:r>
-        <w:br/>
-      </w:r>
+    </w:p>
+    <w:p>
+      <w:pPr>
+        <w:pStyle w:val="BlockText"/>
+      </w:pPr>
       <w:r>
         <w:t xml:space="preserve">A. Kirillov, E. Mintun, N. Ravi, H. Mao, C. Rolland, L. Gustafson, T. Xiao, S. Whitehead, A. C. Berg, W.-Y. Lo et al.,</w:t>
       </w:r>
@@ -2497,9 +2503,11 @@
       <w:r>
         <w:t xml:space="preserve">arXiv preprint arXiv:2304.0243, 2023.</w:t>
       </w:r>
-      <w:r>
-        <w:br/>
-      </w:r>
+    </w:p>
+    <w:p>
+      <w:pPr>
+        <w:pStyle w:val="BlockText"/>
+      </w:pPr>
       <w:r>
         <w:t xml:space="preserve">X. Zou, J. Yang, H. Zhang, F. Li, L. Li, J. Gao, and Y. J. Lee,</w:t>
       </w:r>
@@ -2521,9 +2529,11 @@
       <w:r>
         <w:t xml:space="preserve">arXiv preprint arXiv:2304.06718, 2023.</w:t>
       </w:r>
-      <w:r>
-        <w:br/>
-      </w:r>
+    </w:p>
+    <w:p>
+      <w:pPr>
+        <w:pStyle w:val="BlockText"/>
+      </w:pPr>
       <w:r>
         <w:t xml:space="preserve">Y. Huang, X. Yang, L. Liu, H. Zhou, A. Chang, X. Zhou, R. Chen, J. Yu, J. Chen, C. Chen et al.,</w:t>
       </w:r>
@@ -2545,9 +2555,11 @@
       <w:r>
         <w:t xml:space="preserve">arXiv preprint arXiv:2304.1460, 2023.</w:t>
       </w:r>
-      <w:r>
-        <w:br/>
-      </w:r>
+    </w:p>
+    <w:p>
+      <w:pPr>
+        <w:pStyle w:val="BlockText"/>
+      </w:pPr>
       <w:r>
         <w:t xml:space="preserve">A. Dosovitskiy, L. Beyer, A. Kolesnikov, D. Weissenborn, X. Zhai, T. Unterthiner, M. Dehghani, M. Minderer, G. Heigold, S. Gelly et al.,</w:t>
       </w:r>
@@ -2569,9 +2581,11 @@
       <w:r>
         <w:t xml:space="preserve">in International Conference on Learning Reresentations, 2020.</w:t>
       </w:r>
-      <w:r>
-        <w:br/>
-      </w:r>
+    </w:p>
+    <w:p>
+      <w:pPr>
+        <w:pStyle w:val="BlockText"/>
+      </w:pPr>
       <w:r>
         <w:t xml:space="preserve">M. Tancik, P. Srinivasan, B. Mildenhall, S. Fridovich-Keil, N. Raghavan, U. Singhal, R. Ramamoorthi, J. Barron, and R. Ng,</w:t>
       </w:r>
@@ -2593,9 +2607,11 @@
       <w:r>
         <w:t xml:space="preserve">Advances in Neural Information Prcessing Systems, vol. 33, pp. 7537–7547, 2020.</w:t>
       </w:r>
-      <w:r>
-        <w:br/>
-      </w:r>
+    </w:p>
+    <w:p>
+      <w:pPr>
+        <w:pStyle w:val="BlockText"/>
+      </w:pPr>
       <w:r>
         <w:t xml:space="preserve">A. Vaswani, N. Shazeer, N. Parmar, J. Uszkoreit, L. Jones, A. N. Gomez, Ł. Kaiser, and I. Polosukhin,</w:t>
       </w:r>
@@ -2617,9 +2633,11 @@
       <w:r>
         <w:t xml:space="preserve">Advances in neural Information Prcessing Systems, vol. 30, 2017.</w:t>
       </w:r>
-      <w:r>
-        <w:br/>
-      </w:r>
+    </w:p>
+    <w:p>
+      <w:pPr>
+        <w:pStyle w:val="BlockText"/>
+      </w:pPr>
       <w:r>
         <w:t xml:space="preserve">E. K. Abdalla, R. Adam, A. J. Bilchik, D. Jaeck, J.-N. Vauthey, and D. Mahvi,</w:t>
       </w:r>
@@ -2641,9 +2659,11 @@
       <w:r>
         <w:t xml:space="preserve">Anals of Surgical Oncology, vol. 13, pp. 1271–1280, 2006.</w:t>
       </w:r>
-      <w:r>
-        <w:br/>
-      </w:r>
+    </w:p>
+    <w:p>
+      <w:pPr>
+        <w:pStyle w:val="BlockText"/>
+      </w:pPr>
       <w:r>
         <w:t xml:space="preserve">K. Bera, N. Braman, A. Gupta, V. Velcheti, and A. Madabhushi,</w:t>
       </w:r>
@@ -2665,9 +2685,11 @@
       <w:r>
         <w:t xml:space="preserve">Nature Reviews Clnical Oncology, vol. 19, no. 2, pp. 132–146, 2022.</w:t>
       </w:r>
-      <w:r>
-        <w:br/>
-      </w:r>
+    </w:p>
+    <w:p>
+      <w:pPr>
+        <w:pStyle w:val="BlockText"/>
+      </w:pPr>
       <w:r>
         <w:t xml:space="preserve">S. Bakas, M. Reyes, A. Jakab, S. Bauer, M. Rempfler, A. Crimi et al.,</w:t>
       </w:r>
@@ -2689,9 +2711,11 @@
       <w:r>
         <w:t xml:space="preserve">arXiv prprint arXiv:1811.02629, 2018.</w:t>
       </w:r>
-      <w:r>
-        <w:br/>
-      </w:r>
+    </w:p>
+    <w:p>
+      <w:pPr>
+        <w:pStyle w:val="BlockText"/>
+      </w:pPr>
       <w:r>
         <w:t xml:space="preserve">V. M. Campello, P. Gkontra, C. Izquierdo, C. Mart ́ın-Isla, A. Sojoudi, P. M. Full, K. Maier-Hein, Y. Zhang, Z. He, J. Ma, M. Parre ̃ no, A. Albiol, F. Kong, S. C. Shadden, J. C. Acero, V. Sundaresan, M. Saber, M. Elattar, H. Li, B. Menze, F. Khader, C. Haarburger, C. M. Scannell, M. Veta, A. Carscadden, K. Punithakumar, X. Liu, S. A. Tsaftaris, X. Huang, X. Yang, L. Li, X. Zhuang, D. Vilad ́ es, M. L. Descalzo, A. Guala, L. La Mura, M. G. Friedrich, R. Garg, J. Lebel, F. Henriques, M. Karakas, E. C ̧ avus ̧, S. E. Petersen, S. Escalera, S. Segu ́ı, J. F. Rodr ́ıguez-Palomares, and K. Lekadir,</w:t>
       </w:r>
@@ -2713,9 +2737,11 @@
       <w:r>
         <w:t xml:space="preserve">IEEE Trnsactions on Medical Imaging, vol. 40, no. 12, pp. 3543–3554, 2021.</w:t>
       </w:r>
-      <w:r>
-        <w:br/>
-      </w:r>
+    </w:p>
+    <w:p>
+      <w:pPr>
+        <w:pStyle w:val="BlockText"/>
+      </w:pPr>
       <w:r>
         <w:t xml:space="preserve">K. Zhang, X. Liu, J. Shen, Z. Li, Y. Sang, X. Wu, Y. Zha, W. Liang, C. Wang, K. Wang et al.,</w:t>
       </w:r>
@@ -2737,9 +2763,11 @@
       <w:r>
         <w:t xml:space="preserve">Cell, vol. 18, no. 6, pp. 14231433, 2020.</w:t>
       </w:r>
-      <w:r>
-        <w:br/>
-      </w:r>
+    </w:p>
+    <w:p>
+      <w:pPr>
+        <w:pStyle w:val="BlockText"/>
+      </w:pPr>
       <w:r>
         <w:t xml:space="preserve">D. Shen, G. Wu, and H.-I. Suk,</w:t>
       </w:r>
@@ -2761,9 +2789,11 @@
       <w:r>
         <w:t xml:space="preserve">Annual Reiew of Biomedical Engineering, vol. 19, pp. 221–248, 2017.</w:t>
       </w:r>
-      <w:r>
-        <w:br/>
-      </w:r>
+    </w:p>
+    <w:p>
+      <w:pPr>
+        <w:pStyle w:val="BlockText"/>
+      </w:pPr>
       <w:r>
         <w:t xml:space="preserve">T. B. Brown, B. Mann, N. Ryder, M. Subbiah, J. Kaplan, P. Dhariwal, A. Neelakantan, P. Shyam, G. Sastry, A. Askell et al.,</w:t>
       </w:r>
@@ -2785,9 +2815,11 @@
       <w:r>
         <w:t xml:space="preserve">arXiv preprint arXiv:2005.14165, 2020.</w:t>
       </w:r>
-      <w:r>
-        <w:br/>
-      </w:r>
+    </w:p>
+    <w:p>
+      <w:pPr>
+        <w:pStyle w:val="BlockText"/>
+      </w:pPr>
       <w:r>
         <w:t xml:space="preserve">J. L. Ba, J. R. Kiros, and G. E. Hinton,</w:t>
       </w:r>
@@ -2809,9 +2841,11 @@
       <w:r>
         <w:t xml:space="preserve">arXiv preprint ariv:1607.06450, 2016.</w:t>
       </w:r>
-      <w:r>
-        <w:br/>
-      </w:r>
+    </w:p>
+    <w:p>
+      <w:pPr>
+        <w:pStyle w:val="BlockText"/>
+      </w:pPr>
       <w:r>
         <w:t xml:space="preserve">K. He, X. Chen, S. Xie, Y. Li, P. Doll ́ ar, and R. Girshick,</w:t>
       </w:r>
@@ -2833,9 +2867,11 @@
       <w:r>
         <w:t xml:space="preserve">in Proceedings of the IEEE/CVF Conference on Computer Viion and Pattern Recognition, 2022, pp. 16 000–16 009.</w:t>
       </w:r>
-      <w:r>
-        <w:br/>
-      </w:r>
+    </w:p>
+    <w:p>
+      <w:pPr>
+        <w:pStyle w:val="BlockText"/>
+      </w:pPr>
       <w:r>
         <w:t xml:space="preserve">I. Loshchilov and F. Hutter,</w:t>
       </w:r>
@@ -2857,9 +2893,11 @@
       <w:r>
         <w:t xml:space="preserve">in Inernational Conference on Learning Representations, 2019.</w:t>
       </w:r>
-      <w:r>
-        <w:br/>
-      </w:r>
+    </w:p>
+    <w:p>
+      <w:pPr>
+        <w:pStyle w:val="BlockText"/>
+      </w:pPr>
       <w:r>
         <w:t xml:space="preserve">L. Maier-Hein, A. Reinke, P. Godau, M. D. Tizabi, F. B ̈ uttner et al.,</w:t>
       </w:r>
@@ -2879,7 +2917,7 @@
         <w:t xml:space="preserve"> </w:t>
       </w:r>
       <w:r>
-        <w:t xml:space="preserve">arXiv preprint arXiv:2206.01653, 2022.</w:t>
+        <w:t xml:space="preserve">arXiv preprint arXiv:2206.01653, 202.</w:t>
       </w:r>
     </w:p>
     <w:bookmarkEnd w:id="33"/>

</xml_diff>

<commit_message>
vault backup: 2024-05-06 02:05:16
</commit_message>
<xml_diff>
--- a/study/毕设/外文翻译/Segment Anything in Medical Images.docx
+++ b/study/毕设/外文翻译/Segment Anything in Medical Images.docx
@@ -3561,9 +3561,98 @@
     </w:lvl>
   </w:abstractNum>
   <w:abstractNum w15:restartNumberingAfterBreak="0" w:abstractNumId="2">
+    <w:nsid w:val="62B74F31"/>
+    <w:multiLevelType w:val="hybridMultilevel"/>
+    <w:tmpl w:val="900E1566"/>
+    <w:lvl w:ilvl="0" w:tplc="B27E430A">
+      <w:start w:val="1"/>
+      <w:numFmt w:val="decimal"/>
+      <w:lvlText w:val="第%1章"/>
+      <w:lvlJc w:val="left"/>
+      <w:pPr>
+        <w:ind w:hanging="440" w:left="440"/>
+      </w:pPr>
+      <w:rPr>
+        <w:rFonts w:hint="eastAsia"/>
+      </w:rPr>
+    </w:lvl>
+    <w:lvl w:ilvl="1" w:tentative="1" w:tplc="04090019">
+      <w:start w:val="1"/>
+      <w:numFmt w:val="lowerLetter"/>
+      <w:lvlText w:val="%2)"/>
+      <w:lvlJc w:val="left"/>
+      <w:pPr>
+        <w:ind w:hanging="440" w:left="880"/>
+      </w:pPr>
+    </w:lvl>
+    <w:lvl w:ilvl="2" w:tentative="1" w:tplc="0409001B">
+      <w:start w:val="1"/>
+      <w:numFmt w:val="lowerRoman"/>
+      <w:lvlText w:val="%3."/>
+      <w:lvlJc w:val="right"/>
+      <w:pPr>
+        <w:ind w:hanging="440" w:left="1320"/>
+      </w:pPr>
+    </w:lvl>
+    <w:lvl w:ilvl="3" w:tentative="1" w:tplc="0409000F">
+      <w:start w:val="1"/>
+      <w:numFmt w:val="decimal"/>
+      <w:lvlText w:val="%4."/>
+      <w:lvlJc w:val="left"/>
+      <w:pPr>
+        <w:ind w:hanging="440" w:left="1760"/>
+      </w:pPr>
+    </w:lvl>
+    <w:lvl w:ilvl="4" w:tentative="1" w:tplc="04090019">
+      <w:start w:val="1"/>
+      <w:numFmt w:val="lowerLetter"/>
+      <w:lvlText w:val="%5)"/>
+      <w:lvlJc w:val="left"/>
+      <w:pPr>
+        <w:ind w:hanging="440" w:left="2200"/>
+      </w:pPr>
+    </w:lvl>
+    <w:lvl w:ilvl="5" w:tentative="1" w:tplc="0409001B">
+      <w:start w:val="1"/>
+      <w:numFmt w:val="lowerRoman"/>
+      <w:lvlText w:val="%6."/>
+      <w:lvlJc w:val="right"/>
+      <w:pPr>
+        <w:ind w:hanging="440" w:left="2640"/>
+      </w:pPr>
+    </w:lvl>
+    <w:lvl w:ilvl="6" w:tentative="1" w:tplc="0409000F">
+      <w:start w:val="1"/>
+      <w:numFmt w:val="decimal"/>
+      <w:lvlText w:val="%7."/>
+      <w:lvlJc w:val="left"/>
+      <w:pPr>
+        <w:ind w:hanging="440" w:left="3080"/>
+      </w:pPr>
+    </w:lvl>
+    <w:lvl w:ilvl="7" w:tentative="1" w:tplc="04090019">
+      <w:start w:val="1"/>
+      <w:numFmt w:val="lowerLetter"/>
+      <w:lvlText w:val="%8)"/>
+      <w:lvlJc w:val="left"/>
+      <w:pPr>
+        <w:ind w:hanging="440" w:left="3520"/>
+      </w:pPr>
+    </w:lvl>
+    <w:lvl w:ilvl="8" w:tentative="1" w:tplc="0409001B">
+      <w:start w:val="1"/>
+      <w:numFmt w:val="lowerRoman"/>
+      <w:lvlText w:val="%9."/>
+      <w:lvlJc w:val="right"/>
+      <w:pPr>
+        <w:ind w:hanging="440" w:left="3960"/>
+      </w:pPr>
+    </w:lvl>
+  </w:abstractNum>
+  <w:abstractNum w15:restartNumberingAfterBreak="0" w:abstractNumId="3">
     <w:nsid w:val="69FA5ED9"/>
     <w:multiLevelType w:val="multilevel"/>
-    <w:tmpl w:val="15C0E4DA"/>
+    <w:tmpl w:val="288A8FF8"/>
     <w:lvl w:ilvl="0">
       <w:start w:val="1"/>
       <w:numFmt w:val="decimal"/>
@@ -3760,6 +3849,9 @@
     <w:abstractNumId w:val="1"/>
   </w:num>
   <w:num w16cid:durableId="1779523746" w:numId="3">
+    <w:abstractNumId w:val="3"/>
+  </w:num>
+  <w:num w16cid:durableId="827941326" w:numId="4">
     <w:abstractNumId w:val="2"/>
   </w:num>
   <w:num w:numId="1000">
@@ -5275,6 +5367,32 @@
       <w:szCs w:val="20"/>
     </w:rPr>
   </w:style>
+  <w:style w:customStyle="1" w:styleId="aff7" w:type="paragraph">
+    <w:name w:val="标题一"/>
+    <w:basedOn w:val="1"/>
+    <w:link w:val="aff8"/>
+    <w:qFormat/>
+    <w:rsid w:val="002A615D"/>
+    <w:pPr>
+      <w:numPr>
+        <w:numId w:val="0"/>
+      </w:numPr>
+    </w:pPr>
+    <w:rPr>
+      <w:rFonts w:ascii="Arial" w:hAnsi="Arial"/>
+    </w:rPr>
+  </w:style>
+  <w:style w:customStyle="1" w:styleId="aff8" w:type="character">
+    <w:name w:val="标题一 字符"/>
+    <w:basedOn w:val="10"/>
+    <w:link w:val="aff7"/>
+    <w:rsid w:val="002A615D"/>
+    <w:rPr>
+      <w:rFonts w:ascii="Arial" w:cs="Times New Roman" w:eastAsia="黑体" w:hAnsi="Arial"/>
+      <w:kern w:val="2"/>
+      <w:sz w:val="30"/>
+    </w:rPr>
+  </w:style>
   <w:style w:type="paragraph" w:customStyle="1" w:styleId="SourceCode">
     <w:name w:val="Source Code"/>
     <w:basedOn w:val="Normal"/>

</xml_diff>

<commit_message>
vault backup: 2024-05-06 02:48:38
</commit_message>
<xml_diff>
--- a/study/毕设/外文翻译/Segment Anything in Medical Images.docx
+++ b/study/毕设/外文翻译/Segment Anything in Medical Images.docx
@@ -2,34 +2,416 @@
 <file path=word/document.xml><?xml version="1.0" encoding="utf-8"?>
 <w:document xmlns:wpc="http://schemas.microsoft.com/office/word/2010/wordprocessingCanvas" xmlns:cx="http://schemas.microsoft.com/office/drawing/2014/chartex" xmlns:cx1="http://schemas.microsoft.com/office/drawing/2015/9/8/chartex" xmlns:cx2="http://schemas.microsoft.com/office/drawing/2015/10/21/chartex" xmlns:cx3="http://schemas.microsoft.com/office/drawing/2016/5/9/chartex" xmlns:cx4="http://schemas.microsoft.com/office/drawing/2016/5/10/chartex" xmlns:cx5="http://schemas.microsoft.com/office/drawing/2016/5/11/chartex" xmlns:cx6="http://schemas.microsoft.com/office/drawing/2016/5/12/chartex" xmlns:cx7="http://schemas.microsoft.com/office/drawing/2016/5/13/chartex" xmlns:cx8="http://schemas.microsoft.com/office/drawing/2016/5/14/chartex" xmlns:mc="http://schemas.openxmlformats.org/markup-compatibility/2006" xmlns:aink="http://schemas.microsoft.com/office/drawing/2016/ink" xmlns:am3d="http://schemas.microsoft.com/office/drawing/2017/model3d" xmlns:o="urn:schemas-microsoft-com:office:office" xmlns:oel="http://schemas.microsoft.com/office/2019/extlst" xmlns:r="http://schemas.openxmlformats.org/officeDocument/2006/relationships" xmlns:m="http://schemas.openxmlformats.org/officeDocument/2006/math" xmlns:v="urn:schemas-microsoft-com:vml" xmlns:wp14="http://schemas.microsoft.com/office/word/2010/wordprocessingDrawing" xmlns:wp="http://schemas.openxmlformats.org/drawingml/2006/wordprocessingDrawing" xmlns:w10="urn:schemas-microsoft-com:office:word" xmlns:w="http://schemas.openxmlformats.org/wordprocessingml/2006/main" xmlns:w14="http://schemas.microsoft.com/office/word/2010/wordml" xmlns:w15="http://schemas.microsoft.com/office/word/2012/wordml" xmlns:w16cex="http://schemas.microsoft.com/office/word/2018/wordml/cex" xmlns:w16cid="http://schemas.microsoft.com/office/word/2016/wordml/cid" xmlns:w16="http://schemas.microsoft.com/office/word/2018/wordml" xmlns:w16du="http://schemas.microsoft.com/office/word/2023/wordml/word16du" xmlns:w16sdtdh="http://schemas.microsoft.com/office/word/2020/wordml/sdtdatahash" xmlns:w16se="http://schemas.microsoft.com/office/word/2015/wordml/symex" xmlns:wpg="http://schemas.microsoft.com/office/word/2010/wordprocessingGroup" xmlns:wpi="http://schemas.microsoft.com/office/word/2010/wordprocessingInk" xmlns:wne="http://schemas.microsoft.com/office/word/2006/wordml" xmlns:wps="http://schemas.microsoft.com/office/word/2010/wordprocessingShape" mc:Ignorable="w14 w15 w16se w16cid w16 w16cex w16sdtdh w16du wp14">
   <w:body>
-    <w:p>
-      <w:pPr>
-        <w:pStyle w:val="aff3"/>
-        <w:ind w:firstLine="1044"/>
-      </w:pPr>
-      <w:bookmarkStart w:id="0" w:name="_Toc165854649"/>
-      <w:r>
-        <w:t>Segment Anything in Medical Images</w:t>
-      </w:r>
-      <w:bookmarkEnd w:id="0"/>
-    </w:p>
+    <w:bookmarkStart w:id="0" w:name="_Toc165854820" w:displacedByCustomXml="next"/>
+    <w:sdt>
+      <w:sdtPr>
+        <w:id w:val="-824503881"/>
+        <w:docPartObj>
+          <w:docPartGallery w:val="Cover Pages"/>
+          <w:docPartUnique/>
+        </w:docPartObj>
+      </w:sdtPr>
+      <w:sdtContent>
+        <w:p>
+          <w:pPr>
+            <w:spacing w:line="374" w:lineRule="exact"/>
+            <w:ind w:right="364" w:firstLineChars="0" w:firstLine="0"/>
+          </w:pPr>
+        </w:p>
+        <w:p>
+          <w:pPr>
+            <w:spacing w:line="240" w:lineRule="auto"/>
+            <w:ind w:firstLineChars="0" w:firstLine="0"/>
+          </w:pPr>
+        </w:p>
+        <w:p>
+          <w:pPr>
+            <w:spacing w:line="240" w:lineRule="auto"/>
+            <w:ind w:firstLineChars="0" w:firstLine="0"/>
+          </w:pPr>
+        </w:p>
+        <w:p>
+          <w:pPr>
+            <w:spacing w:line="240" w:lineRule="auto"/>
+            <w:ind w:firstLineChars="0" w:firstLine="0"/>
+          </w:pPr>
+        </w:p>
+        <w:p>
+          <w:pPr>
+            <w:spacing w:line="240" w:lineRule="auto"/>
+            <w:ind w:firstLineChars="0" w:firstLine="0"/>
+            <w:rPr>
+              <w:sz w:val="20"/>
+            </w:rPr>
+          </w:pPr>
+        </w:p>
+        <w:p>
+          <w:pPr>
+            <w:spacing w:line="240" w:lineRule="auto"/>
+            <w:ind w:firstLineChars="0" w:firstLine="0"/>
+            <w:rPr>
+              <w:sz w:val="20"/>
+            </w:rPr>
+          </w:pPr>
+          <w:r>
+            <w:rPr>
+              <w:rFonts w:hint="eastAsia"/>
+              <w:noProof/>
+              <w:sz w:val="20"/>
+            </w:rPr>
+            <w:drawing>
+              <wp:anchor distT="0" distB="0" distL="114300" distR="114300" simplePos="0" relativeHeight="251667456" behindDoc="0" locked="0" layoutInCell="1" allowOverlap="1" wp14:anchorId="6484D5F6" wp14:editId="5711344E">
+                <wp:simplePos x="0" y="0"/>
+                <wp:positionH relativeFrom="column">
+                  <wp:posOffset>904875</wp:posOffset>
+                </wp:positionH>
+                <wp:positionV relativeFrom="paragraph">
+                  <wp:posOffset>19050</wp:posOffset>
+                </wp:positionV>
+                <wp:extent cx="973455" cy="970915"/>
+                <wp:effectExtent l="0" t="0" r="17145" b="635"/>
+                <wp:wrapSquare wrapText="bothSides"/>
+                <wp:docPr id="1848530363" name="图片 1848530363" descr="微信图片_20201208110154"/>
+                <wp:cNvGraphicFramePr>
+                  <a:graphicFrameLocks xmlns:a="http://schemas.openxmlformats.org/drawingml/2006/main" noChangeAspect="1"/>
+                </wp:cNvGraphicFramePr>
+                <a:graphic xmlns:a="http://schemas.openxmlformats.org/drawingml/2006/main">
+                  <a:graphicData uri="http://schemas.openxmlformats.org/drawingml/2006/picture">
+                    <pic:pic xmlns:pic="http://schemas.openxmlformats.org/drawingml/2006/picture">
+                      <pic:nvPicPr>
+                        <pic:cNvPr id="4" name="图片 4" descr="微信图片_20201208110154"/>
+                        <pic:cNvPicPr>
+                          <a:picLocks noChangeAspect="1"/>
+                        </pic:cNvPicPr>
+                      </pic:nvPicPr>
+                      <pic:blipFill>
+                        <a:blip r:embed="rId7"/>
+                        <a:stretch>
+                          <a:fillRect/>
+                        </a:stretch>
+                      </pic:blipFill>
+                      <pic:spPr>
+                        <a:xfrm>
+                          <a:off x="0" y="0"/>
+                          <a:ext cx="973455" cy="970915"/>
+                        </a:xfrm>
+                        <a:prstGeom prst="rect">
+                          <a:avLst/>
+                        </a:prstGeom>
+                      </pic:spPr>
+                    </pic:pic>
+                  </a:graphicData>
+                </a:graphic>
+              </wp:anchor>
+            </w:drawing>
+          </w:r>
+        </w:p>
+        <w:p>
+          <w:pPr>
+            <w:spacing w:line="240" w:lineRule="auto"/>
+            <w:ind w:firstLineChars="0" w:firstLine="0"/>
+            <w:rPr>
+              <w:sz w:val="20"/>
+            </w:rPr>
+          </w:pPr>
+        </w:p>
+        <w:p>
+          <w:pPr>
+            <w:spacing w:line="240" w:lineRule="auto"/>
+            <w:ind w:firstLineChars="0" w:firstLine="0"/>
+            <w:rPr>
+              <w:sz w:val="20"/>
+            </w:rPr>
+          </w:pPr>
+          <w:r>
+            <w:rPr>
+              <w:noProof/>
+            </w:rPr>
+            <w:drawing>
+              <wp:anchor distT="0" distB="0" distL="114300" distR="114300" simplePos="0" relativeHeight="251668480" behindDoc="0" locked="0" layoutInCell="1" allowOverlap="1" wp14:anchorId="4A106A6E" wp14:editId="72CFCC7C">
+                <wp:simplePos x="0" y="0"/>
+                <wp:positionH relativeFrom="column">
+                  <wp:posOffset>2171700</wp:posOffset>
+                </wp:positionH>
+                <wp:positionV relativeFrom="paragraph">
+                  <wp:posOffset>136525</wp:posOffset>
+                </wp:positionV>
+                <wp:extent cx="2806700" cy="808355"/>
+                <wp:effectExtent l="0" t="0" r="12700" b="10795"/>
+                <wp:wrapSquare wrapText="bothSides"/>
+                <wp:docPr id="184560786" name="图片 184560786" descr="微信图片_20201208110144"/>
+                <wp:cNvGraphicFramePr>
+                  <a:graphicFrameLocks xmlns:a="http://schemas.openxmlformats.org/drawingml/2006/main" noChangeAspect="1"/>
+                </wp:cNvGraphicFramePr>
+                <a:graphic xmlns:a="http://schemas.openxmlformats.org/drawingml/2006/main">
+                  <a:graphicData uri="http://schemas.openxmlformats.org/drawingml/2006/picture">
+                    <pic:pic xmlns:pic="http://schemas.openxmlformats.org/drawingml/2006/picture">
+                      <pic:nvPicPr>
+                        <pic:cNvPr id="5" name="图片 5" descr="微信图片_20201208110144"/>
+                        <pic:cNvPicPr>
+                          <a:picLocks noChangeAspect="1"/>
+                        </pic:cNvPicPr>
+                      </pic:nvPicPr>
+                      <pic:blipFill>
+                        <a:blip r:embed="rId8"/>
+                        <a:stretch>
+                          <a:fillRect/>
+                        </a:stretch>
+                      </pic:blipFill>
+                      <pic:spPr>
+                        <a:xfrm>
+                          <a:off x="0" y="0"/>
+                          <a:ext cx="2806700" cy="808355"/>
+                        </a:xfrm>
+                        <a:prstGeom prst="rect">
+                          <a:avLst/>
+                        </a:prstGeom>
+                      </pic:spPr>
+                    </pic:pic>
+                  </a:graphicData>
+                </a:graphic>
+              </wp:anchor>
+            </w:drawing>
+          </w:r>
+        </w:p>
+        <w:p>
+          <w:pPr>
+            <w:spacing w:line="240" w:lineRule="auto"/>
+            <w:ind w:firstLineChars="0" w:firstLine="0"/>
+            <w:rPr>
+              <w:sz w:val="20"/>
+            </w:rPr>
+          </w:pPr>
+        </w:p>
+        <w:p>
+          <w:pPr>
+            <w:spacing w:line="240" w:lineRule="auto"/>
+            <w:ind w:firstLineChars="0" w:firstLine="0"/>
+            <w:rPr>
+              <w:sz w:val="20"/>
+            </w:rPr>
+          </w:pPr>
+        </w:p>
+        <w:p>
+          <w:pPr>
+            <w:spacing w:line="240" w:lineRule="auto"/>
+            <w:ind w:firstLineChars="0" w:firstLine="0"/>
+            <w:rPr>
+              <w:sz w:val="20"/>
+            </w:rPr>
+          </w:pPr>
+        </w:p>
+        <w:p>
+          <w:pPr>
+            <w:widowControl w:val="0"/>
+            <w:spacing w:afterLines="100" w:after="240" w:line="240" w:lineRule="auto"/>
+            <w:ind w:firstLineChars="0" w:firstLine="0"/>
+            <w:rPr>
+              <w:rFonts w:ascii="黑体" w:eastAsia="黑体" w:hAnsi="黑体"/>
+              <w:kern w:val="2"/>
+              <w:sz w:val="72"/>
+              <w:szCs w:val="20"/>
+            </w:rPr>
+          </w:pPr>
+        </w:p>
+        <w:p>
+          <w:pPr>
+            <w:widowControl w:val="0"/>
+            <w:spacing w:line="240" w:lineRule="auto"/>
+            <w:ind w:firstLineChars="0" w:firstLine="0"/>
+            <w:jc w:val="center"/>
+            <w:rPr>
+              <w:rFonts w:eastAsia="华文新魏"/>
+              <w:kern w:val="2"/>
+              <w:sz w:val="72"/>
+              <w:szCs w:val="20"/>
+            </w:rPr>
+          </w:pPr>
+          <w:r>
+            <w:rPr>
+              <w:rFonts w:eastAsia="华文新魏" w:hint="eastAsia"/>
+              <w:sz w:val="72"/>
+            </w:rPr>
+            <w:t>外文翻译</w:t>
+          </w:r>
+        </w:p>
+        <w:p>
+          <w:pPr>
+            <w:widowControl w:val="0"/>
+            <w:spacing w:line="240" w:lineRule="auto"/>
+            <w:ind w:firstLineChars="0" w:firstLine="0"/>
+            <w:jc w:val="left"/>
+            <w:rPr>
+              <w:rFonts w:ascii="黑体" w:eastAsia="黑体" w:hAnsi="黑体" w:hint="eastAsia"/>
+              <w:b/>
+              <w:bCs/>
+              <w:kern w:val="2"/>
+              <w:sz w:val="52"/>
+              <w:szCs w:val="52"/>
+              <w:u w:val="single"/>
+            </w:rPr>
+          </w:pPr>
+        </w:p>
+        <w:tbl>
+          <w:tblPr>
+            <w:tblStyle w:val="aff9"/>
+            <w:tblW w:w="7655" w:type="dxa"/>
+            <w:jc w:val="center"/>
+            <w:tblBorders>
+              <w:top w:val="none" w:sz="0" w:space="0" w:color="auto"/>
+              <w:left w:val="none" w:sz="0" w:space="0" w:color="auto"/>
+              <w:bottom w:val="single" w:sz="12" w:space="0" w:color="auto"/>
+              <w:right w:val="none" w:sz="0" w:space="0" w:color="auto"/>
+              <w:insideH w:val="none" w:sz="0" w:space="0" w:color="auto"/>
+              <w:insideV w:val="none" w:sz="0" w:space="0" w:color="auto"/>
+            </w:tblBorders>
+            <w:tblLook w:val="04A0" w:firstRow="1" w:lastRow="0" w:firstColumn="1" w:lastColumn="0" w:noHBand="0" w:noVBand="1"/>
+          </w:tblPr>
+          <w:tblGrid>
+            <w:gridCol w:w="7655"/>
+          </w:tblGrid>
+          <w:tr>
+            <w:trPr>
+              <w:trHeight w:hRule="exact" w:val="1639"/>
+              <w:jc w:val="center"/>
+            </w:trPr>
+            <w:tc>
+              <w:tcPr>
+                <w:tcW w:w="0" w:type="auto"/>
+                <w:vAlign w:val="bottom"/>
+              </w:tcPr>
+              <w:p>
+                <w:pPr>
+                  <w:pStyle w:val="aff3"/>
+                  <w:ind w:firstLineChars="0" w:firstLine="0"/>
+                </w:pPr>
+                <w:r>
+                  <w:t>Segment Anything in Medical Images</w:t>
+                </w:r>
+              </w:p>
+              <w:p>
+                <w:pPr>
+                  <w:pStyle w:val="aff3"/>
+                  <w:ind w:firstLine="1044"/>
+                </w:pPr>
+              </w:p>
+            </w:tc>
+          </w:tr>
+        </w:tbl>
+        <w:p>
+          <w:pPr>
+            <w:widowControl w:val="0"/>
+            <w:spacing w:line="240" w:lineRule="auto"/>
+            <w:ind w:firstLineChars="0" w:firstLine="0"/>
+            <w:rPr>
+              <w:rFonts w:eastAsia="华文新魏" w:hint="eastAsia"/>
+              <w:kern w:val="2"/>
+              <w:sz w:val="36"/>
+              <w:szCs w:val="20"/>
+            </w:rPr>
+          </w:pPr>
+        </w:p>
+        <w:p>
+          <w:pPr>
+            <w:ind w:firstLine="480"/>
+          </w:pPr>
+        </w:p>
+        <w:p>
+          <w:pPr>
+            <w:spacing w:line="240" w:lineRule="auto"/>
+            <w:ind w:firstLineChars="0" w:firstLine="0"/>
+            <w:jc w:val="left"/>
+            <w:rPr>
+              <w:rFonts w:asciiTheme="majorHAnsi" w:eastAsia="黑体" w:hAnsiTheme="majorHAnsi" w:cstheme="majorBidi"/>
+              <w:b/>
+              <w:bCs/>
+              <w:sz w:val="52"/>
+              <w:szCs w:val="32"/>
+            </w:rPr>
+          </w:pPr>
+          <w:r>
+            <w:rPr>
+              <w:rFonts w:asciiTheme="majorHAnsi" w:eastAsia="黑体" w:hAnsiTheme="majorHAnsi" w:cstheme="majorBidi" w:hint="eastAsia"/>
+              <w:b/>
+              <w:bCs/>
+              <w:sz w:val="52"/>
+              <w:szCs w:val="32"/>
+            </w:rPr>
+            <w:t>作者</w:t>
+          </w:r>
+        </w:p>
+      </w:sdtContent>
+    </w:sdt>
+    <w:bookmarkEnd w:id="0"/>
     <w:p>
       <w:pPr>
         <w:pStyle w:val="author"/>
         <w:ind w:firstLine="640"/>
       </w:pPr>
       <w:r>
-        <w:t>Jun Ma, Yuting He, Feifei Li, Lin Han, Chenyu You, Bo Wang</w:t>
+        <w:t>Jun Ma</w:t>
+      </w:r>
+    </w:p>
+    <w:p>
+      <w:pPr>
+        <w:pStyle w:val="author"/>
+        <w:ind w:firstLine="640"/>
+      </w:pPr>
+      <w:r>
+        <w:t>Yuting He</w:t>
+      </w:r>
+    </w:p>
+    <w:p>
+      <w:pPr>
+        <w:pStyle w:val="author"/>
+        <w:ind w:firstLine="640"/>
+      </w:pPr>
+      <w:proofErr w:type="spellStart"/>
+      <w:r>
+        <w:t>Feifei</w:t>
+      </w:r>
+      <w:proofErr w:type="spellEnd"/>
+      <w:r>
+        <w:t xml:space="preserve"> Li</w:t>
+      </w:r>
+    </w:p>
+    <w:p>
+      <w:pPr>
+        <w:pStyle w:val="author"/>
+        <w:ind w:firstLine="640"/>
+      </w:pPr>
+      <w:r>
+        <w:t>Lin Han</w:t>
+      </w:r>
+    </w:p>
+    <w:p>
+      <w:pPr>
+        <w:pStyle w:val="author"/>
+        <w:ind w:firstLine="640"/>
+      </w:pPr>
+      <w:r>
+        <w:t>Chenyu You</w:t>
+      </w:r>
+    </w:p>
+    <w:p>
+      <w:pPr>
+        <w:pStyle w:val="author"/>
+        <w:ind w:firstLine="640"/>
+      </w:pPr>
+      <w:r>
+        <w:t>Bo Wang</w:t>
       </w:r>
     </w:p>
     <w:p>
       <w:pPr>
         <w:pStyle w:val="aff7"/>
       </w:pPr>
+      <w:bookmarkStart w:id="1" w:name="_Toc165854821"/>
       <w:r>
         <w:lastRenderedPageBreak/>
         <w:t>Abstract</w:t>
       </w:r>
+      <w:bookmarkEnd w:id="1"/>
     </w:p>
     <w:p>
       <w:pPr>
@@ -106,7 +488,7 @@
           <w:r>
             <w:fldChar w:fldCharType="separate"/>
           </w:r>
-          <w:hyperlink w:anchor="_Toc165854649" w:history="1">
+          <w:hyperlink w:anchor="_Toc165854820" w:history="1">
             <w:r>
               <w:rPr>
                 <w:rStyle w:val="afb"/>
@@ -133,7 +515,7 @@
                 <w:noProof/>
                 <w:webHidden/>
               </w:rPr>
-              <w:instrText xml:space="preserve"> PAGEREF _Toc165854649 \h </w:instrText>
+              <w:instrText xml:space="preserve"> PAGEREF _Toc165854820 \h </w:instrText>
             </w:r>
             <w:r>
               <w:rPr>
@@ -168,7 +550,6 @@
           <w:pPr>
             <w:pStyle w:val="TOC1"/>
             <w:tabs>
-              <w:tab w:val="left" w:pos="1470"/>
               <w:tab w:val="right" w:leader="dot" w:pos="9344"/>
             </w:tabs>
             <w:ind w:firstLine="402"/>
@@ -183,57 +564,23 @@
               <w14:ligatures w14:val="standardContextual"/>
             </w:rPr>
           </w:pPr>
-          <w:hyperlink w:anchor="_Toc165854650" w:history="1">
+          <w:hyperlink w:anchor="_Toc165854821" w:history="1">
             <w:r>
               <w:rPr>
                 <w:rStyle w:val="afb"/>
                 <w:noProof/>
               </w:rPr>
-              <w:t>第</w:t>
-            </w:r>
-            <w:r>
-              <w:rPr>
-                <w:rStyle w:val="afb"/>
-                <w:noProof/>
-              </w:rPr>
-              <w:t>1</w:t>
-            </w:r>
-            <w:r>
-              <w:rPr>
-                <w:rStyle w:val="afb"/>
-                <w:noProof/>
-              </w:rPr>
-              <w:t>章</w:t>
-            </w:r>
-            <w:r>
-              <w:rPr>
-                <w:rFonts w:asciiTheme="minorHAnsi" w:eastAsiaTheme="minorEastAsia" w:hAnsiTheme="minorHAnsi" w:cstheme="minorBidi"/>
-                <w:b w:val="0"/>
-                <w:bCs w:val="0"/>
-                <w:caps w:val="0"/>
-                <w:noProof/>
-                <w:sz w:val="21"/>
-                <w:szCs w:val="22"/>
-                <w14:ligatures w14:val="standardContextual"/>
+              <w:t>Abstract</w:t>
+            </w:r>
+            <w:r>
+              <w:rPr>
+                <w:noProof/>
+                <w:webHidden/>
               </w:rPr>
               <w:tab/>
             </w:r>
             <w:r>
               <w:rPr>
-                <w:rStyle w:val="afb"/>
-                <w:noProof/>
-              </w:rPr>
-              <w:t>INTRODUCTION</w:t>
-            </w:r>
-            <w:r>
-              <w:rPr>
-                <w:noProof/>
-                <w:webHidden/>
-              </w:rPr>
-              <w:tab/>
-            </w:r>
-            <w:r>
-              <w:rPr>
                 <w:noProof/>
                 <w:webHidden/>
               </w:rPr>
@@ -244,7 +591,7 @@
                 <w:noProof/>
                 <w:webHidden/>
               </w:rPr>
-              <w:instrText xml:space="preserve"> PAGEREF _Toc165854650 \h </w:instrText>
+              <w:instrText xml:space="preserve"> PAGEREF _Toc165854821 \h </w:instrText>
             </w:r>
             <w:r>
               <w:rPr>
@@ -264,7 +611,7 @@
                 <w:noProof/>
                 <w:webHidden/>
               </w:rPr>
-              <w:t>- 2 -</w:t>
+              <w:t>- 1 -</w:t>
             </w:r>
             <w:r>
               <w:rPr>
@@ -279,7 +626,6 @@
           <w:pPr>
             <w:pStyle w:val="TOC1"/>
             <w:tabs>
-              <w:tab w:val="left" w:pos="1470"/>
               <w:tab w:val="right" w:leader="dot" w:pos="9344"/>
             </w:tabs>
             <w:ind w:firstLine="402"/>
@@ -294,57 +640,23 @@
               <w14:ligatures w14:val="standardContextual"/>
             </w:rPr>
           </w:pPr>
-          <w:hyperlink w:anchor="_Toc165854651" w:history="1">
+          <w:hyperlink w:anchor="_Toc165854822" w:history="1">
             <w:r>
               <w:rPr>
                 <w:rStyle w:val="afb"/>
                 <w:noProof/>
               </w:rPr>
-              <w:t>第</w:t>
-            </w:r>
-            <w:r>
-              <w:rPr>
-                <w:rStyle w:val="afb"/>
-                <w:noProof/>
-              </w:rPr>
-              <w:t>2</w:t>
-            </w:r>
-            <w:r>
-              <w:rPr>
-                <w:rStyle w:val="afb"/>
-                <w:noProof/>
-              </w:rPr>
-              <w:t>章</w:t>
-            </w:r>
-            <w:r>
-              <w:rPr>
-                <w:rFonts w:asciiTheme="minorHAnsi" w:eastAsiaTheme="minorEastAsia" w:hAnsiTheme="minorHAnsi" w:cstheme="minorBidi"/>
-                <w:b w:val="0"/>
-                <w:bCs w:val="0"/>
-                <w:caps w:val="0"/>
-                <w:noProof/>
-                <w:sz w:val="21"/>
-                <w:szCs w:val="22"/>
-                <w14:ligatures w14:val="standardContextual"/>
+              <w:t>INTRODUCTION</w:t>
+            </w:r>
+            <w:r>
+              <w:rPr>
+                <w:noProof/>
+                <w:webHidden/>
               </w:rPr>
               <w:tab/>
             </w:r>
             <w:r>
               <w:rPr>
-                <w:rStyle w:val="afb"/>
-                <w:noProof/>
-              </w:rPr>
-              <w:t>RESULTS</w:t>
-            </w:r>
-            <w:r>
-              <w:rPr>
-                <w:noProof/>
-                <w:webHidden/>
-              </w:rPr>
-              <w:tab/>
-            </w:r>
-            <w:r>
-              <w:rPr>
                 <w:noProof/>
                 <w:webHidden/>
               </w:rPr>
@@ -355,7 +667,7 @@
                 <w:noProof/>
                 <w:webHidden/>
               </w:rPr>
-              <w:instrText xml:space="preserve"> PAGEREF _Toc165854651 \h </w:instrText>
+              <w:instrText xml:space="preserve"> PAGEREF _Toc165854822 \h </w:instrText>
             </w:r>
             <w:r>
               <w:rPr>
@@ -375,7 +687,7 @@
                 <w:noProof/>
                 <w:webHidden/>
               </w:rPr>
-              <w:t>- 4 -</w:t>
+              <w:t>- 3 -</w:t>
             </w:r>
             <w:r>
               <w:rPr>
@@ -390,7 +702,6 @@
           <w:pPr>
             <w:pStyle w:val="TOC1"/>
             <w:tabs>
-              <w:tab w:val="left" w:pos="1470"/>
               <w:tab w:val="right" w:leader="dot" w:pos="9344"/>
             </w:tabs>
             <w:ind w:firstLine="402"/>
@@ -405,57 +716,23 @@
               <w14:ligatures w14:val="standardContextual"/>
             </w:rPr>
           </w:pPr>
-          <w:hyperlink w:anchor="_Toc165854652" w:history="1">
+          <w:hyperlink w:anchor="_Toc165854823" w:history="1">
             <w:r>
               <w:rPr>
                 <w:rStyle w:val="afb"/>
                 <w:noProof/>
               </w:rPr>
-              <w:t>第</w:t>
-            </w:r>
-            <w:r>
-              <w:rPr>
-                <w:rStyle w:val="afb"/>
-                <w:noProof/>
-              </w:rPr>
-              <w:t>3</w:t>
-            </w:r>
-            <w:r>
-              <w:rPr>
-                <w:rStyle w:val="afb"/>
-                <w:noProof/>
-              </w:rPr>
-              <w:t>章</w:t>
-            </w:r>
-            <w:r>
-              <w:rPr>
-                <w:rFonts w:asciiTheme="minorHAnsi" w:eastAsiaTheme="minorEastAsia" w:hAnsiTheme="minorHAnsi" w:cstheme="minorBidi"/>
-                <w:b w:val="0"/>
-                <w:bCs w:val="0"/>
-                <w:caps w:val="0"/>
-                <w:noProof/>
-                <w:sz w:val="21"/>
-                <w:szCs w:val="22"/>
-                <w14:ligatures w14:val="standardContextual"/>
+              <w:t>RESULTS</w:t>
+            </w:r>
+            <w:r>
+              <w:rPr>
+                <w:noProof/>
+                <w:webHidden/>
               </w:rPr>
               <w:tab/>
             </w:r>
             <w:r>
               <w:rPr>
-                <w:rStyle w:val="afb"/>
-                <w:noProof/>
-              </w:rPr>
-              <w:t>DISCUSSION</w:t>
-            </w:r>
-            <w:r>
-              <w:rPr>
-                <w:noProof/>
-                <w:webHidden/>
-              </w:rPr>
-              <w:tab/>
-            </w:r>
-            <w:r>
-              <w:rPr>
                 <w:noProof/>
                 <w:webHidden/>
               </w:rPr>
@@ -466,7 +743,7 @@
                 <w:noProof/>
                 <w:webHidden/>
               </w:rPr>
-              <w:instrText xml:space="preserve"> PAGEREF _Toc165854652 \h </w:instrText>
+              <w:instrText xml:space="preserve"> PAGEREF _Toc165854823 \h </w:instrText>
             </w:r>
             <w:r>
               <w:rPr>
@@ -486,7 +763,7 @@
                 <w:noProof/>
                 <w:webHidden/>
               </w:rPr>
-              <w:t>- 8 -</w:t>
+              <w:t>- 5 -</w:t>
             </w:r>
             <w:r>
               <w:rPr>
@@ -501,7 +778,6 @@
           <w:pPr>
             <w:pStyle w:val="TOC1"/>
             <w:tabs>
-              <w:tab w:val="left" w:pos="1470"/>
               <w:tab w:val="right" w:leader="dot" w:pos="9344"/>
             </w:tabs>
             <w:ind w:firstLine="402"/>
@@ -516,57 +792,99 @@
               <w14:ligatures w14:val="standardContextual"/>
             </w:rPr>
           </w:pPr>
-          <w:hyperlink w:anchor="_Toc165854653" w:history="1">
+          <w:hyperlink w:anchor="_Toc165854824" w:history="1">
             <w:r>
               <w:rPr>
                 <w:rStyle w:val="afb"/>
                 <w:noProof/>
               </w:rPr>
-              <w:t>第</w:t>
-            </w:r>
+              <w:t>DISCUSSION</w:t>
+            </w:r>
+            <w:r>
+              <w:rPr>
+                <w:noProof/>
+                <w:webHidden/>
+              </w:rPr>
+              <w:tab/>
+            </w:r>
+            <w:r>
+              <w:rPr>
+                <w:noProof/>
+                <w:webHidden/>
+              </w:rPr>
+              <w:fldChar w:fldCharType="begin"/>
+            </w:r>
+            <w:r>
+              <w:rPr>
+                <w:noProof/>
+                <w:webHidden/>
+              </w:rPr>
+              <w:instrText xml:space="preserve"> PAGEREF _Toc165854824 \h </w:instrText>
+            </w:r>
+            <w:r>
+              <w:rPr>
+                <w:noProof/>
+                <w:webHidden/>
+              </w:rPr>
+            </w:r>
+            <w:r>
+              <w:rPr>
+                <w:noProof/>
+                <w:webHidden/>
+              </w:rPr>
+              <w:fldChar w:fldCharType="separate"/>
+            </w:r>
+            <w:r>
+              <w:rPr>
+                <w:noProof/>
+                <w:webHidden/>
+              </w:rPr>
+              <w:t>- 9 -</w:t>
+            </w:r>
+            <w:r>
+              <w:rPr>
+                <w:noProof/>
+                <w:webHidden/>
+              </w:rPr>
+              <w:fldChar w:fldCharType="end"/>
+            </w:r>
+          </w:hyperlink>
+        </w:p>
+        <w:p>
+          <w:pPr>
+            <w:pStyle w:val="TOC1"/>
+            <w:tabs>
+              <w:tab w:val="right" w:leader="dot" w:pos="9344"/>
+            </w:tabs>
+            <w:ind w:firstLine="402"/>
+            <w:rPr>
+              <w:rFonts w:asciiTheme="minorHAnsi" w:eastAsiaTheme="minorEastAsia" w:hAnsiTheme="minorHAnsi" w:cstheme="minorBidi"/>
+              <w:b w:val="0"/>
+              <w:bCs w:val="0"/>
+              <w:caps w:val="0"/>
+              <w:noProof/>
+              <w:sz w:val="21"/>
+              <w:szCs w:val="22"/>
+              <w14:ligatures w14:val="standardContextual"/>
+            </w:rPr>
+          </w:pPr>
+          <w:hyperlink w:anchor="_Toc165854825" w:history="1">
             <w:r>
               <w:rPr>
                 <w:rStyle w:val="afb"/>
                 <w:noProof/>
               </w:rPr>
-              <w:t>4</w:t>
-            </w:r>
-            <w:r>
-              <w:rPr>
-                <w:rStyle w:val="afb"/>
-                <w:noProof/>
-              </w:rPr>
-              <w:t>章</w:t>
-            </w:r>
-            <w:r>
-              <w:rPr>
-                <w:rFonts w:asciiTheme="minorHAnsi" w:eastAsiaTheme="minorEastAsia" w:hAnsiTheme="minorHAnsi" w:cstheme="minorBidi"/>
-                <w:b w:val="0"/>
-                <w:bCs w:val="0"/>
-                <w:caps w:val="0"/>
-                <w:noProof/>
-                <w:sz w:val="21"/>
-                <w:szCs w:val="22"/>
-                <w14:ligatures w14:val="standardContextual"/>
+              <w:t>METHODS</w:t>
+            </w:r>
+            <w:r>
+              <w:rPr>
+                <w:noProof/>
+                <w:webHidden/>
               </w:rPr>
               <w:tab/>
             </w:r>
             <w:r>
               <w:rPr>
-                <w:rStyle w:val="afb"/>
-                <w:noProof/>
-              </w:rPr>
-              <w:t>METHODS</w:t>
-            </w:r>
-            <w:r>
-              <w:rPr>
-                <w:noProof/>
-                <w:webHidden/>
-              </w:rPr>
-              <w:tab/>
-            </w:r>
-            <w:r>
-              <w:rPr>
                 <w:noProof/>
                 <w:webHidden/>
               </w:rPr>
@@ -577,7 +895,7 @@
                 <w:noProof/>
                 <w:webHidden/>
               </w:rPr>
-              <w:instrText xml:space="preserve"> PAGEREF _Toc165854653 \h </w:instrText>
+              <w:instrText xml:space="preserve"> PAGEREF _Toc165854825 \h </w:instrText>
             </w:r>
             <w:r>
               <w:rPr>
@@ -597,7 +915,7 @@
                 <w:noProof/>
                 <w:webHidden/>
               </w:rPr>
-              <w:t>- 9 -</w:t>
+              <w:t>- 10 -</w:t>
             </w:r>
             <w:r>
               <w:rPr>
@@ -625,13 +943,13 @@
               <w14:ligatures w14:val="standardContextual"/>
             </w:rPr>
           </w:pPr>
-          <w:hyperlink w:anchor="_Toc165854654" w:history="1">
+          <w:hyperlink w:anchor="_Toc165854826" w:history="1">
             <w:r>
               <w:rPr>
                 <w:rStyle w:val="afb"/>
                 <w:noProof/>
               </w:rPr>
-              <w:t>4.1</w:t>
+              <w:t>1.1</w:t>
             </w:r>
             <w:r>
               <w:rPr>
@@ -670,7 +988,7 @@
                 <w:noProof/>
                 <w:webHidden/>
               </w:rPr>
-              <w:instrText xml:space="preserve"> PAGEREF _Toc165854654 \h </w:instrText>
+              <w:instrText xml:space="preserve"> PAGEREF _Toc165854826 \h </w:instrText>
             </w:r>
             <w:r>
               <w:rPr>
@@ -690,7 +1008,7 @@
                 <w:noProof/>
                 <w:webHidden/>
               </w:rPr>
-              <w:t>- 9 -</w:t>
+              <w:t>- 10 -</w:t>
             </w:r>
             <w:r>
               <w:rPr>
@@ -718,13 +1036,13 @@
               <w14:ligatures w14:val="standardContextual"/>
             </w:rPr>
           </w:pPr>
-          <w:hyperlink w:anchor="_Toc165854655" w:history="1">
+          <w:hyperlink w:anchor="_Toc165854827" w:history="1">
             <w:r>
               <w:rPr>
                 <w:rStyle w:val="afb"/>
                 <w:noProof/>
               </w:rPr>
-              <w:t>4.2</w:t>
+              <w:t>1.2</w:t>
             </w:r>
             <w:r>
               <w:rPr>
@@ -763,7 +1081,7 @@
                 <w:noProof/>
                 <w:webHidden/>
               </w:rPr>
-              <w:instrText xml:space="preserve"> PAGEREF _Toc165854655 \h </w:instrText>
+              <w:instrText xml:space="preserve"> PAGEREF _Toc165854827 \h </w:instrText>
             </w:r>
             <w:r>
               <w:rPr>
@@ -783,7 +1101,7 @@
                 <w:noProof/>
                 <w:webHidden/>
               </w:rPr>
-              <w:t>- 10 -</w:t>
+              <w:t>- 11 -</w:t>
             </w:r>
             <w:r>
               <w:rPr>
@@ -811,13 +1129,13 @@
               <w14:ligatures w14:val="standardContextual"/>
             </w:rPr>
           </w:pPr>
-          <w:hyperlink w:anchor="_Toc165854656" w:history="1">
+          <w:hyperlink w:anchor="_Toc165854828" w:history="1">
             <w:r>
               <w:rPr>
                 <w:rStyle w:val="afb"/>
                 <w:noProof/>
               </w:rPr>
-              <w:t>4.3</w:t>
+              <w:t>1.3</w:t>
             </w:r>
             <w:r>
               <w:rPr>
@@ -856,7 +1174,7 @@
                 <w:noProof/>
                 <w:webHidden/>
               </w:rPr>
-              <w:instrText xml:space="preserve"> PAGEREF _Toc165854656 \h </w:instrText>
+              <w:instrText xml:space="preserve"> PAGEREF _Toc165854828 \h </w:instrText>
             </w:r>
             <w:r>
               <w:rPr>
@@ -876,7 +1194,7 @@
                 <w:noProof/>
                 <w:webHidden/>
               </w:rPr>
-              <w:t>- 11 -</w:t>
+              <w:t>- 12 -</w:t>
             </w:r>
             <w:r>
               <w:rPr>
@@ -904,13 +1222,13 @@
               <w14:ligatures w14:val="standardContextual"/>
             </w:rPr>
           </w:pPr>
-          <w:hyperlink w:anchor="_Toc165854657" w:history="1">
+          <w:hyperlink w:anchor="_Toc165854829" w:history="1">
             <w:r>
               <w:rPr>
                 <w:rStyle w:val="afb"/>
                 <w:noProof/>
               </w:rPr>
-              <w:t>4.4</w:t>
+              <w:t>1.4</w:t>
             </w:r>
             <w:r>
               <w:rPr>
@@ -949,7 +1267,7 @@
                 <w:noProof/>
                 <w:webHidden/>
               </w:rPr>
-              <w:instrText xml:space="preserve"> PAGEREF _Toc165854657 \h </w:instrText>
+              <w:instrText xml:space="preserve"> PAGEREF _Toc165854829 \h </w:instrText>
             </w:r>
             <w:r>
               <w:rPr>
@@ -969,7 +1287,7 @@
                 <w:noProof/>
                 <w:webHidden/>
               </w:rPr>
-              <w:t>- 12 -</w:t>
+              <w:t>- 13 -</w:t>
             </w:r>
             <w:r>
               <w:rPr>
@@ -997,13 +1315,13 @@
               <w14:ligatures w14:val="standardContextual"/>
             </w:rPr>
           </w:pPr>
-          <w:hyperlink w:anchor="_Toc165854658" w:history="1">
+          <w:hyperlink w:anchor="_Toc165854830" w:history="1">
             <w:r>
               <w:rPr>
                 <w:rStyle w:val="afb"/>
                 <w:noProof/>
               </w:rPr>
-              <w:t>4.5</w:t>
+              <w:t>1.5</w:t>
             </w:r>
             <w:r>
               <w:rPr>
@@ -1042,7 +1360,7 @@
                 <w:noProof/>
                 <w:webHidden/>
               </w:rPr>
-              <w:instrText xml:space="preserve"> PAGEREF _Toc165854658 \h </w:instrText>
+              <w:instrText xml:space="preserve"> PAGEREF _Toc165854830 \h </w:instrText>
             </w:r>
             <w:r>
               <w:rPr>
@@ -1062,7 +1380,7 @@
                 <w:noProof/>
                 <w:webHidden/>
               </w:rPr>
-              <w:t>- 14 -</w:t>
+              <w:t>- 15 -</w:t>
             </w:r>
             <w:r>
               <w:rPr>
@@ -1090,13 +1408,13 @@
               <w14:ligatures w14:val="standardContextual"/>
             </w:rPr>
           </w:pPr>
-          <w:hyperlink w:anchor="_Toc165854659" w:history="1">
+          <w:hyperlink w:anchor="_Toc165854831" w:history="1">
             <w:r>
               <w:rPr>
                 <w:rStyle w:val="afb"/>
                 <w:noProof/>
               </w:rPr>
-              <w:t>4.6</w:t>
+              <w:t>1.6</w:t>
             </w:r>
             <w:r>
               <w:rPr>
@@ -1135,7 +1453,7 @@
                 <w:noProof/>
                 <w:webHidden/>
               </w:rPr>
-              <w:instrText xml:space="preserve"> PAGEREF _Toc165854659 \h </w:instrText>
+              <w:instrText xml:space="preserve"> PAGEREF _Toc165854831 \h </w:instrText>
             </w:r>
             <w:r>
               <w:rPr>
@@ -1155,7 +1473,7 @@
                 <w:noProof/>
                 <w:webHidden/>
               </w:rPr>
-              <w:t>- 14 -</w:t>
+              <w:t>- 15 -</w:t>
             </w:r>
             <w:r>
               <w:rPr>
@@ -1183,13 +1501,13 @@
               <w14:ligatures w14:val="standardContextual"/>
             </w:rPr>
           </w:pPr>
-          <w:hyperlink w:anchor="_Toc165854660" w:history="1">
+          <w:hyperlink w:anchor="_Toc165854832" w:history="1">
             <w:r>
               <w:rPr>
                 <w:rStyle w:val="afb"/>
                 <w:noProof/>
               </w:rPr>
-              <w:t>4.7</w:t>
+              <w:t>1.7</w:t>
             </w:r>
             <w:r>
               <w:rPr>
@@ -1228,7 +1546,7 @@
                 <w:noProof/>
                 <w:webHidden/>
               </w:rPr>
-              <w:instrText xml:space="preserve"> PAGEREF _Toc165854660 \h </w:instrText>
+              <w:instrText xml:space="preserve"> PAGEREF _Toc165854832 \h </w:instrText>
             </w:r>
             <w:r>
               <w:rPr>
@@ -1248,7 +1566,7 @@
                 <w:noProof/>
                 <w:webHidden/>
               </w:rPr>
-              <w:t>- 14 -</w:t>
+              <w:t>- 15 -</w:t>
             </w:r>
             <w:r>
               <w:rPr>
@@ -1276,13 +1594,13 @@
               <w14:ligatures w14:val="standardContextual"/>
             </w:rPr>
           </w:pPr>
-          <w:hyperlink w:anchor="_Toc165854661" w:history="1">
+          <w:hyperlink w:anchor="_Toc165854833" w:history="1">
             <w:r>
               <w:rPr>
                 <w:rStyle w:val="afb"/>
                 <w:noProof/>
               </w:rPr>
-              <w:t>4.8</w:t>
+              <w:t>1.8</w:t>
             </w:r>
             <w:r>
               <w:rPr>
@@ -1321,7 +1639,7 @@
                 <w:noProof/>
                 <w:webHidden/>
               </w:rPr>
-              <w:instrText xml:space="preserve"> PAGEREF _Toc165854661 \h </w:instrText>
+              <w:instrText xml:space="preserve"> PAGEREF _Toc165854833 \h </w:instrText>
             </w:r>
             <w:r>
               <w:rPr>
@@ -1341,7 +1659,7 @@
                 <w:noProof/>
                 <w:webHidden/>
               </w:rPr>
-              <w:t>- 14 -</w:t>
+              <w:t>- 15 -</w:t>
             </w:r>
             <w:r>
               <w:rPr>
@@ -1369,13 +1687,13 @@
               <w14:ligatures w14:val="standardContextual"/>
             </w:rPr>
           </w:pPr>
-          <w:hyperlink w:anchor="_Toc165854662" w:history="1">
+          <w:hyperlink w:anchor="_Toc165854834" w:history="1">
             <w:r>
               <w:rPr>
                 <w:rStyle w:val="afb"/>
                 <w:noProof/>
               </w:rPr>
-              <w:t>4.9</w:t>
+              <w:t>1.9</w:t>
             </w:r>
             <w:r>
               <w:rPr>
@@ -1414,7 +1732,7 @@
                 <w:noProof/>
                 <w:webHidden/>
               </w:rPr>
-              <w:instrText xml:space="preserve"> PAGEREF _Toc165854662 \h </w:instrText>
+              <w:instrText xml:space="preserve"> PAGEREF _Toc165854834 \h </w:instrText>
             </w:r>
             <w:r>
               <w:rPr>
@@ -1434,7 +1752,7 @@
                 <w:noProof/>
                 <w:webHidden/>
               </w:rPr>
-              <w:t>- 15 -</w:t>
+              <w:t>- 16 -</w:t>
             </w:r>
             <w:r>
               <w:rPr>
@@ -1449,7 +1767,6 @@
           <w:pPr>
             <w:pStyle w:val="TOC1"/>
             <w:tabs>
-              <w:tab w:val="left" w:pos="1470"/>
               <w:tab w:val="right" w:leader="dot" w:pos="9344"/>
             </w:tabs>
             <w:ind w:firstLine="402"/>
@@ -1464,57 +1781,23 @@
               <w14:ligatures w14:val="standardContextual"/>
             </w:rPr>
           </w:pPr>
-          <w:hyperlink w:anchor="_Toc165854663" w:history="1">
+          <w:hyperlink w:anchor="_Toc165854835" w:history="1">
             <w:r>
               <w:rPr>
                 <w:rStyle w:val="afb"/>
                 <w:noProof/>
               </w:rPr>
-              <w:t>第</w:t>
-            </w:r>
-            <w:r>
-              <w:rPr>
-                <w:rStyle w:val="afb"/>
-                <w:noProof/>
-              </w:rPr>
-              <w:t>5</w:t>
-            </w:r>
-            <w:r>
-              <w:rPr>
-                <w:rStyle w:val="afb"/>
-                <w:noProof/>
-              </w:rPr>
-              <w:t>章</w:t>
-            </w:r>
-            <w:r>
-              <w:rPr>
-                <w:rFonts w:asciiTheme="minorHAnsi" w:eastAsiaTheme="minorEastAsia" w:hAnsiTheme="minorHAnsi" w:cstheme="minorBidi"/>
-                <w:b w:val="0"/>
-                <w:bCs w:val="0"/>
-                <w:caps w:val="0"/>
-                <w:noProof/>
-                <w:sz w:val="21"/>
-                <w:szCs w:val="22"/>
-                <w14:ligatures w14:val="standardContextual"/>
+              <w:t>REFERENCES</w:t>
+            </w:r>
+            <w:r>
+              <w:rPr>
+                <w:noProof/>
+                <w:webHidden/>
               </w:rPr>
               <w:tab/>
             </w:r>
             <w:r>
               <w:rPr>
-                <w:rStyle w:val="afb"/>
-                <w:noProof/>
-              </w:rPr>
-              <w:t>REFERENCES</w:t>
-            </w:r>
-            <w:r>
-              <w:rPr>
-                <w:noProof/>
-                <w:webHidden/>
-              </w:rPr>
-              <w:tab/>
-            </w:r>
-            <w:r>
-              <w:rPr>
                 <w:noProof/>
                 <w:webHidden/>
               </w:rPr>
@@ -1525,7 +1808,7 @@
                 <w:noProof/>
                 <w:webHidden/>
               </w:rPr>
-              <w:instrText xml:space="preserve"> PAGEREF _Toc165854663 \h </w:instrText>
+              <w:instrText xml:space="preserve"> PAGEREF _Toc165854835 \h </w:instrText>
             </w:r>
             <w:r>
               <w:rPr>
@@ -1545,7 +1828,7 @@
                 <w:noProof/>
                 <w:webHidden/>
               </w:rPr>
-              <w:t>- 16 -</w:t>
+              <w:t>- 17 -</w:t>
             </w:r>
             <w:r>
               <w:rPr>
@@ -1570,66 +1853,603 @@
       <w:pPr>
         <w:pStyle w:val="1"/>
       </w:pPr>
-      <w:bookmarkStart w:id="1" w:name="introduction"/>
-      <w:bookmarkStart w:id="2" w:name="_Toc165854650"/>
+      <w:bookmarkStart w:id="2" w:name="introduction"/>
+      <w:bookmarkStart w:id="3" w:name="_Toc165854822"/>
       <w:r>
         <w:lastRenderedPageBreak/>
         <w:t>INTRODUCTION</w:t>
       </w:r>
+      <w:bookmarkEnd w:id="3"/>
+    </w:p>
+    <w:p>
+      <w:pPr>
+        <w:ind w:firstLine="480"/>
+      </w:pPr>
+      <w:r>
+        <w:t>Segmentation is a fundamental task in medical imaging analysis, which involves identifying and delineating regions of interest (ROI) in various medical images, such as organs, lesions, and tissues. Accurate segmentation is essential for many clinical applications, including disease diagnosis, treatment planning, and monitoring of disease progression [1], [2]. Manual segmentation has long been the gold standard for delineating anatomical structures and pathological regions, but this process is time-consuming, labor-intensive, and often requires a high degree of expertise. Semi- or fully-automatic segmentation methods can significantly reduce the time and labor required, increase consistency, and enable the analysis of large-scale datasets. Deep learning-based models have shown great promise in medical image segmentation due to their ability to learn intricate image features and deliver accurate segmentation results across a diverse range of tasks, from segmenting specific anatomical structures to identifying pathological regions [3]. However, a significant limitation of many current medical image segmentation models is their task-specific nature. These models are typically designed and trained for a specific segmentation task, and their performance can degrade significantly when applied to new tasks or different types of imaging data. This lack of generality poses a substantial obstacle to the wider application of these models in clinical practice. In contrast, recent advances in the field of natural image segmentation have witnessed the emergence of segmentation foundation models [4], [5], showcasing remarkable versatility and performance across various segmentation tasks. However, their application to medical image segmentation has been challenging due to the substantial domain gap [6] (Supplementary Related work). Therefore, there is a growing demand for universal models in medical image segmentation: models that can be trained once and then applied to a wide range of segmentation tasks. Such models would not only exhibit heightened versatility in terms of model capacity, but also potentially lead to more consistent results across different tasks, benefiting from a shared underlying architecture and training process. Motivated by the remarkable generality of the Segment Anything Model (SAM) [4], we introduce MedSAM, the first foundation model for universal medical image segmentation. MedSAM is adapted from the SAM model on an unprecedented scale, with more than one million medical image-mask pairs. We thoroughly evaluate MedSAM through comprehensive experiments on over 70 internal validation tasks and 40 external validation tasks, spanning a variety of anatomical structures, pathological conditions, and medical imaging modalities. Experimental results demonstrate that MedSAM consistently outperforms the state-of-the-art (SOTA) segmentation foundation model, while achieving performance on par with, or even surpassing specialist models. These results highlight the potential of MedSAM as a powerful tool for medical image segmentation.</w:t>
+      </w:r>
+    </w:p>
+    <w:p>
+      <w:pPr>
+        <w:ind w:firstLine="480"/>
+      </w:pPr>
+      <w:r>
+        <w:rPr>
+          <w:noProof/>
+        </w:rPr>
+        <w:lastRenderedPageBreak/>
+        <mc:AlternateContent>
+          <mc:Choice Requires="wps">
+            <w:drawing>
+              <wp:anchor distT="0" distB="0" distL="114300" distR="114300" simplePos="0" relativeHeight="251663360" behindDoc="0" locked="0" layoutInCell="1" allowOverlap="1" wp14:anchorId="258D7DCB" wp14:editId="6000C6B9">
+                <wp:simplePos x="0" y="0"/>
+                <wp:positionH relativeFrom="column">
+                  <wp:posOffset>309245</wp:posOffset>
+                </wp:positionH>
+                <wp:positionV relativeFrom="paragraph">
+                  <wp:posOffset>5753735</wp:posOffset>
+                </wp:positionV>
+                <wp:extent cx="5939790" cy="635"/>
+                <wp:effectExtent l="0" t="0" r="0" b="0"/>
+                <wp:wrapTopAndBottom/>
+                <wp:docPr id="1723528781" name="文本框 1"/>
+                <wp:cNvGraphicFramePr/>
+                <a:graphic xmlns:a="http://schemas.openxmlformats.org/drawingml/2006/main">
+                  <a:graphicData uri="http://schemas.microsoft.com/office/word/2010/wordprocessingShape">
+                    <wps:wsp>
+                      <wps:cNvSpPr txBox="1"/>
+                      <wps:spPr>
+                        <a:xfrm>
+                          <a:off x="0" y="0"/>
+                          <a:ext cx="5939790" cy="635"/>
+                        </a:xfrm>
+                        <a:prstGeom prst="rect">
+                          <a:avLst/>
+                        </a:prstGeom>
+                        <a:solidFill>
+                          <a:prstClr val="white"/>
+                        </a:solidFill>
+                        <a:ln>
+                          <a:noFill/>
+                        </a:ln>
+                      </wps:spPr>
+                      <wps:txbx>
+                        <w:txbxContent>
+                          <w:p>
+                            <w:pPr>
+                              <w:pStyle w:val="a3"/>
+                              <w:rPr>
+                                <w:rFonts w:hint="eastAsia"/>
+                                <w:kern w:val="0"/>
+                                <w:sz w:val="24"/>
+                              </w:rPr>
+                            </w:pPr>
+                            <w:r>
+                              <w:t xml:space="preserve">Fig </w:t>
+                            </w:r>
+                            <w:r>
+                              <w:fldChar w:fldCharType="begin"/>
+                            </w:r>
+                            <w:r>
+                              <w:instrText xml:space="preserve"> SEQ Fig \* ARABIC </w:instrText>
+                            </w:r>
+                            <w:r>
+                              <w:fldChar w:fldCharType="separate"/>
+                            </w:r>
+                            <w:r>
+                              <w:rPr>
+                                <w:noProof/>
+                              </w:rPr>
+                              <w:t>1</w:t>
+                            </w:r>
+                            <w:r>
+                              <w:fldChar w:fldCharType="end"/>
+                            </w:r>
+                            <w:r>
+                              <w:rPr>
+                                <w:rFonts w:hint="eastAsia"/>
+                              </w:rPr>
+                              <w:t xml:space="preserve">. </w:t>
+                            </w:r>
+                            <w:proofErr w:type="spellStart"/>
+                            <w:r>
+                              <w:t>MedSAM</w:t>
+                            </w:r>
+                            <w:proofErr w:type="spellEnd"/>
+                            <w:r>
+                              <w:t xml:space="preserve"> is trained on a large-scale dataset that can handle diverse segmentation tasks. a, The dataset covers a variety of anatomical structures, pathological conditions, and medical imaging modalities. b, The number of medical image-mask pairs in each modality. c, </w:t>
+                            </w:r>
+                            <w:proofErr w:type="spellStart"/>
+                            <w:r>
+                              <w:t>MedSAM</w:t>
+                            </w:r>
+                            <w:proofErr w:type="spellEnd"/>
+                            <w:r>
+                              <w:t xml:space="preserve"> is a </w:t>
+                            </w:r>
+                            <w:proofErr w:type="spellStart"/>
+                            <w:r>
+                              <w:t>promptable</w:t>
+                            </w:r>
+                            <w:proofErr w:type="spellEnd"/>
+                            <w:r>
+                              <w:t xml:space="preserve"> segmentation method where users can use a bounding box to specify the segmentation target.</w:t>
+                            </w:r>
+                          </w:p>
+                        </w:txbxContent>
+                      </wps:txbx>
+                      <wps:bodyPr rot="0" spcFirstLastPara="0" vertOverflow="overflow" horzOverflow="overflow" vert="horz" wrap="square" lIns="0" tIns="0" rIns="0" bIns="0" numCol="1" spcCol="0" rtlCol="0" fromWordArt="0" anchor="t" anchorCtr="0" forceAA="0" compatLnSpc="1">
+                        <a:prstTxWarp prst="textNoShape">
+                          <a:avLst/>
+                        </a:prstTxWarp>
+                        <a:spAutoFit/>
+                      </wps:bodyPr>
+                    </wps:wsp>
+                  </a:graphicData>
+                </a:graphic>
+              </wp:anchor>
+            </w:drawing>
+          </mc:Choice>
+          <mc:Fallback>
+            <w:pict>
+              <v:shapetype w14:anchorId="258D7DCB" id="_x0000_t202" coordsize="21600,21600" o:spt="202" path="m,l,21600r21600,l21600,xe">
+                <v:stroke joinstyle="miter"/>
+                <v:path gradientshapeok="t" o:connecttype="rect"/>
+              </v:shapetype>
+              <v:shape id="文本框 1" o:spid="_x0000_s1026" type="#_x0000_t202" style="position:absolute;left:0;text-align:left;margin-left:24.35pt;margin-top:453.05pt;width:467.7pt;height:.05pt;z-index:251663360;visibility:visible;mso-wrap-style:square;mso-wrap-distance-left:9pt;mso-wrap-distance-top:0;mso-wrap-distance-right:9pt;mso-wrap-distance-bottom:0;mso-position-horizontal:absolute;mso-position-horizontal-relative:text;mso-position-vertical:absolute;mso-position-vertical-relative:text;v-text-anchor:top" o:gfxdata="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" stroked="f">
+                <v:textbox style="mso-fit-shape-to-text:t" inset="0,0,0,0">
+                  <w:txbxContent>
+                    <w:p>
+                      <w:pPr>
+                        <w:pStyle w:val="a3"/>
+                        <w:rPr>
+                          <w:rFonts w:hint="eastAsia"/>
+                          <w:kern w:val="0"/>
+                          <w:sz w:val="24"/>
+                        </w:rPr>
+                      </w:pPr>
+                      <w:r>
+                        <w:t xml:space="preserve">Fig </w:t>
+                      </w:r>
+                      <w:r>
+                        <w:fldChar w:fldCharType="begin"/>
+                      </w:r>
+                      <w:r>
+                        <w:instrText xml:space="preserve"> SEQ Fig \* ARABIC </w:instrText>
+                      </w:r>
+                      <w:r>
+                        <w:fldChar w:fldCharType="separate"/>
+                      </w:r>
+                      <w:r>
+                        <w:rPr>
+                          <w:noProof/>
+                        </w:rPr>
+                        <w:t>1</w:t>
+                      </w:r>
+                      <w:r>
+                        <w:fldChar w:fldCharType="end"/>
+                      </w:r>
+                      <w:r>
+                        <w:rPr>
+                          <w:rFonts w:hint="eastAsia"/>
+                        </w:rPr>
+                        <w:t xml:space="preserve">. </w:t>
+                      </w:r>
+                      <w:proofErr w:type="spellStart"/>
+                      <w:r>
+                        <w:t>MedSAM</w:t>
+                      </w:r>
+                      <w:proofErr w:type="spellEnd"/>
+                      <w:r>
+                        <w:t xml:space="preserve"> is trained on a large-scale dataset that can handle diverse segmentation tasks. a, The dataset covers a variety of anatomical structures, pathological conditions, and medical imaging modalities. b, The number of medical image-mask pairs in each modality. c, </w:t>
+                      </w:r>
+                      <w:proofErr w:type="spellStart"/>
+                      <w:r>
+                        <w:t>MedSAM</w:t>
+                      </w:r>
+                      <w:proofErr w:type="spellEnd"/>
+                      <w:r>
+                        <w:t xml:space="preserve"> is a </w:t>
+                      </w:r>
+                      <w:proofErr w:type="spellStart"/>
+                      <w:r>
+                        <w:t>promptable</w:t>
+                      </w:r>
+                      <w:proofErr w:type="spellEnd"/>
+                      <w:r>
+                        <w:t xml:space="preserve"> segmentation method where users can use a bounding box to specify the segmentation target.</w:t>
+                      </w:r>
+                    </w:p>
+                  </w:txbxContent>
+                </v:textbox>
+                <w10:wrap type="topAndBottom"/>
+              </v:shape>
+            </w:pict>
+          </mc:Fallback>
+        </mc:AlternateContent>
+      </w:r>
+      <w:r>
+        <w:drawing>
+          <wp:anchor distT="0" distB="0" distL="114300" distR="114300" simplePos="0" relativeHeight="251658240" behindDoc="0" locked="0" layoutInCell="1" allowOverlap="1" wp14:anchorId="51DA4283" wp14:editId="66245453">
+            <wp:simplePos x="0" y="0"/>
+            <wp:positionH relativeFrom="column">
+              <wp:posOffset>309245</wp:posOffset>
+            </wp:positionH>
+            <wp:positionV relativeFrom="paragraph">
+              <wp:posOffset>0</wp:posOffset>
+            </wp:positionV>
+            <wp:extent cx="5939790" cy="5696585"/>
+            <wp:effectExtent l="0" t="0" r="3810" b="0"/>
+            <wp:wrapTopAndBottom/>
+            <wp:docPr id="811393014" name="图片 1"/>
+            <wp:cNvGraphicFramePr>
+              <a:graphicFrameLocks xmlns:a="http://schemas.openxmlformats.org/drawingml/2006/main" noChangeAspect="1"/>
+            </wp:cNvGraphicFramePr>
+            <a:graphic xmlns:a="http://schemas.openxmlformats.org/drawingml/2006/main">
+              <a:graphicData uri="http://schemas.openxmlformats.org/drawingml/2006/picture">
+                <pic:pic xmlns:pic="http://schemas.openxmlformats.org/drawingml/2006/picture">
+                  <pic:nvPicPr>
+                    <pic:cNvPr id="811393014" name=""/>
+                    <pic:cNvPicPr/>
+                  </pic:nvPicPr>
+                  <pic:blipFill>
+                    <a:blip r:embed="rId9">
+                      <a:extLst>
+                        <a:ext uri="{28A0092B-C50C-407E-A947-70E740481C1C}">
+                          <a14:useLocalDpi xmlns:a14="http://schemas.microsoft.com/office/drawing/2010/main" val="0"/>
+                        </a:ext>
+                      </a:extLst>
+                    </a:blip>
+                    <a:stretch>
+                      <a:fillRect/>
+                    </a:stretch>
+                  </pic:blipFill>
+                  <pic:spPr>
+                    <a:xfrm>
+                      <a:off x="0" y="0"/>
+                      <a:ext cx="5939790" cy="5696585"/>
+                    </a:xfrm>
+                    <a:prstGeom prst="rect">
+                      <a:avLst/>
+                    </a:prstGeom>
+                  </pic:spPr>
+                </pic:pic>
+              </a:graphicData>
+            </a:graphic>
+            <wp14:sizeRelH relativeFrom="page">
+              <wp14:pctWidth>0</wp14:pctWidth>
+            </wp14:sizeRelH>
+            <wp14:sizeRelV relativeFrom="page">
+              <wp14:pctHeight>0</wp14:pctHeight>
+            </wp14:sizeRelV>
+          </wp:anchor>
+        </w:drawing>
+      </w:r>
+    </w:p>
+    <w:p>
+      <w:pPr>
+        <w:pStyle w:val="1"/>
+      </w:pPr>
+      <w:bookmarkStart w:id="4" w:name="results"/>
+      <w:bookmarkStart w:id="5" w:name="_Toc165854823"/>
       <w:bookmarkEnd w:id="2"/>
-    </w:p>
-    <w:p>
-      <w:pPr>
-        <w:ind w:firstLine="480"/>
-      </w:pPr>
-      <w:r>
-        <w:t>Segmentation is a fundamental task in medical imaging analysis, which involves identifying and delineating regions of interest (ROI) in various medical images, such as organs, lesions, and tissues. Accurate segmentation is essential for many clinical applications, including disease diagnosis, treatment planning, and monitoring of disease progression [1], [2]. Manual segmentation has long been the gold standard for delineating anatomical structures and pathological regions, but this process is time-consuming, labor-intensive, and often requires a high degree of expertise. Semi- or fully-automatic segmentation methods can significantly reduce the time and labor required, increase consistency, and enable the analysis of large-scale datasets. Deep learning-based models have shown great promise in medical image segmentation due to their ability to learn intricate image features and deliver accurate segmentation results across a diverse range of tasks, from segmenting specific anatomical structures to identifying pathological regions [3]. However, a significant limitation of many current medical image segmentation models is their task-specific nature. These models are typically designed and trained for a specific segmentation task, and their performance can degrade significantly when applied to new tasks or different types of imaging data. This lack of generality poses a substantial obstacle to the wider application of these models in clinical practice. In contrast, recent advances in the field of natural image segmentation have witnessed the emergence of segmentation foundation models [4], [5], showcasing remarkable versatility and performance across various segmentation tasks. However, their application to medical image segmentation has been challenging due to the substantial domain gap [6] (Supplementary Related work). Therefore, there is a growing demand for universal models in medical image segmentation: models that can be trained once and then applied to a wide range of segmentation tasks. Such models would not only exhibit heightened versatility in terms of model capacity, but also potentially lead to more consistent results across different tasks, benefiting from a shared underlying architecture and training process. Motivated by the remarkable generality of the Segment Anything Model (SAM) [4], we introduce MedSAM, the first foundation model for universal medical image segmentation. MedSAM is adapted from the SAM model on an unprecedented scale, with more than one million medical image-mask pairs. We thoroughly evaluate MedSAM through comprehensive experiments on over 70 internal validation tasks and 40 external validation tasks, spanning a variety of anatomical structures, pathological conditions, and medical imaging modalities. Experimental results demonstrate that MedSAM consistently outperforms the state-of-the-art (SOTA) segmentation foundation model, while achieving performance on par with, or even surpassing specialist models. These results highlight the potential of MedSAM as a powerful tool for medical image segmentation.</w:t>
-      </w:r>
-    </w:p>
-    <w:p>
-      <w:pPr>
-        <w:ind w:firstLine="480"/>
-      </w:pPr>
-      <w:r>
-        <w:lastRenderedPageBreak/>
-        <w:t>Fig. 1. MedSAM is trained on a large-scale dataset that can handle diverse segmentation tasks. a, The dataset covers a variety of anatomical structures, pathological conditions, and medical imaging modalities. b, The number of medical image-mask pairs in each modality. c, MedSAM is a promptable segmentation method where users can use a bounding box to specify the segmentation target.</w:t>
-      </w:r>
-    </w:p>
-    <w:p>
-      <w:pPr>
-        <w:pStyle w:val="1"/>
-      </w:pPr>
-      <w:bookmarkStart w:id="3" w:name="results"/>
-      <w:bookmarkStart w:id="4" w:name="_Toc165854651"/>
-      <w:bookmarkEnd w:id="1"/>
       <w:r>
         <w:lastRenderedPageBreak/>
         <w:t>RESULTS</w:t>
       </w:r>
-      <w:bookmarkEnd w:id="4"/>
+      <w:bookmarkEnd w:id="5"/>
     </w:p>
     <w:p>
       <w:pPr>
         <w:ind w:firstLine="480"/>
       </w:pPr>
       <w:r>
-        <w:t>MedSAM aims to fulfill the role of a foundation model for universal medical image segmentation. A crucial aspect of constructing such a model is the capacity to accommodate a wide range of variations in imaging conditions, anatomical structures, and pathological conditions. To meet this challenge, we curated a diverse and large-scale medical image segmentation dataset with 1,090,486 medical image-mask pairs, covering 15 imaging modalities, over 30 cancer types, and a multitude of imaging protocols (Fig. 1a, Supplementary Table 1-4). This large-scale dataset allows MedSAM to learn a rich representation of medical images, capturing a broad spectrum of anatomies and lesions across different modalities. Fig. 1b provides an overview of the image distribution across different medical imaging modalities in the dataset, ranked by their total numbers. It is evident that Computed Tomography (CT), Magnetic Resonance Imaging (MRI), and endoscopy are the dominant modalities, reflecting their ubiquity in clinical practice. CT and MRI images provide detailed cross-sectional views of 3D body structures, making them indispensable for non-invasive diagnostic imaging. Endoscopy, albeit more invasive, enables direct visualization of organ interiors, proving invaluable for diagnosing gastrointestinal and urological conditions. Despite the prevalence of these modalities, others such as ultrasound, pathology, fundus, dermoscopy, mammography, and Optical Coherence Tomography (OCT) also hold significant roles in clinical practice. The diversity of these modalities</w:t>
-      </w:r>
-    </w:p>
-    <w:p>
-      <w:pPr>
-        <w:ind w:firstLine="480"/>
-      </w:pPr>
-      <w:r>
-        <w:t>Fig. 2. MedSAM enables accurate segmentation on a wide range of tasks. a, Internal validation results of 12 representative segmentation tasks in terms of Dice Similarity Coefficient (DSC) score. The box plots display descriptive statistics across all internal validation cases in each segmentation task, with the median value represented by the horizontal line within the box, the lower and upper quartiles delineating the borders of the box, and the vertical lines indicating the 1.5 interquartile range. b, Visualized segmentation examples on the internal validation set show that MedSAM can segment objects with weak boundaries and low contrast. c, External validation results of 12 typical segmentation tasks from different modalities. d, Visualized segmentation examples on the external validation set show that MedSAM has better generalization ability on unseen datasets or targets. e, MedSAM can be used for precise tumor burden quantification. f, MedSAM can obtain comparable or even better segmentation accuracy compared to human experts.</w:t>
-      </w:r>
-    </w:p>
-    <w:p>
-      <w:pPr>
-        <w:ind w:firstLine="480"/>
-      </w:pPr>
-      <w:r>
-        <w:t>and their corresponding segmentation targets underscores the necessity for universal and effective segmentation models capable of handling the unique characteristics associated with each modality.</w:t>
+        <w:t xml:space="preserve">MedSAM aims to fulfill the role of a foundation model for universal medical image segmentation. A crucial aspect of constructing such a model is the capacity to accommodate a wide range of variations in imaging conditions, anatomical structures, and pathological conditions. To meet this challenge, we curated a diverse and large-scale medical image segmentation dataset with 1,090,486 medical image-mask pairs, covering 15 imaging modalities, over 30 cancer types, and a multitude of imaging protocols (Fig. 1a, Supplementary Table 1-4). This large-scale dataset allows MedSAM to learn a rich representation of medical images, capturing a broad spectrum of anatomies and lesions across different modalities. Fig. 1b provides an overview of the image distribution across different medical imaging modalities in the dataset, ranked by their total numbers. It is evident that Computed Tomography (CT), Magnetic Resonance Imaging (MRI), and endoscopy are the dominant modalities, reflecting their ubiquity in clinical practice. CT and MRI images provide detailed cross-sectional views of 3D body structures, making them indispensable for non-invasive diagnostic imaging. Endoscopy, albeit more invasive, enables direct visualization of organ interiors, proving invaluable for diagnosing gastrointestinal and urological conditions. Despite the prevalence of these modalities, others such as ultrasound, </w:t>
+      </w:r>
+      <w:r>
+        <w:rPr>
+          <w:noProof/>
+        </w:rPr>
+        <w:lastRenderedPageBreak/>
+        <mc:AlternateContent>
+          <mc:Choice Requires="wps">
+            <w:drawing>
+              <wp:anchor distT="0" distB="0" distL="114300" distR="114300" simplePos="0" relativeHeight="251665408" behindDoc="0" locked="0" layoutInCell="1" allowOverlap="1" wp14:anchorId="38CBF71D" wp14:editId="27077FCA">
+                <wp:simplePos x="0" y="0"/>
+                <wp:positionH relativeFrom="column">
+                  <wp:posOffset>4445</wp:posOffset>
+                </wp:positionH>
+                <wp:positionV relativeFrom="paragraph">
+                  <wp:posOffset>8298815</wp:posOffset>
+                </wp:positionV>
+                <wp:extent cx="5939790" cy="635"/>
+                <wp:effectExtent l="0" t="0" r="0" b="0"/>
+                <wp:wrapTopAndBottom/>
+                <wp:docPr id="1457136364" name="文本框 1"/>
+                <wp:cNvGraphicFramePr/>
+                <a:graphic xmlns:a="http://schemas.openxmlformats.org/drawingml/2006/main">
+                  <a:graphicData uri="http://schemas.microsoft.com/office/word/2010/wordprocessingShape">
+                    <wps:wsp>
+                      <wps:cNvSpPr txBox="1"/>
+                      <wps:spPr>
+                        <a:xfrm>
+                          <a:off x="0" y="0"/>
+                          <a:ext cx="5939790" cy="635"/>
+                        </a:xfrm>
+                        <a:prstGeom prst="rect">
+                          <a:avLst/>
+                        </a:prstGeom>
+                        <a:solidFill>
+                          <a:prstClr val="white"/>
+                        </a:solidFill>
+                        <a:ln>
+                          <a:noFill/>
+                        </a:ln>
+                      </wps:spPr>
+                      <wps:txbx>
+                        <w:txbxContent>
+                          <w:p>
+                            <w:pPr>
+                              <w:ind w:firstLine="480"/>
+                              <w:rPr>
+                                <w:rFonts w:hint="eastAsia"/>
+                              </w:rPr>
+                            </w:pPr>
+                            <w:r>
+                              <w:t xml:space="preserve">Fig </w:t>
+                            </w:r>
+                            <w:r>
+                              <w:fldChar w:fldCharType="begin"/>
+                            </w:r>
+                            <w:r>
+                              <w:instrText xml:space="preserve"> SEQ Fig \* ARABIC </w:instrText>
+                            </w:r>
+                            <w:r>
+                              <w:fldChar w:fldCharType="separate"/>
+                            </w:r>
+                            <w:r>
+                              <w:rPr>
+                                <w:noProof/>
+                              </w:rPr>
+                              <w:t>2</w:t>
+                            </w:r>
+                            <w:r>
+                              <w:fldChar w:fldCharType="end"/>
+                            </w:r>
+                            <w:r>
+                              <w:rPr>
+                                <w:rFonts w:hint="eastAsia"/>
+                              </w:rPr>
+                              <w:t xml:space="preserve"> </w:t>
+                            </w:r>
+                            <w:r>
+                              <w:t xml:space="preserve">Fig. 2. </w:t>
+                            </w:r>
+                            <w:proofErr w:type="spellStart"/>
+                            <w:r>
+                              <w:t>MedSAM</w:t>
+                            </w:r>
+                            <w:proofErr w:type="spellEnd"/>
+                            <w:r>
+                              <w:t xml:space="preserve"> enables accurate segmentation on a wide range of tasks. a, Internal validation results of 12 representative segmentation tasks in terms of Dice Similarity Coefficient (DSC) score. The box plots display descriptive statistics across all internal validation cases in each segmentation task, with the median value represented by the horizontal line within the box, the lower and upper quartiles delineating the borders of the box, and the vertical lines indicating the 1.5 interquartile range. b, Visualized segmentation examples on the internal validation set show that </w:t>
+                            </w:r>
+                            <w:proofErr w:type="spellStart"/>
+                            <w:r>
+                              <w:t>MedSAM</w:t>
+                            </w:r>
+                            <w:proofErr w:type="spellEnd"/>
+                            <w:r>
+                              <w:t xml:space="preserve"> can segment objects with weak boundaries and low contrast. c, External validation results of 12 typical segmentation tasks from different modalities. d, Visualized segmentation examples on the external validation set show that </w:t>
+                            </w:r>
+                            <w:proofErr w:type="spellStart"/>
+                            <w:r>
+                              <w:t>MedSAM</w:t>
+                            </w:r>
+                            <w:proofErr w:type="spellEnd"/>
+                            <w:r>
+                              <w:t xml:space="preserve"> has better generalization ability on unseen datasets or targets. e, </w:t>
+                            </w:r>
+                            <w:proofErr w:type="spellStart"/>
+                            <w:r>
+                              <w:t>MedSAM</w:t>
+                            </w:r>
+                            <w:proofErr w:type="spellEnd"/>
+                            <w:r>
+                              <w:t xml:space="preserve"> can be used for precise tumor burden quantification. f, </w:t>
+                            </w:r>
+                            <w:proofErr w:type="spellStart"/>
+                            <w:r>
+                              <w:t>MedSAM</w:t>
+                            </w:r>
+                            <w:proofErr w:type="spellEnd"/>
+                            <w:r>
+                              <w:t xml:space="preserve"> can obtain comparable or even better segmentation accuracy compared to human experts.</w:t>
+                            </w:r>
+                          </w:p>
+                        </w:txbxContent>
+                      </wps:txbx>
+                      <wps:bodyPr rot="0" spcFirstLastPara="0" vertOverflow="overflow" horzOverflow="overflow" vert="horz" wrap="square" lIns="0" tIns="0" rIns="0" bIns="0" numCol="1" spcCol="0" rtlCol="0" fromWordArt="0" anchor="t" anchorCtr="0" forceAA="0" compatLnSpc="1">
+                        <a:prstTxWarp prst="textNoShape">
+                          <a:avLst/>
+                        </a:prstTxWarp>
+                        <a:spAutoFit/>
+                      </wps:bodyPr>
+                    </wps:wsp>
+                  </a:graphicData>
+                </a:graphic>
+              </wp:anchor>
+            </w:drawing>
+          </mc:Choice>
+          <mc:Fallback>
+            <w:pict>
+              <v:shape w14:anchorId="38CBF71D" id="_x0000_s1027" type="#_x0000_t202" style="position:absolute;left:0;text-align:left;margin-left:.35pt;margin-top:653.45pt;width:467.7pt;height:.05pt;z-index:251665408;visibility:visible;mso-wrap-style:square;mso-wrap-distance-left:9pt;mso-wrap-distance-top:0;mso-wrap-distance-right:9pt;mso-wrap-distance-bottom:0;mso-position-horizontal:absolute;mso-position-horizontal-relative:text;mso-position-vertical:absolute;mso-position-vertical-relative:text;v-text-anchor:top" o:gfxdata="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" stroked="f">
+                <v:textbox style="mso-fit-shape-to-text:t" inset="0,0,0,0">
+                  <w:txbxContent>
+                    <w:p>
+                      <w:pPr>
+                        <w:ind w:firstLine="480"/>
+                        <w:rPr>
+                          <w:rFonts w:hint="eastAsia"/>
+                        </w:rPr>
+                      </w:pPr>
+                      <w:r>
+                        <w:t xml:space="preserve">Fig </w:t>
+                      </w:r>
+                      <w:r>
+                        <w:fldChar w:fldCharType="begin"/>
+                      </w:r>
+                      <w:r>
+                        <w:instrText xml:space="preserve"> SEQ Fig \* ARABIC </w:instrText>
+                      </w:r>
+                      <w:r>
+                        <w:fldChar w:fldCharType="separate"/>
+                      </w:r>
+                      <w:r>
+                        <w:rPr>
+                          <w:noProof/>
+                        </w:rPr>
+                        <w:t>2</w:t>
+                      </w:r>
+                      <w:r>
+                        <w:fldChar w:fldCharType="end"/>
+                      </w:r>
+                      <w:r>
+                        <w:rPr>
+                          <w:rFonts w:hint="eastAsia"/>
+                        </w:rPr>
+                        <w:t xml:space="preserve"> </w:t>
+                      </w:r>
+                      <w:r>
+                        <w:t xml:space="preserve">Fig. 2. </w:t>
+                      </w:r>
+                      <w:proofErr w:type="spellStart"/>
+                      <w:r>
+                        <w:t>MedSAM</w:t>
+                      </w:r>
+                      <w:proofErr w:type="spellEnd"/>
+                      <w:r>
+                        <w:t xml:space="preserve"> enables accurate segmentation on a wide range of tasks. a, Internal validation results of 12 representative segmentation tasks in terms of Dice Similarity Coefficient (DSC) score. The box plots display descriptive statistics across all internal validation cases in each segmentation task, with the median value represented by the horizontal line within the box, the lower and upper quartiles delineating the borders of the box, and the vertical lines indicating the 1.5 interquartile range. b, Visualized segmentation examples on the internal validation set show that </w:t>
+                      </w:r>
+                      <w:proofErr w:type="spellStart"/>
+                      <w:r>
+                        <w:t>MedSAM</w:t>
+                      </w:r>
+                      <w:proofErr w:type="spellEnd"/>
+                      <w:r>
+                        <w:t xml:space="preserve"> can segment objects with weak boundaries and low contrast. c, External validation results of 12 typical segmentation tasks from different modalities. d, Visualized segmentation examples on the external validation set show that </w:t>
+                      </w:r>
+                      <w:proofErr w:type="spellStart"/>
+                      <w:r>
+                        <w:t>MedSAM</w:t>
+                      </w:r>
+                      <w:proofErr w:type="spellEnd"/>
+                      <w:r>
+                        <w:t xml:space="preserve"> has better generalization ability on unseen datasets or targets. e, </w:t>
+                      </w:r>
+                      <w:proofErr w:type="spellStart"/>
+                      <w:r>
+                        <w:t>MedSAM</w:t>
+                      </w:r>
+                      <w:proofErr w:type="spellEnd"/>
+                      <w:r>
+                        <w:t xml:space="preserve"> can be used for precise tumor burden quantification. f, </w:t>
+                      </w:r>
+                      <w:proofErr w:type="spellStart"/>
+                      <w:r>
+                        <w:t>MedSAM</w:t>
+                      </w:r>
+                      <w:proofErr w:type="spellEnd"/>
+                      <w:r>
+                        <w:t xml:space="preserve"> can obtain comparable or even better segmentation accuracy compared to human experts.</w:t>
+                      </w:r>
+                    </w:p>
+                  </w:txbxContent>
+                </v:textbox>
+                <w10:wrap type="topAndBottom"/>
+              </v:shape>
+            </w:pict>
+          </mc:Fallback>
+        </mc:AlternateContent>
+      </w:r>
+      <w:r>
+        <w:drawing>
+          <wp:anchor distT="0" distB="0" distL="114300" distR="114300" simplePos="0" relativeHeight="251661312" behindDoc="0" locked="0" layoutInCell="1" allowOverlap="1" wp14:anchorId="713C8CD8" wp14:editId="0FD5FE0E">
+            <wp:simplePos x="0" y="0"/>
+            <wp:positionH relativeFrom="column">
+              <wp:posOffset>4445</wp:posOffset>
+            </wp:positionH>
+            <wp:positionV relativeFrom="paragraph">
+              <wp:posOffset>514350</wp:posOffset>
+            </wp:positionV>
+            <wp:extent cx="5939790" cy="7727315"/>
+            <wp:effectExtent l="0" t="0" r="3810" b="6985"/>
+            <wp:wrapTopAndBottom/>
+            <wp:docPr id="1146559698" name="图片 1"/>
+            <wp:cNvGraphicFramePr>
+              <a:graphicFrameLocks xmlns:a="http://schemas.openxmlformats.org/drawingml/2006/main" noChangeAspect="1"/>
+            </wp:cNvGraphicFramePr>
+            <a:graphic xmlns:a="http://schemas.openxmlformats.org/drawingml/2006/main">
+              <a:graphicData uri="http://schemas.openxmlformats.org/drawingml/2006/picture">
+                <pic:pic xmlns:pic="http://schemas.openxmlformats.org/drawingml/2006/picture">
+                  <pic:nvPicPr>
+                    <pic:cNvPr id="1146559698" name=""/>
+                    <pic:cNvPicPr/>
+                  </pic:nvPicPr>
+                  <pic:blipFill>
+                    <a:blip r:embed="rId10">
+                      <a:extLst>
+                        <a:ext uri="{28A0092B-C50C-407E-A947-70E740481C1C}">
+                          <a14:useLocalDpi xmlns:a14="http://schemas.microsoft.com/office/drawing/2010/main" val="0"/>
+                        </a:ext>
+                      </a:extLst>
+                    </a:blip>
+                    <a:stretch>
+                      <a:fillRect/>
+                    </a:stretch>
+                  </pic:blipFill>
+                  <pic:spPr>
+                    <a:xfrm>
+                      <a:off x="0" y="0"/>
+                      <a:ext cx="5939790" cy="7727315"/>
+                    </a:xfrm>
+                    <a:prstGeom prst="rect">
+                      <a:avLst/>
+                    </a:prstGeom>
+                  </pic:spPr>
+                </pic:pic>
+              </a:graphicData>
+            </a:graphic>
+            <wp14:sizeRelH relativeFrom="page">
+              <wp14:pctWidth>0</wp14:pctWidth>
+            </wp14:sizeRelH>
+            <wp14:sizeRelV relativeFrom="page">
+              <wp14:pctHeight>0</wp14:pctHeight>
+            </wp14:sizeRelV>
+          </wp:anchor>
+        </w:drawing>
+      </w:r>
+      <w:r>
+        <w:t xml:space="preserve">pathology, fundus, </w:t>
+      </w:r>
+      <w:proofErr w:type="spellStart"/>
+      <w:r>
+        <w:t>dermoscopy</w:t>
+      </w:r>
+      <w:proofErr w:type="spellEnd"/>
+      <w:r>
+        <w:t xml:space="preserve">, mammography, and Optical Coherence Tomography (OCT) also hold significant roles in clinical practice. The diversity of these </w:t>
+      </w:r>
+      <w:proofErr w:type="spellStart"/>
+      <w:r>
+        <w:t>modalitiesand</w:t>
+      </w:r>
+      <w:proofErr w:type="spellEnd"/>
+      <w:r>
+        <w:t xml:space="preserve"> their corresponding </w:t>
+      </w:r>
+      <w:r>
+        <w:lastRenderedPageBreak/>
+        <w:t>segmentation targets underscores the necessity for universal and effective segmentation models capable of handling the unique characteristics associated with each modality.</w:t>
       </w:r>
     </w:p>
     <w:p>
@@ -1638,11 +2458,7 @@
         <w:ind w:firstLine="480"/>
       </w:pPr>
       <w:r>
-        <w:t xml:space="preserve">Another critical consideration is the selection of the appropriate segmentation prompt and </w:t>
-      </w:r>
-      <w:r>
-        <w:lastRenderedPageBreak/>
-        <w:t>network architecture. While the concept of fully automatic segmentation foundation models is enticing, it is fraught with challenges that make it impractical. One of the primary challenges is the variability inherent in segmentation tasks. For example, given a liver cancer CT image, the segmentation task can vary depending on the specific clinical scenario. For instance, one clinician might be interested in segmenting the liver tumor, while another might need to segment the entire liver and surrounding organs. Additionally, the variability in imaging modalities presents another challenge. Modalities such as CT and MR generate 3D images, whereas others like X-Ray and ultrasound yield 2D images. These variabilities in task definition and imaging modalities complicate the design of a fully automatic model capable of accurately anticipating and addressing the diverse requirements of different users.</w:t>
+        <w:t>Another critical consideration is the selection of the appropriate segmentation prompt and network architecture. While the concept of fully automatic segmentation foundation models is enticing, it is fraught with challenges that make it impractical. One of the primary challenges is the variability inherent in segmentation tasks. For example, given a liver cancer CT image, the segmentation task can vary depending on the specific clinical scenario. For instance, one clinician might be interested in segmenting the liver tumor, while another might need to segment the entire liver and surrounding organs. Additionally, the variability in imaging modalities presents another challenge. Modalities such as CT and MR generate 3D images, whereas others like X-Ray and ultrasound yield 2D images. These variabilities in task definition and imaging modalities complicate the design of a fully automatic model capable of accurately anticipating and addressing the diverse requirements of different users.</w:t>
       </w:r>
     </w:p>
     <w:p>
@@ -1660,11 +2476,11 @@
         <w:ind w:firstLine="480"/>
       </w:pPr>
       <w:r>
-        <w:t xml:space="preserve">We evaluated MedSAM through both internal validation and external validation and compared it to the SOTA segmentation foundation model SAM [4] and specialist U-Net models [3]. The internal validation contained over 70 segmentation tasks (Supplementary Table 5-8, Fig. 2-4), and Fig. 2a shows the Dice Similarity Coefficient (DSC) score of 12 representative segmentation tasks. Overall, SAM obtained inferior performance on most CT, MR, and grey image segmentation tasks although it performed promisingly on some RGB image segmentation tasks, such as skin cancer segmentation (88.8%) in dermoscopy images and polyp (94.1%) segmentation in endoscopy images. This could be attributed to SAM’s training on a variety of RGB images, and the fact that many segmentation targets in dermoscopy and endoscopy images are relatively straightforward to segment due to their distinct appearances. Both MedSAM and U-Net outperformed SAM by a large margin on most segmentation tasks (p &lt; 0.05), which is expected </w:t>
+        <w:t xml:space="preserve">We evaluated MedSAM through both internal validation and external validation and compared it to the SOTA segmentation foundation model SAM [4] and specialist U-Net models [3]. The internal validation contained over 70 segmentation tasks (Supplementary Table 5-8, Fig. 2-4), and Fig. 2a shows the Dice Similarity Coefficient (DSC) score of 12 representative segmentation tasks. Overall, SAM obtained inferior performance on most CT, MR, and grey image segmentation tasks although it performed promisingly on some RGB image segmentation tasks, such as skin cancer segmentation (88.8%) in dermoscopy images and polyp (94.1%) segmentation in endoscopy images. This could be attributed to SAM’s training on a variety of RGB images, and </w:t>
       </w:r>
       <w:r>
         <w:lastRenderedPageBreak/>
-        <w:t>given their tuning or training on medical image datasets. Compared to the U-Net specialist models, MedSAM still obtained better performance on most tasks. For example, MedSAM achieved median DSC scores of 94.0% (interquartile range (IQR): 91.5-94.9%), 94.4% (IQR: 91.6-95.8%), 81.5% (IQR: 75.1-86.8%), and 98.4% (IQR: 97.9-98.9%) for the segmentation tasks involving intracranial hemorrhage CT, glioma MR T1, pneumothorax CXR, and polyp endoscopy images, respectively, surpassing the performance of the U-Net specialist models by 5%, 6.6%, 5.1%, and 3.6%, respectively. On several RGB image segmentation tasks, such as skin cancer segmentation, the performance between U-Net and MedSAM was comparable (95.1% vs 95.2%). These segmentation targets typically have clear boundaries and good contrasts, making them relatively easy to segment. It’s worth noting that U-Net was individually trained for each category (Methods), but MedSAM is a generalist model that was trained only once. Fig. 2b visualizes some segmentation examples of SAM, U-Net, and MedSAM on CT, MR, ultrasound, and endoscopy images. SAM tends to segment the regions with high contrast or clear boundaries, which is prone to under or over-segmentation errors. While the U-Net specialist models offer better segmentation quality, they still struggle with targets with weak boundaries. In contrast, MedSAM can accurately segment a wide range of targets across various imaging conditions, even for objects with weak or missing boundaries (Supplementary Fig.5-7).</w:t>
+        <w:t>the fact that many segmentation targets in dermoscopy and endoscopy images are relatively straightforward to segment due to their distinct appearances. Both MedSAM and U-Net outperformed SAM by a large margin on most segmentation tasks (p &lt; 0.05), which is expected given their tuning or training on medical image datasets. Compared to the U-Net specialist models, MedSAM still obtained better performance on most tasks. For example, MedSAM achieved median DSC scores of 94.0% (interquartile range (IQR): 91.5-94.9%), 94.4% (IQR: 91.6-95.8%), 81.5% (IQR: 75.1-86.8%), and 98.4% (IQR: 97.9-98.9%) for the segmentation tasks involving intracranial hemorrhage CT, glioma MR T1, pneumothorax CXR, and polyp endoscopy images, respectively, surpassing the performance of the U-Net specialist models by 5%, 6.6%, 5.1%, and 3.6%, respectively. On several RGB image segmentation tasks, such as skin cancer segmentation, the performance between U-Net and MedSAM was comparable (95.1% vs 95.2%). These segmentation targets typically have clear boundaries and good contrasts, making them relatively easy to segment. It’s worth noting that U-Net was individually trained for each category (Methods), but MedSAM is a generalist model that was trained only once. Fig. 2b visualizes some segmentation examples of SAM, U-Net, and MedSAM on CT, MR, ultrasound, and endoscopy images. SAM tends to segment the regions with high contrast or clear boundaries, which is prone to under or over-segmentation errors. While the U-Net specialist models offer better segmentation quality, they still struggle with targets with weak boundaries. In contrast, MedSAM can accurately segment a wide range of targets across various imaging conditions, even for objects with weak or missing boundaries (Supplementary Fig.5-7).</w:t>
       </w:r>
     </w:p>
     <w:p>
@@ -1673,11 +2489,11 @@
         <w:ind w:firstLine="480"/>
       </w:pPr>
       <w:r>
-        <w:t xml:space="preserve">The external validation includes over 30 segmentation tasks, all of which are from new datasets or unseen segmentation targets (Supplementary Table 9-11, Fig. 2, 8-9). Fig. 2c shows the DSC score of 12 typical segmentation tasks. SAM continued to exhibit lower performance on most CT and MR segmentation tasks and U-Net specialist models do not consistently outperform SAM (e.g., lung cancer segmentation in CT images (55.8% vs 64.2%)), indicating their limited generalization ability on unseen datasets. In contrast, MedSAM consistently delivers superior performance. For example, MedSAM obtained median DSC scores of 90.3% (IQR: 87.8-93.2%) on the nasopharynx cancer segmentation task, demonstrating 53.3% and 24.5% improvements over SAM and the specialist U-Net, respectively. Significantly, MedSAM also achieved better performance in some unseen modalities (e.g., abdomen T1 Inphase and Outphase), surpassing SAM and specialist U-Net models with improvements by 3-7%. On grey and RGB image segmentation tasks, MedSAM and U-Net specialist models achieved comparable performance in terms of the median DSC score, but MedSAM had fewer outliers. Fig. 2d presents four segmentation examples for qualitative evaluation, revealing that while all the methods have the ability to handle simple segmentation targets, MedSAM performs better at segmenting challenging targets, such as liver cancer in CT images and cervical cancer in MR images (Supplementary Fig. 10). Furthermore, we conducted a visualization and comparative analysis of the saliency maps for </w:t>
+        <w:t xml:space="preserve">The external validation includes over 30 segmentation tasks, all of which are from new datasets or unseen segmentation targets (Supplementary Table 9-11, Fig. 2, 8-9). Fig. 2c shows the DSC score of 12 typical segmentation tasks. SAM continued to exhibit lower performance on most CT and MR segmentation tasks and U-Net specialist models do not consistently outperform SAM (e.g., lung cancer segmentation in CT images (55.8% vs 64.2%)), indicating their limited generalization ability on unseen datasets. In contrast, MedSAM consistently delivers superior performance. For example, MedSAM obtained median DSC scores of 90.3% (IQR: 87.8-93.2%) on the nasopharynx cancer segmentation task, demonstrating 53.3% and 24.5% improvements over SAM and the specialist U-Net, respectively. Significantly, MedSAM also achieved better performance in some unseen modalities (e.g., abdomen T1 Inphase and Outphase), surpassing SAM and specialist U-Net models with improvements by 3-7%. On grey and RGB image segmentation tasks, MedSAM and U-Net specialist models achieved comparable performance in terms of the median DSC score, but MedSAM had fewer outliers. Fig. 2d presents four segmentation examples for qualitative evaluation, revealing that while all the methods have the </w:t>
       </w:r>
       <w:r>
         <w:lastRenderedPageBreak/>
-        <w:t>image embeddings between SAM and MedSAM (Supplementary Fig. 11). Notably, MedSAM’s features exhibited a greater abundance of semantic information, specifically pertaining to highly relevant anatomical structures. Altogether, these results demonstrate that MedSAM has strong generalization abilities across new datasets.</w:t>
+        <w:t>ability to handle simple segmentation targets, MedSAM performs better at segmenting challenging targets, such as liver cancer in CT images and cervical cancer in MR images (Supplementary Fig. 10). Furthermore, we conducted a visualization and comparative analysis of the saliency maps for image embeddings between SAM and MedSAM (Supplementary Fig. 11). Notably, MedSAM’s features exhibited a greater abundance of semantic information, specifically pertaining to highly relevant anatomical structures. Altogether, these results demonstrate that MedSAM has strong generalization abilities across new datasets.</w:t>
       </w:r>
     </w:p>
     <w:p>
@@ -1693,14 +2509,14 @@
       <w:pPr>
         <w:pStyle w:val="1"/>
       </w:pPr>
-      <w:bookmarkStart w:id="5" w:name="discussion"/>
-      <w:bookmarkStart w:id="6" w:name="_Toc165854652"/>
-      <w:bookmarkEnd w:id="3"/>
+      <w:bookmarkStart w:id="6" w:name="discussion"/>
+      <w:bookmarkStart w:id="7" w:name="_Toc165854824"/>
+      <w:bookmarkEnd w:id="4"/>
       <w:r>
         <w:lastRenderedPageBreak/>
         <w:t>DISCUSSION</w:t>
       </w:r>
-      <w:bookmarkEnd w:id="6"/>
+      <w:bookmarkEnd w:id="7"/>
     </w:p>
     <w:p>
       <w:pPr>
@@ -1741,25 +2557,25 @@
       <w:pPr>
         <w:pStyle w:val="1"/>
       </w:pPr>
-      <w:bookmarkStart w:id="7" w:name="methods"/>
-      <w:bookmarkStart w:id="8" w:name="_Toc165854653"/>
-      <w:bookmarkEnd w:id="5"/>
+      <w:bookmarkStart w:id="8" w:name="methods"/>
+      <w:bookmarkStart w:id="9" w:name="_Toc165854825"/>
+      <w:bookmarkEnd w:id="6"/>
       <w:r>
         <w:lastRenderedPageBreak/>
         <w:t>METHODS</w:t>
       </w:r>
-      <w:bookmarkEnd w:id="8"/>
+      <w:bookmarkEnd w:id="9"/>
     </w:p>
     <w:p>
       <w:pPr>
         <w:pStyle w:val="2"/>
       </w:pPr>
-      <w:bookmarkStart w:id="9" w:name="study-design"/>
-      <w:bookmarkStart w:id="10" w:name="_Toc165854654"/>
+      <w:bookmarkStart w:id="10" w:name="study-design"/>
+      <w:bookmarkStart w:id="11" w:name="_Toc165854826"/>
       <w:r>
         <w:t>Study design</w:t>
       </w:r>
-      <w:bookmarkEnd w:id="10"/>
+      <w:bookmarkEnd w:id="11"/>
     </w:p>
     <w:p>
       <w:pPr>
@@ -1804,13 +2620,13 @@
       <w:pPr>
         <w:pStyle w:val="2"/>
       </w:pPr>
-      <w:bookmarkStart w:id="11" w:name="dataset-curation-and-pre-processing"/>
-      <w:bookmarkStart w:id="12" w:name="_Toc165854655"/>
-      <w:bookmarkEnd w:id="9"/>
+      <w:bookmarkStart w:id="12" w:name="dataset-curation-and-pre-processing"/>
+      <w:bookmarkStart w:id="13" w:name="_Toc165854827"/>
+      <w:bookmarkEnd w:id="10"/>
       <w:r>
         <w:t>Dataset curation and pre-processing</w:t>
       </w:r>
-      <w:bookmarkEnd w:id="12"/>
+      <w:bookmarkEnd w:id="13"/>
     </w:p>
     <w:p>
       <w:pPr>
@@ -1846,13 +2662,13 @@
       <w:pPr>
         <w:pStyle w:val="2"/>
       </w:pPr>
-      <w:bookmarkStart w:id="13" w:name="network-architecture"/>
-      <w:bookmarkStart w:id="14" w:name="_Toc165854656"/>
-      <w:bookmarkEnd w:id="11"/>
+      <w:bookmarkStart w:id="14" w:name="network-architecture"/>
+      <w:bookmarkStart w:id="15" w:name="_Toc165854828"/>
+      <w:bookmarkEnd w:id="12"/>
       <w:r>
         <w:t>Network architecture</w:t>
       </w:r>
-      <w:bookmarkEnd w:id="14"/>
+      <w:bookmarkEnd w:id="15"/>
     </w:p>
     <w:p>
       <w:pPr>
@@ -1879,13 +2695,13 @@
       <w:pPr>
         <w:pStyle w:val="2"/>
       </w:pPr>
-      <w:bookmarkStart w:id="15" w:name="Xd867c2f0b73c808c8d57e55b2c57ed79954446e"/>
-      <w:bookmarkStart w:id="16" w:name="_Toc165854657"/>
-      <w:bookmarkEnd w:id="13"/>
+      <w:bookmarkStart w:id="16" w:name="Xd867c2f0b73c808c8d57e55b2c57ed79954446e"/>
+      <w:bookmarkStart w:id="17" w:name="_Toc165854829"/>
+      <w:bookmarkEnd w:id="14"/>
       <w:r>
         <w:t>Training protocol and experimental setting</w:t>
       </w:r>
-      <w:bookmarkEnd w:id="16"/>
+      <w:bookmarkEnd w:id="17"/>
     </w:p>
     <w:p>
       <w:pPr>
@@ -1911,6 +2727,7 @@
     <w:p>
       <w:pPr>
         <w:pStyle w:val="a6"/>
+        <w:spacing w:line="240" w:lineRule="atLeast"/>
         <w:ind w:firstLine="480"/>
       </w:pPr>
       <m:oMathPara>
@@ -2085,6 +2902,7 @@
     </w:p>
     <w:p>
       <w:pPr>
+        <w:spacing w:line="240" w:lineRule="atLeast"/>
         <w:ind w:firstLine="480"/>
       </w:pPr>
       <w:r>
@@ -2094,6 +2912,7 @@
     <w:p>
       <w:pPr>
         <w:pStyle w:val="a6"/>
+        <w:spacing w:line="240" w:lineRule="atLeast"/>
         <w:ind w:firstLine="480"/>
       </w:pPr>
       <m:oMathPara>
@@ -2475,6 +3294,7 @@
     </w:p>
     <w:p>
       <w:pPr>
+        <w:spacing w:line="240" w:lineRule="atLeast"/>
         <w:ind w:firstLine="480"/>
       </w:pPr>
       <w:r>
@@ -2484,6 +3304,7 @@
     <w:p>
       <w:pPr>
         <w:pStyle w:val="a6"/>
+        <w:spacing w:line="240" w:lineRule="atLeast"/>
         <w:ind w:firstLine="480"/>
       </w:pPr>
       <m:oMathPara>
@@ -2607,14 +3428,14 @@
       <w:pPr>
         <w:pStyle w:val="2"/>
       </w:pPr>
-      <w:bookmarkStart w:id="17" w:name="evaluation-metrics"/>
-      <w:bookmarkStart w:id="18" w:name="_Toc165854658"/>
-      <w:bookmarkEnd w:id="15"/>
+      <w:bookmarkStart w:id="18" w:name="evaluation-metrics"/>
+      <w:bookmarkStart w:id="19" w:name="_Toc165854830"/>
+      <w:bookmarkEnd w:id="16"/>
       <w:r>
         <w:lastRenderedPageBreak/>
         <w:t>Evaluation metrics</w:t>
       </w:r>
-      <w:bookmarkEnd w:id="18"/>
+      <w:bookmarkEnd w:id="19"/>
     </w:p>
     <w:p>
       <w:pPr>
@@ -2627,6 +3448,7 @@
     <w:p>
       <w:pPr>
         <w:pStyle w:val="a6"/>
+        <w:spacing w:line="240" w:lineRule="atLeast"/>
         <w:ind w:firstLine="480"/>
       </w:pPr>
       <m:oMathPara>
@@ -2786,6 +3608,7 @@
     </w:p>
     <w:p>
       <w:pPr>
+        <w:spacing w:line="240" w:lineRule="atLeast"/>
         <w:ind w:firstLine="480"/>
       </w:pPr>
       <w:r>
@@ -2795,6 +3618,7 @@
     <w:p>
       <w:pPr>
         <w:pStyle w:val="a6"/>
+        <w:spacing w:line="240" w:lineRule="atLeast"/>
         <w:ind w:firstLine="480"/>
       </w:pPr>
       <m:oMathPara>
@@ -3121,6 +3945,7 @@
     </w:p>
     <w:p>
       <w:pPr>
+        <w:spacing w:line="240" w:lineRule="atLeast"/>
         <w:ind w:firstLine="480"/>
       </w:pPr>
       <w:r>
@@ -3569,53 +4394,53 @@
       <w:pPr>
         <w:pStyle w:val="2"/>
       </w:pPr>
-      <w:bookmarkStart w:id="19" w:name="statistical-analysis"/>
-      <w:bookmarkStart w:id="20" w:name="_Toc165854659"/>
-      <w:bookmarkEnd w:id="17"/>
+      <w:bookmarkStart w:id="20" w:name="statistical-analysis"/>
+      <w:bookmarkStart w:id="21" w:name="_Toc165854831"/>
+      <w:bookmarkEnd w:id="18"/>
       <w:r>
         <w:t>Statistical analysis</w:t>
       </w:r>
+      <w:bookmarkEnd w:id="21"/>
+    </w:p>
+    <w:p>
+      <w:pPr>
+        <w:ind w:firstLine="480"/>
+      </w:pPr>
+      <w:r>
+        <w:t>To statistically analyze and compare the performance of the aforementioned three methods (MedSAM, SAM, and specialist models), we employed the Wilcoxon signed-rank test. This non-parametric test is well-suited for comparing paired samples and is particularly useful when the data does not meet the assumptions of normal distribution. This analysis allowed us to determine if any method demonstrated statistically superior segmentation performance compared to the others, providing valuable insights into the comparative effectiveness of the three evaluated methods: SAM, U-Net specialist models, and MedSAM. The Wilcoxon signed-rank test results are marked on the DSC and NSD score tables (Supplementary Table 5-11).</w:t>
+      </w:r>
+    </w:p>
+    <w:p>
+      <w:pPr>
+        <w:pStyle w:val="2"/>
+      </w:pPr>
+      <w:bookmarkStart w:id="22" w:name="data-availability"/>
+      <w:bookmarkStart w:id="23" w:name="_Toc165854832"/>
       <w:bookmarkEnd w:id="20"/>
+      <w:r>
+        <w:t>Data availability</w:t>
+      </w:r>
+      <w:bookmarkEnd w:id="23"/>
     </w:p>
     <w:p>
       <w:pPr>
         <w:ind w:firstLine="480"/>
       </w:pPr>
       <w:r>
-        <w:t>To statistically analyze and compare the performance of the aforementioned three methods (MedSAM, SAM, and specialist models), we employed the Wilcoxon signed-rank test. This non-parametric test is well-suited for comparing paired samples and is particularly useful when the data does not meet the assumptions of normal distribution. This analysis allowed us to determine if any method demonstrated statistically superior segmentation performance compared to the others, providing valuable insights into the comparative effectiveness of the three evaluated methods: SAM, U-Net specialist models, and MedSAM. The Wilcoxon signed-rank test results are marked on the DSC and NSD score tables (Supplementary Table 5-11).</w:t>
+        <w:t>All the datasets in this study are from public datasets. The download links are provided in Supplementary Table 12.</w:t>
       </w:r>
     </w:p>
     <w:p>
       <w:pPr>
         <w:pStyle w:val="2"/>
       </w:pPr>
-      <w:bookmarkStart w:id="21" w:name="data-availability"/>
-      <w:bookmarkStart w:id="22" w:name="_Toc165854660"/>
-      <w:bookmarkEnd w:id="19"/>
-      <w:r>
-        <w:t>Data availability</w:t>
-      </w:r>
+      <w:bookmarkStart w:id="24" w:name="code-availability"/>
+      <w:bookmarkStart w:id="25" w:name="_Toc165854833"/>
       <w:bookmarkEnd w:id="22"/>
-    </w:p>
-    <w:p>
-      <w:pPr>
-        <w:ind w:firstLine="480"/>
-      </w:pPr>
-      <w:r>
-        <w:t>All the datasets in this study are from public datasets. The download links are provided in Supplementary Table 12.</w:t>
-      </w:r>
-    </w:p>
-    <w:p>
-      <w:pPr>
-        <w:pStyle w:val="2"/>
-      </w:pPr>
-      <w:bookmarkStart w:id="23" w:name="code-availability"/>
-      <w:bookmarkStart w:id="24" w:name="_Toc165854661"/>
-      <w:bookmarkEnd w:id="21"/>
       <w:r>
         <w:t>Code availability</w:t>
       </w:r>
-      <w:bookmarkEnd w:id="24"/>
+      <w:bookmarkEnd w:id="25"/>
     </w:p>
     <w:p>
       <w:pPr>
@@ -3633,205 +4458,293 @@
       <w:pPr>
         <w:pStyle w:val="2"/>
       </w:pPr>
-      <w:bookmarkStart w:id="25" w:name="acknowledgements"/>
-      <w:bookmarkStart w:id="26" w:name="_Toc165854662"/>
-      <w:bookmarkEnd w:id="23"/>
+      <w:bookmarkStart w:id="26" w:name="acknowledgements"/>
+      <w:bookmarkStart w:id="27" w:name="_Toc165854834"/>
+      <w:bookmarkEnd w:id="24"/>
       <w:r>
         <w:t>Acknowledgements</w:t>
       </w:r>
+      <w:bookmarkEnd w:id="27"/>
+    </w:p>
+    <w:p>
+      <w:pPr>
+        <w:ind w:firstLine="480"/>
+      </w:pPr>
+      <w:r>
+        <w:t>The authors of this paper highly appreciate all the data owners for providing public medical images to the community. We also thank Meta AI for making the source code of segment anything publicly available to the community.</w:t>
+      </w:r>
+    </w:p>
+    <w:p>
+      <w:pPr>
+        <w:pStyle w:val="1"/>
+      </w:pPr>
+      <w:bookmarkStart w:id="28" w:name="references"/>
+      <w:bookmarkStart w:id="29" w:name="_Toc165854835"/>
+      <w:bookmarkEnd w:id="8"/>
       <w:bookmarkEnd w:id="26"/>
-    </w:p>
-    <w:p>
-      <w:pPr>
-        <w:ind w:firstLine="480"/>
-      </w:pPr>
-      <w:r>
-        <w:t>The authors of this paper highly appreciate all the data owners for providing public medical images to the community. We also thank Meta AI for making the source code of segment anything publicly available to the community.</w:t>
-      </w:r>
-    </w:p>
-    <w:p>
-      <w:pPr>
-        <w:pStyle w:val="1"/>
-      </w:pPr>
-      <w:bookmarkStart w:id="27" w:name="references"/>
-      <w:bookmarkStart w:id="28" w:name="_Toc165854663"/>
-      <w:bookmarkEnd w:id="7"/>
-      <w:bookmarkEnd w:id="25"/>
       <w:r>
         <w:lastRenderedPageBreak/>
         <w:t>REFERENCES</w:t>
       </w:r>
+      <w:bookmarkEnd w:id="29"/>
+    </w:p>
+    <w:p>
+      <w:pPr>
+        <w:pStyle w:val="aff0"/>
+        <w:numPr>
+          <w:ilvl w:val="0"/>
+          <w:numId w:val="6"/>
+        </w:numPr>
+      </w:pPr>
+      <w:r>
+        <w:t>J. De Fauw, J. R. Ledsam, B. Romera-Paredes, S. Nikolov, N. Tomasev, S. Blackwell, H. Askham, X. Glorot, B. O’Donoghue, D. Visentin et al., “Clinically applicable deep learning for diagnosis and referral in retinal disease,” Nature Medicine, vol. 24, no. 9, p. 1342–1350, 2018.</w:t>
+      </w:r>
+    </w:p>
+    <w:p>
+      <w:pPr>
+        <w:pStyle w:val="aff0"/>
+        <w:numPr>
+          <w:ilvl w:val="0"/>
+          <w:numId w:val="6"/>
+        </w:numPr>
+      </w:pPr>
+      <w:r>
+        <w:t>D. Ouyang, B. He, A. Ghorbani, N. Yuan, J. Ebinger, C. P. Langlotz, P. A. Heidenreich, R. A. Harrington, D. H. Liang, E. A. Ashley et al., “Video-based ai for beat-to-beat assessment of cardiac function,” Nature, vol. 580, no. 7802, pp. 252–256, 200.</w:t>
+      </w:r>
+    </w:p>
+    <w:p>
+      <w:pPr>
+        <w:pStyle w:val="aff0"/>
+        <w:numPr>
+          <w:ilvl w:val="0"/>
+          <w:numId w:val="6"/>
+        </w:numPr>
+      </w:pPr>
+      <w:r>
+        <w:t>F. Isensee, P. F. Jaeger, S. A. Kohl, J. Petersen, and K. H. Maier-Hein, “nnu-net: a self-configuring method for deep learning-based biomedical image segmentation,” Nature Mehods, vol. 18, no. 2, pp. 203–211, 2021.</w:t>
+      </w:r>
+    </w:p>
+    <w:p>
+      <w:pPr>
+        <w:pStyle w:val="aff0"/>
+        <w:numPr>
+          <w:ilvl w:val="1"/>
+          <w:numId w:val="6"/>
+        </w:numPr>
+      </w:pPr>
+      <w:r>
+        <w:t>Kirillov, E. Mintun, N. Ravi, H. Mao, C. Rolland, L. Gustafson, T. Xiao, S. Whitehead, A. C. Berg, W.-Y. Lo et al., “Segment anything,” arXiv preprint arXiv:2304.0243, 2023.</w:t>
+      </w:r>
+    </w:p>
+    <w:p>
+      <w:pPr>
+        <w:pStyle w:val="aff0"/>
+        <w:numPr>
+          <w:ilvl w:val="0"/>
+          <w:numId w:val="6"/>
+        </w:numPr>
+      </w:pPr>
+      <w:r>
+        <w:t>X. Zou, J. Yang, H. Zhang, F. Li, L. Li, J. Gao, and Y. J. Lee, “Segment evrything everywhere all at once,” arXiv preprint arXiv:2304.06718, 2023.</w:t>
+      </w:r>
+    </w:p>
+    <w:p>
+      <w:pPr>
+        <w:pStyle w:val="aff0"/>
+        <w:numPr>
+          <w:ilvl w:val="0"/>
+          <w:numId w:val="6"/>
+        </w:numPr>
+      </w:pPr>
+      <w:r>
+        <w:t>Y. Huang, X. Yang, L. Liu, H. Zhou, A. Chang, X. Zhou, R. Chen, J. Yu, J. Chen, C. Chen et al., “Segment anything model for medical images?” arXiv preprint arXiv:2304.1460, 2023.</w:t>
+      </w:r>
+    </w:p>
+    <w:p>
+      <w:pPr>
+        <w:pStyle w:val="aff0"/>
+        <w:numPr>
+          <w:ilvl w:val="1"/>
+          <w:numId w:val="6"/>
+        </w:numPr>
+      </w:pPr>
+      <w:proofErr w:type="spellStart"/>
+      <w:r>
+        <w:t>Dosovitskiy</w:t>
+      </w:r>
+      <w:proofErr w:type="spellEnd"/>
+      <w:r>
+        <w:t>, L. Beyer, A. Kolesnikov, D. Weissenborn, X. Zhai, T. Unterthiner, M. Dehghani, M. Minderer, G. Heigold, S. Gelly et al., “An image is worth 16x16 words: Transformers for image recognition at scale,” in International Conference on Learning Reresentations, 2020.</w:t>
+      </w:r>
+    </w:p>
+    <w:p>
+      <w:pPr>
+        <w:pStyle w:val="aff0"/>
+        <w:numPr>
+          <w:ilvl w:val="0"/>
+          <w:numId w:val="6"/>
+        </w:numPr>
+      </w:pPr>
+      <w:r>
+        <w:t>M. Tancik, P. Srinivasan, B. Mildenhall, S. Fridovich-Keil, N. Raghavan, U. Singhal, R. Ramamoorthi, J. Barron, and R. Ng, “Fourier features let networks learn high frequency functions in low dimensional domains,” Advances in Neural Information Prcessing Systems, vol. 33, pp. 7537–7547, 2020.</w:t>
+      </w:r>
+    </w:p>
+    <w:p>
+      <w:pPr>
+        <w:pStyle w:val="aff0"/>
+        <w:numPr>
+          <w:ilvl w:val="1"/>
+          <w:numId w:val="6"/>
+        </w:numPr>
+      </w:pPr>
+      <w:r>
+        <w:t>Vaswani, N. Shazeer, N. Parmar, J. Uszkoreit, L. Jones, A. N. Gomez, Ł. Kaiser, and I. Polosukhin, “Attention is all you need,” Advances in neural Information Prcessing Systems, vol. 30, 2017.</w:t>
+      </w:r>
+    </w:p>
+    <w:p>
+      <w:pPr>
+        <w:pStyle w:val="aff0"/>
+        <w:numPr>
+          <w:ilvl w:val="0"/>
+          <w:numId w:val="6"/>
+        </w:numPr>
+      </w:pPr>
+      <w:r>
+        <w:t>E. K. Abdalla, R. Adam, A. J. Bilchik, D. Jaeck, J.-N. Vauthey, and D. Mahvi, “Improving resectability of hepatic colorectal metastases: expert consensus statement,” Anals of Surgical Oncology, vol. 13, pp. 1271–1280, 2006.</w:t>
+      </w:r>
+    </w:p>
+    <w:p>
+      <w:pPr>
+        <w:pStyle w:val="aff0"/>
+        <w:numPr>
+          <w:ilvl w:val="0"/>
+          <w:numId w:val="6"/>
+        </w:numPr>
+      </w:pPr>
+      <w:r>
+        <w:t>K. Bera, N. Braman, A. Gupta, V. Velcheti, and A. Madabhushi, “Predicting cancer outcomes with radiomics and artificial intelligence in radiology,” Nature Reviews Clnical Oncology, vol. 19, no. 2, pp. 132–146, 2022.</w:t>
+      </w:r>
+    </w:p>
+    <w:p>
+      <w:pPr>
+        <w:pStyle w:val="aff0"/>
+        <w:numPr>
+          <w:ilvl w:val="0"/>
+          <w:numId w:val="6"/>
+        </w:numPr>
+      </w:pPr>
+      <w:r>
+        <w:t>S. Bakas, M. Reyes, A. Jakab, S. Bauer, M. Rempfler, A. Crimi et al., “Identifying the best machine learning algorithms for brain tumor segmentation, progression assessment, and overall survival prediction in the brats challenge,” arXiv prprint arXiv:1811.02629, 2018.</w:t>
+      </w:r>
+    </w:p>
+    <w:p>
+      <w:pPr>
+        <w:pStyle w:val="aff0"/>
+        <w:numPr>
+          <w:ilvl w:val="0"/>
+          <w:numId w:val="6"/>
+        </w:numPr>
+      </w:pPr>
+      <w:r>
+        <w:t xml:space="preserve">V. M. Campello, P. Gkontra, C. Izquierdo, C. Mart ́ın-Isla, A. Sojoudi, P. M. Full, K. Maier-Hein, Y. Zhang, Z. He, J. Ma, M. Parre ̃ no, A. Albiol, F. Kong, S. C. Shadden, J. C. Acero, V. Sundaresan, M. Saber, M. Elattar, H. Li, B. Menze, F. Khader, C. Haarburger, C. M. Scannell, M. Veta, A. Carscadden, K. Punithakumar, X. Liu, S. A. Tsaftaris, X. Huang, X. Yang, L. Li, X. Zhuang, D. Vilad ́ es, M. L. Descalzo, A. Guala, L. La Mura, M. G. Friedrich, R. Garg, J. Lebel, F. Henriques, M. Karakas, E. C ̧ avus ̧, S. E. Petersen, S. Escalera, S. Segu ́ı, J. F. Rodr ́ıguez-Palomares, and K. Lekadir, “Multi-centre, multi-vendor </w:t>
+      </w:r>
+      <w:r>
+        <w:lastRenderedPageBreak/>
+        <w:t>and multi-disease cardiac segmentation: The m&amp;ms challenge,” IEEE Trnsactions on Medical Imaging, vol. 40, no. 12, pp. 3543–3554, 2021.</w:t>
+      </w:r>
+    </w:p>
+    <w:p>
+      <w:pPr>
+        <w:pStyle w:val="aff0"/>
+        <w:numPr>
+          <w:ilvl w:val="0"/>
+          <w:numId w:val="6"/>
+        </w:numPr>
+      </w:pPr>
+      <w:r>
+        <w:t>K. Zhang, X. Liu, J. Shen, Z. Li, Y. Sang, X. Wu, Y. Zha, W. Liang, C. Wang, K. Wang et al., “Clinically applicable ai system for accurate diagnosis, quantitative measurements, and prognosis of covid-19 pneumonia using computed tomography,” Cell, vol. 18, no. 6, pp. 14231433, 2020.</w:t>
+      </w:r>
+    </w:p>
+    <w:p>
+      <w:pPr>
+        <w:pStyle w:val="aff0"/>
+        <w:numPr>
+          <w:ilvl w:val="0"/>
+          <w:numId w:val="6"/>
+        </w:numPr>
+      </w:pPr>
+      <w:r>
+        <w:t>D. Shen, G. Wu, and H.-I. Suk, “Deep learning in medical image analysis,” Annual Reiew of Biomedical Engineering, vol. 19, pp. 221–248, 2017.</w:t>
+      </w:r>
+    </w:p>
+    <w:p>
+      <w:pPr>
+        <w:pStyle w:val="aff0"/>
+        <w:numPr>
+          <w:ilvl w:val="0"/>
+          <w:numId w:val="6"/>
+        </w:numPr>
+      </w:pPr>
+      <w:r>
+        <w:t>T. B. Brown, B. Mann, N. Ryder, M. Subbiah, J. Kaplan, P. Dhariwal, A. Neelakantan, P. Shyam, G. Sastry, A. Askell et al., “Language models are few-shot lerners,” arXiv preprint arXiv:2005.14165, 2020.</w:t>
+      </w:r>
+    </w:p>
+    <w:p>
+      <w:pPr>
+        <w:pStyle w:val="aff0"/>
+        <w:numPr>
+          <w:ilvl w:val="0"/>
+          <w:numId w:val="6"/>
+        </w:numPr>
+      </w:pPr>
+      <w:r>
+        <w:t>J. L. Ba, J. R. Kiros, and G. E. Hinton, “Layer normalization,” arXiv preprint ariv:1607.06450, 2016.</w:t>
+      </w:r>
+    </w:p>
+    <w:p>
+      <w:pPr>
+        <w:pStyle w:val="aff0"/>
+        <w:numPr>
+          <w:ilvl w:val="0"/>
+          <w:numId w:val="6"/>
+        </w:numPr>
+      </w:pPr>
+      <w:r>
+        <w:t>K. He, X. Chen, S. Xie, Y. Li, P. Doll ́ ar, and R. Girshick, “Masked autoencoders are scalable vision learners,” in Proceedings of the IEEE/CVF Conference on Computer Viion and Pattern Recognition, 2022, pp. 16 000–16 009.</w:t>
+      </w:r>
+    </w:p>
+    <w:p>
+      <w:pPr>
+        <w:pStyle w:val="aff0"/>
+        <w:numPr>
+          <w:ilvl w:val="0"/>
+          <w:numId w:val="6"/>
+        </w:numPr>
+      </w:pPr>
+      <w:r>
+        <w:t>Loshchilov and F. Hutter, “Decoupled weight decay regularization,” in Inernational Conference on Learning Representations, 2019.</w:t>
+      </w:r>
+    </w:p>
+    <w:p>
+      <w:pPr>
+        <w:pStyle w:val="aff0"/>
+        <w:numPr>
+          <w:ilvl w:val="0"/>
+          <w:numId w:val="6"/>
+        </w:numPr>
+      </w:pPr>
+      <w:r>
+        <w:t>L. Maier-Hein, A. Reinke, P. Godau, M. D. Tizabi, F. B ̈ uttner et al., “Metrics reloaded: Pitfalls and recommendations for image analysis validation,” arXiv preprint arXiv:2206.01653, 202.</w:t>
+      </w:r>
       <w:bookmarkEnd w:id="28"/>
     </w:p>
-    <w:p>
-      <w:pPr>
-        <w:ind w:firstLine="480"/>
-      </w:pPr>
-      <w:r>
-        <w:t>J. De Fauw, J. R. Ledsam, B. Romera-Paredes, S. Nikolov, N. Tomasev, S. Blackwell, H. Askham, X. Glorot, B. O’Donoghue, D. Visentin et al., “Clinically applicable deep learning for diagnosis and referral in retinal disease,” Nature Medicine, vol. 24, no. 9, p. 1342–1350, 2018.</w:t>
-      </w:r>
-    </w:p>
-    <w:p>
-      <w:pPr>
-        <w:ind w:firstLine="480"/>
-      </w:pPr>
-      <w:r>
-        <w:t>D. Ouyang, B. He, A. Ghorbani, N. Yuan, J. Ebinger, C. P. Langlotz, P. A. Heidenreich, R. A. Harrington, D. H. Liang, E. A. Ashley et al., “Video-based ai for beat-to-beat assessment of cardiac function,” Nature, vol. 580, no. 7802, pp. 252–256, 200.</w:t>
-      </w:r>
-    </w:p>
-    <w:p>
-      <w:pPr>
-        <w:ind w:firstLine="480"/>
-      </w:pPr>
-      <w:r>
-        <w:t>F. Isensee, P. F. Jaeger, S. A. Kohl, J. Petersen, and K. H. Maier-Hein, “nnu-net: a self-configuring method for deep learning-based biomedical image segmentation,” Nature Mehods, vol. 18, no. 2, pp. 203–211, 2021.</w:t>
-      </w:r>
-    </w:p>
-    <w:p>
-      <w:pPr>
-        <w:ind w:firstLine="480"/>
-      </w:pPr>
-      <w:r>
-        <w:t>A. Kirillov, E. Mintun, N. Ravi, H. Mao, C. Rolland, L. Gustafson, T. Xiao, S. Whitehead, A. C. Berg, W.-Y. Lo et al., “Segment anything,” arXiv preprint arXiv:2304.0243, 2023.</w:t>
-      </w:r>
-    </w:p>
-    <w:p>
-      <w:pPr>
-        <w:ind w:firstLine="480"/>
-      </w:pPr>
-      <w:r>
-        <w:t>X. Zou, J. Yang, H. Zhang, F. Li, L. Li, J. Gao, and Y. J. Lee, “Segment evrything everywhere all at once,” arXiv preprint arXiv:2304.06718, 2023.</w:t>
-      </w:r>
-    </w:p>
-    <w:p>
-      <w:pPr>
-        <w:ind w:firstLine="480"/>
-      </w:pPr>
-      <w:r>
-        <w:t>Y. Huang, X. Yang, L. Liu, H. Zhou, A. Chang, X. Zhou, R. Chen, J. Yu, J. Chen, C. Chen et al., “Segment anything model for medical images?” arXiv preprint arXiv:2304.1460, 2023.</w:t>
-      </w:r>
-    </w:p>
-    <w:p>
-      <w:pPr>
-        <w:ind w:firstLine="480"/>
-      </w:pPr>
-      <w:r>
-        <w:t>A. Dosovitskiy, L. Beyer, A. Kolesnikov, D. Weissenborn, X. Zhai, T. Unterthiner, M. Dehghani, M. Minderer, G. Heigold, S. Gelly et al., “An image is worth 16x16 words: Transformers for image recognition at scale,” in International Conference on Learning Reresentations, 2020.</w:t>
-      </w:r>
-    </w:p>
-    <w:p>
-      <w:pPr>
-        <w:ind w:firstLine="480"/>
-      </w:pPr>
-      <w:r>
-        <w:t>M. Tancik, P. Srinivasan, B. Mildenhall, S. Fridovich-Keil, N. Raghavan, U. Singhal, R. Ramamoorthi, J. Barron, and R. Ng, “Fourier features let networks learn high frequency functions in low dimensional domains,” Advances in Neural Information Prcessing Systems, vol. 33, pp. 7537–7547, 2020.</w:t>
-      </w:r>
-    </w:p>
-    <w:p>
-      <w:pPr>
-        <w:ind w:firstLine="480"/>
-      </w:pPr>
-      <w:r>
-        <w:t>A. Vaswani, N. Shazeer, N. Parmar, J. Uszkoreit, L. Jones, A. N. Gomez, Ł. Kaiser, and I. Polosukhin, “Attention is all you need,” Advances in neural Information Prcessing Systems, vol. 30, 2017.</w:t>
-      </w:r>
-    </w:p>
-    <w:p>
-      <w:pPr>
-        <w:ind w:firstLine="480"/>
-      </w:pPr>
-      <w:r>
-        <w:t>E. K. Abdalla, R. Adam, A. J. Bilchik, D. Jaeck, J.-N. Vauthey, and D. Mahvi, “Improving resectability of hepatic colorectal metastases: expert consensus statement,” Anals of Surgical Oncology, vol. 13, pp. 1271–1280, 2006.</w:t>
-      </w:r>
-    </w:p>
-    <w:p>
-      <w:pPr>
-        <w:ind w:firstLine="480"/>
-      </w:pPr>
-      <w:r>
-        <w:t>K. Bera, N. Braman, A. Gupta, V. Velcheti, and A. Madabhushi, “Predicting cancer outcomes with radiomics and artificial intelligence in radiology,” Nature Reviews Clnical Oncology, vol. 19, no. 2, pp. 132–146, 2022.</w:t>
-      </w:r>
-    </w:p>
-    <w:p>
-      <w:pPr>
-        <w:ind w:firstLine="480"/>
-      </w:pPr>
-      <w:r>
-        <w:lastRenderedPageBreak/>
-        <w:t>S. Bakas, M. Reyes, A. Jakab, S. Bauer, M. Rempfler, A. Crimi et al., “Identifying the best machine learning algorithms for brain tumor segmentation, progression assessment, and overall survival prediction in the brats challenge,” arXiv prprint arXiv:1811.02629, 2018.</w:t>
-      </w:r>
-    </w:p>
-    <w:p>
-      <w:pPr>
-        <w:ind w:firstLine="480"/>
-      </w:pPr>
-      <w:r>
-        <w:t>V. M. Campello, P. Gkontra, C. Izquierdo, C. Mart ́ın-Isla, A. Sojoudi, P. M. Full, K. Maier-Hein, Y. Zhang, Z. He, J. Ma, M. Parre ̃ no, A. Albiol, F. Kong, S. C. Shadden, J. C. Acero, V. Sundaresan, M. Saber, M. Elattar, H. Li, B. Menze, F. Khader, C. Haarburger, C. M. Scannell, M. Veta, A. Carscadden, K. Punithakumar, X. Liu, S. A. Tsaftaris, X. Huang, X. Yang, L. Li, X. Zhuang, D. Vilad ́ es, M. L. Descalzo, A. Guala, L. La Mura, M. G. Friedrich, R. Garg, J. Lebel, F. Henriques, M. Karakas, E. C ̧ avus ̧, S. E. Petersen, S. Escalera, S. Segu ́ı, J. F. Rodr ́ıguez-Palomares, and K. Lekadir, “Multi-centre, multi-vendor and multi-disease cardiac segmentation: The m&amp;ms challenge,” IEEE Trnsactions on Medical Imaging, vol. 40, no. 12, pp. 3543–3554, 2021.</w:t>
-      </w:r>
-    </w:p>
-    <w:p>
-      <w:pPr>
-        <w:ind w:firstLine="480"/>
-      </w:pPr>
-      <w:r>
-        <w:t>K. Zhang, X. Liu, J. Shen, Z. Li, Y. Sang, X. Wu, Y. Zha, W. Liang, C. Wang, K. Wang et al., “Clinically applicable ai system for accurate diagnosis, quantitative measurements, and prognosis of covid-19 pneumonia using computed tomography,” Cell, vol. 18, no. 6, pp. 14231433, 2020.</w:t>
-      </w:r>
-    </w:p>
-    <w:p>
-      <w:pPr>
-        <w:ind w:firstLine="480"/>
-      </w:pPr>
-      <w:r>
-        <w:t>D. Shen, G. Wu, and H.-I. Suk, “Deep learning in medical image analysis,” Annual Reiew of Biomedical Engineering, vol. 19, pp. 221–248, 2017.</w:t>
-      </w:r>
-    </w:p>
-    <w:p>
-      <w:pPr>
-        <w:ind w:firstLine="480"/>
-      </w:pPr>
-      <w:r>
-        <w:t>T. B. Brown, B. Mann, N. Ryder, M. Subbiah, J. Kaplan, P. Dhariwal, A. Neelakantan, P. Shyam, G. Sastry, A. Askell et al., “Language models are few-shot lerners,” arXiv preprint arXiv:2005.14165, 2020.</w:t>
-      </w:r>
-    </w:p>
-    <w:p>
-      <w:pPr>
-        <w:ind w:firstLine="480"/>
-      </w:pPr>
-      <w:r>
-        <w:t>J. L. Ba, J. R. Kiros, and G. E. Hinton, “Layer normalization,” arXiv preprint ariv:1607.06450, 2016.</w:t>
-      </w:r>
-    </w:p>
-    <w:p>
-      <w:pPr>
-        <w:ind w:firstLine="480"/>
-      </w:pPr>
-      <w:r>
-        <w:t>K. He, X. Chen, S. Xie, Y. Li, P. Doll ́ ar, and R. Girshick, “Masked autoencoders are scalable vision learners,” in Proceedings of the IEEE/CVF Conference on Computer Viion and Pattern Recognition, 2022, pp. 16 000–16 009.</w:t>
-      </w:r>
-    </w:p>
-    <w:p>
-      <w:pPr>
-        <w:ind w:firstLine="480"/>
-      </w:pPr>
-      <w:r>
-        <w:t>I. Loshchilov and F. Hutter, “Decoupled weight decay regularization,” in Inernational Conference on Learning Representations, 2019.</w:t>
-      </w:r>
-    </w:p>
-    <w:p>
-      <w:pPr>
-        <w:ind w:firstLine="480"/>
-      </w:pPr>
-      <w:r>
-        <w:t>L. Maier-Hein, A. Reinke, P. Godau, M. D. Tizabi, F. B ̈ uttner et al., “Metrics reloaded: Pitfalls and recommendations for image analysis validation,” arXiv preprint arXiv:2206.01653, 202.</w:t>
-      </w:r>
-      <w:bookmarkEnd w:id="27"/>
-    </w:p>
     <w:sectPr>
-      <w:headerReference w:type="even" r:id="rId7"/>
-      <w:headerReference w:type="default" r:id="rId8"/>
-      <w:footerReference w:type="even" r:id="rId9"/>
-      <w:footerReference w:type="default" r:id="rId10"/>
-      <w:headerReference w:type="first" r:id="rId11"/>
-      <w:footerReference w:type="first" r:id="rId12"/>
+      <w:headerReference w:type="even" r:id="rId11"/>
+      <w:headerReference w:type="default" r:id="rId12"/>
+      <w:footerReference w:type="even" r:id="rId13"/>
+      <w:footerReference w:type="default" r:id="rId14"/>
+      <w:headerReference w:type="first" r:id="rId15"/>
+      <w:footerReference w:type="first" r:id="rId16"/>
       <w:pgSz w:w="11906" w:h="16838"/>
       <w:pgMar w:top="1418" w:right="1134" w:bottom="1134" w:left="1134" w:header="851" w:footer="992" w:gutter="284"/>
       <w:pgNumType w:fmt="numberInDash" w:start="0"/>
@@ -4475,6 +5388,184 @@
       </w:rPr>
     </w:lvl>
   </w:abstractNum>
+  <w:abstractNum w:abstractNumId="5" w15:restartNumberingAfterBreak="0">
+    <w:nsid w:val="741F109C"/>
+    <w:multiLevelType w:val="hybridMultilevel"/>
+    <w:tmpl w:val="05087026"/>
+    <w:lvl w:ilvl="0" w:tplc="A5427F46">
+      <w:start w:val="1"/>
+      <w:numFmt w:val="decimal"/>
+      <w:lvlText w:val="[%1]"/>
+      <w:lvlJc w:val="left"/>
+      <w:pPr>
+        <w:ind w:left="440" w:hanging="440"/>
+      </w:pPr>
+      <w:rPr>
+        <w:rFonts w:hint="eastAsia"/>
+      </w:rPr>
+    </w:lvl>
+    <w:lvl w:ilvl="1" w:tplc="0409000F">
+      <w:start w:val="1"/>
+      <w:numFmt w:val="decimal"/>
+      <w:lvlText w:val="%2."/>
+      <w:lvlJc w:val="left"/>
+      <w:pPr>
+        <w:ind w:left="880" w:hanging="440"/>
+      </w:pPr>
+    </w:lvl>
+    <w:lvl w:ilvl="2" w:tplc="0409001B" w:tentative="1">
+      <w:start w:val="1"/>
+      <w:numFmt w:val="lowerRoman"/>
+      <w:lvlText w:val="%3."/>
+      <w:lvlJc w:val="right"/>
+      <w:pPr>
+        <w:ind w:left="1320" w:hanging="440"/>
+      </w:pPr>
+    </w:lvl>
+    <w:lvl w:ilvl="3" w:tplc="0409000F" w:tentative="1">
+      <w:start w:val="1"/>
+      <w:numFmt w:val="decimal"/>
+      <w:lvlText w:val="%4."/>
+      <w:lvlJc w:val="left"/>
+      <w:pPr>
+        <w:ind w:left="1760" w:hanging="440"/>
+      </w:pPr>
+    </w:lvl>
+    <w:lvl w:ilvl="4" w:tplc="04090019" w:tentative="1">
+      <w:start w:val="1"/>
+      <w:numFmt w:val="lowerLetter"/>
+      <w:lvlText w:val="%5)"/>
+      <w:lvlJc w:val="left"/>
+      <w:pPr>
+        <w:ind w:left="2200" w:hanging="440"/>
+      </w:pPr>
+    </w:lvl>
+    <w:lvl w:ilvl="5" w:tplc="0409001B" w:tentative="1">
+      <w:start w:val="1"/>
+      <w:numFmt w:val="lowerRoman"/>
+      <w:lvlText w:val="%6."/>
+      <w:lvlJc w:val="right"/>
+      <w:pPr>
+        <w:ind w:left="2640" w:hanging="440"/>
+      </w:pPr>
+    </w:lvl>
+    <w:lvl w:ilvl="6" w:tplc="0409000F" w:tentative="1">
+      <w:start w:val="1"/>
+      <w:numFmt w:val="decimal"/>
+      <w:lvlText w:val="%7."/>
+      <w:lvlJc w:val="left"/>
+      <w:pPr>
+        <w:ind w:left="3080" w:hanging="440"/>
+      </w:pPr>
+    </w:lvl>
+    <w:lvl w:ilvl="7" w:tplc="04090019" w:tentative="1">
+      <w:start w:val="1"/>
+      <w:numFmt w:val="lowerLetter"/>
+      <w:lvlText w:val="%8)"/>
+      <w:lvlJc w:val="left"/>
+      <w:pPr>
+        <w:ind w:left="3520" w:hanging="440"/>
+      </w:pPr>
+    </w:lvl>
+    <w:lvl w:ilvl="8" w:tplc="0409001B" w:tentative="1">
+      <w:start w:val="1"/>
+      <w:numFmt w:val="lowerRoman"/>
+      <w:lvlText w:val="%9."/>
+      <w:lvlJc w:val="right"/>
+      <w:pPr>
+        <w:ind w:left="3960" w:hanging="440"/>
+      </w:pPr>
+    </w:lvl>
+  </w:abstractNum>
+  <w:abstractNum w:abstractNumId="6" w15:restartNumberingAfterBreak="0">
+    <w:nsid w:val="76C069CD"/>
+    <w:multiLevelType w:val="hybridMultilevel"/>
+    <w:tmpl w:val="09488754"/>
+    <w:lvl w:ilvl="0" w:tplc="E6FAC862">
+      <w:start w:val="9"/>
+      <w:numFmt w:val="upperLetter"/>
+      <w:lvlText w:val="%1."/>
+      <w:lvlJc w:val="left"/>
+      <w:pPr>
+        <w:ind w:left="360" w:hanging="360"/>
+      </w:pPr>
+      <w:rPr>
+        <w:rFonts w:hint="default"/>
+      </w:rPr>
+    </w:lvl>
+    <w:lvl w:ilvl="1" w:tplc="04090019" w:tentative="1">
+      <w:start w:val="1"/>
+      <w:numFmt w:val="lowerLetter"/>
+      <w:lvlText w:val="%2)"/>
+      <w:lvlJc w:val="left"/>
+      <w:pPr>
+        <w:ind w:left="880" w:hanging="440"/>
+      </w:pPr>
+    </w:lvl>
+    <w:lvl w:ilvl="2" w:tplc="0409001B" w:tentative="1">
+      <w:start w:val="1"/>
+      <w:numFmt w:val="lowerRoman"/>
+      <w:lvlText w:val="%3."/>
+      <w:lvlJc w:val="right"/>
+      <w:pPr>
+        <w:ind w:left="1320" w:hanging="440"/>
+      </w:pPr>
+    </w:lvl>
+    <w:lvl w:ilvl="3" w:tplc="0409000F" w:tentative="1">
+      <w:start w:val="1"/>
+      <w:numFmt w:val="decimal"/>
+      <w:lvlText w:val="%4."/>
+      <w:lvlJc w:val="left"/>
+      <w:pPr>
+        <w:ind w:left="1760" w:hanging="440"/>
+      </w:pPr>
+    </w:lvl>
+    <w:lvl w:ilvl="4" w:tplc="04090019" w:tentative="1">
+      <w:start w:val="1"/>
+      <w:numFmt w:val="lowerLetter"/>
+      <w:lvlText w:val="%5)"/>
+      <w:lvlJc w:val="left"/>
+      <w:pPr>
+        <w:ind w:left="2200" w:hanging="440"/>
+      </w:pPr>
+    </w:lvl>
+    <w:lvl w:ilvl="5" w:tplc="0409001B" w:tentative="1">
+      <w:start w:val="1"/>
+      <w:numFmt w:val="lowerRoman"/>
+      <w:lvlText w:val="%6."/>
+      <w:lvlJc w:val="right"/>
+      <w:pPr>
+        <w:ind w:left="2640" w:hanging="440"/>
+      </w:pPr>
+    </w:lvl>
+    <w:lvl w:ilvl="6" w:tplc="0409000F" w:tentative="1">
+      <w:start w:val="1"/>
+      <w:numFmt w:val="decimal"/>
+      <w:lvlText w:val="%7."/>
+      <w:lvlJc w:val="left"/>
+      <w:pPr>
+        <w:ind w:left="3080" w:hanging="440"/>
+      </w:pPr>
+    </w:lvl>
+    <w:lvl w:ilvl="7" w:tplc="04090019" w:tentative="1">
+      <w:start w:val="1"/>
+      <w:numFmt w:val="lowerLetter"/>
+      <w:lvlText w:val="%8)"/>
+      <w:lvlJc w:val="left"/>
+      <w:pPr>
+        <w:ind w:left="3520" w:hanging="440"/>
+      </w:pPr>
+    </w:lvl>
+    <w:lvl w:ilvl="8" w:tplc="0409001B" w:tentative="1">
+      <w:start w:val="1"/>
+      <w:numFmt w:val="lowerRoman"/>
+      <w:lvlText w:val="%9."/>
+      <w:lvlJc w:val="right"/>
+      <w:pPr>
+        <w:ind w:left="3960" w:hanging="440"/>
+      </w:pPr>
+    </w:lvl>
+  </w:abstractNum>
   <w:num w:numId="1" w16cid:durableId="1346976346">
     <w:abstractNumId w:val="1"/>
   </w:num>
@@ -4489,6 +5580,12 @@
   </w:num>
   <w:num w:numId="5" w16cid:durableId="417218406">
     <w:abstractNumId w:val="0"/>
+  </w:num>
+  <w:num w:numId="6" w16cid:durableId="1701130432">
+    <w:abstractNumId w:val="5"/>
+  </w:num>
+  <w:num w:numId="7" w16cid:durableId="60561168">
+    <w:abstractNumId w:val="6"/>
   </w:num>
 </w:numbering>
 </file>

</xml_diff>

<commit_message>
vault backup: 2024-05-06 04:07:50
</commit_message>
<xml_diff>
--- a/study/毕设/外文翻译/Segment Anything in Medical Images.docx
+++ b/study/毕设/外文翻译/Segment Anything in Medical Images.docx
@@ -242,7 +242,7 @@
             <w:ind w:firstLineChars="0" w:firstLine="0"/>
             <w:jc w:val="left"/>
             <w:rPr>
-              <w:rFonts w:ascii="黑体" w:eastAsia="黑体" w:hAnsi="黑体" w:hint="eastAsia"/>
+              <w:rFonts w:ascii="黑体" w:eastAsia="黑体" w:hAnsi="黑体"/>
               <w:b/>
               <w:bCs/>
               <w:kern w:val="2"/>
@@ -304,7 +304,7 @@
             <w:spacing w:line="240" w:lineRule="auto"/>
             <w:ind w:firstLineChars="0" w:firstLine="0"/>
             <w:rPr>
-              <w:rFonts w:eastAsia="华文新魏" w:hint="eastAsia"/>
+              <w:rFonts w:eastAsia="华文新魏"/>
               <w:kern w:val="2"/>
               <w:sz w:val="36"/>
               <w:szCs w:val="20"/>
@@ -1851,22 +1851,50 @@
     </w:sdt>
     <w:p>
       <w:pPr>
+        <w:ind w:firstLine="480"/>
+        <w:sectPr>
+          <w:headerReference w:type="even" r:id="rId9"/>
+          <w:headerReference w:type="default" r:id="rId10"/>
+          <w:footerReference w:type="even" r:id="rId11"/>
+          <w:footerReference w:type="default" r:id="rId12"/>
+          <w:headerReference w:type="first" r:id="rId13"/>
+          <w:footerReference w:type="first" r:id="rId14"/>
+          <w:pgSz w:w="11906" w:h="16838"/>
+          <w:pgMar w:top="1418" w:right="1134" w:bottom="1134" w:left="1134" w:header="851" w:footer="992" w:gutter="284"/>
+          <w:pgNumType w:fmt="numberInDash" w:start="0"/>
+          <w:cols w:space="720"/>
+          <w:titlePg/>
+          <w:docGrid w:linePitch="326"/>
+        </w:sectPr>
+      </w:pPr>
+    </w:p>
+    <w:p>
+      <w:pPr>
+        <w:ind w:firstLine="480"/>
+      </w:pPr>
+    </w:p>
+    <w:p>
+      <w:pPr>
         <w:pStyle w:val="1"/>
       </w:pPr>
-      <w:bookmarkStart w:id="2" w:name="introduction"/>
-      <w:bookmarkStart w:id="3" w:name="_Toc165854822"/>
+      <w:bookmarkStart w:id="2" w:name="_Toc165854822"/>
+      <w:bookmarkStart w:id="3" w:name="introduction"/>
       <w:r>
         <w:lastRenderedPageBreak/>
         <w:t>INTRODUCTION</w:t>
       </w:r>
-      <w:bookmarkEnd w:id="3"/>
+      <w:bookmarkEnd w:id="2"/>
     </w:p>
     <w:p>
       <w:pPr>
         <w:ind w:firstLine="480"/>
       </w:pPr>
       <w:r>
-        <w:t>Segmentation is a fundamental task in medical imaging analysis, which involves identifying and delineating regions of interest (ROI) in various medical images, such as organs, lesions, and tissues. Accurate segmentation is essential for many clinical applications, including disease diagnosis, treatment planning, and monitoring of disease progression [1], [2]. Manual segmentation has long been the gold standard for delineating anatomical structures and pathological regions, but this process is time-consuming, labor-intensive, and often requires a high degree of expertise. Semi- or fully-automatic segmentation methods can significantly reduce the time and labor required, increase consistency, and enable the analysis of large-scale datasets. Deep learning-based models have shown great promise in medical image segmentation due to their ability to learn intricate image features and deliver accurate segmentation results across a diverse range of tasks, from segmenting specific anatomical structures to identifying pathological regions [3]. However, a significant limitation of many current medical image segmentation models is their task-specific nature. These models are typically designed and trained for a specific segmentation task, and their performance can degrade significantly when applied to new tasks or different types of imaging data. This lack of generality poses a substantial obstacle to the wider application of these models in clinical practice. In contrast, recent advances in the field of natural image segmentation have witnessed the emergence of segmentation foundation models [4], [5], showcasing remarkable versatility and performance across various segmentation tasks. However, their application to medical image segmentation has been challenging due to the substantial domain gap [6] (Supplementary Related work). Therefore, there is a growing demand for universal models in medical image segmentation: models that can be trained once and then applied to a wide range of segmentation tasks. Such models would not only exhibit heightened versatility in terms of model capacity, but also potentially lead to more consistent results across different tasks, benefiting from a shared underlying architecture and training process. Motivated by the remarkable generality of the Segment Anything Model (SAM) [4], we introduce MedSAM, the first foundation model for universal medical image segmentation. MedSAM is adapted from the SAM model on an unprecedented scale, with more than one million medical image-mask pairs. We thoroughly evaluate MedSAM through comprehensive experiments on over 70 internal validation tasks and 40 external validation tasks, spanning a variety of anatomical structures, pathological conditions, and medical imaging modalities. Experimental results demonstrate that MedSAM consistently outperforms the state-of-the-art (SOTA) segmentation foundation model, while achieving performance on par with, or even surpassing specialist models. These results highlight the potential of MedSAM as a powerful tool for medical image segmentation.</w:t>
+        <w:t xml:space="preserve">Segmentation is a fundamental task in medical imaging analysis, which involves identifying and delineating regions of interest (ROI) in various medical images, such as organs, lesions, and tissues. Accurate segmentation is essential for many clinical applications, including disease diagnosis, treatment planning, and monitoring of disease progression [1], [2]. Manual segmentation has long been the gold standard for delineating anatomical structures and pathological regions, but this process is time-consuming, labor-intensive, and often requires a high degree of expertise. Semi- or fully-automatic segmentation methods can significantly reduce the time and labor required, increase consistency, and enable the analysis of large-scale datasets. Deep learning-based models have shown great promise in medical image segmentation due to their ability to learn intricate image features and deliver accurate segmentation results across a diverse range of tasks, from segmenting specific anatomical structures to identifying pathological regions [3]. However, a significant limitation of many current medical image segmentation models is their task-specific nature. These models are typically designed and trained for a specific segmentation task, and their performance can degrade significantly when applied to new tasks or different types of imaging data. This lack of generality poses a substantial obstacle to the wider application of these models in clinical practice. In contrast, recent advances in the field of natural image segmentation have witnessed the emergence of segmentation foundation models [4], [5], showcasing remarkable versatility and performance across various segmentation tasks. However, their application to medical image segmentation has been challenging due to the substantial domain gap [6] (Supplementary Related work). Therefore, there is a growing demand for universal models in medical image segmentation: models that can be trained once and then applied to a wide range of segmentation tasks. Such models would not only exhibit heightened versatility in terms of model capacity, but also potentially lead to more consistent results across different tasks, benefiting from a shared underlying architecture and training process. Motivated by the remarkable generality of the Segment Anything Model (SAM) [4], we introduce MedSAM, the first foundation model for universal medical image segmentation. MedSAM is adapted from the SAM model on an unprecedented scale, with more than one million medical image-mask pairs. We thoroughly evaluate MedSAM through comprehensive experiments on over 70 internal validation tasks and 40 external validation tasks, spanning a variety of anatomical structures, pathological conditions, and medical imaging modalities. Experimental results demonstrate that MedSAM consistently outperforms the state-of-the-art (SOTA) segmentation foundation model, </w:t>
+      </w:r>
+      <w:r>
+        <w:lastRenderedPageBreak/>
+        <w:t>while achieving performance on par with, or even surpassing specialist models. These results highlight the potential of MedSAM as a powerful tool for medical image segmentation.</w:t>
       </w:r>
     </w:p>
     <w:p>
@@ -1877,7 +1905,6 @@
         <w:rPr>
           <w:noProof/>
         </w:rPr>
-        <w:lastRenderedPageBreak/>
         <mc:AlternateContent>
           <mc:Choice Requires="wps">
             <w:drawing>
@@ -1919,7 +1946,6 @@
                             <w:pPr>
                               <w:pStyle w:val="a3"/>
                               <w:rPr>
-                                <w:rFonts w:hint="eastAsia"/>
                                 <w:kern w:val="0"/>
                                 <w:sz w:val="24"/>
                               </w:rPr>
@@ -1957,7 +1983,15 @@
                             </w:r>
                             <w:proofErr w:type="spellEnd"/>
                             <w:r>
-                              <w:t xml:space="preserve"> is trained on a large-scale dataset that can handle diverse segmentation tasks. a, The dataset covers a variety of anatomical structures, pathological conditions, and medical imaging modalities. b, The number of medical image-mask pairs in each modality. c, </w:t>
+                              <w:t xml:space="preserve"> is trained on a large-scale dataset that can handle diverse segmentation tasks. a, </w:t>
+                            </w:r>
+                            <w:proofErr w:type="gramStart"/>
+                            <w:r>
+                              <w:t>The</w:t>
+                            </w:r>
+                            <w:proofErr w:type="gramEnd"/>
+                            <w:r>
+                              <w:t xml:space="preserve"> dataset covers a variety of anatomical structures, pathological conditions, and medical imaging modalities. b, The number of medical image-mask pairs in each modality. c, </w:t>
                             </w:r>
                             <w:proofErr w:type="spellStart"/>
                             <w:r>
@@ -2003,7 +2037,6 @@
                       <w:pPr>
                         <w:pStyle w:val="a3"/>
                         <w:rPr>
-                          <w:rFonts w:hint="eastAsia"/>
                           <w:kern w:val="0"/>
                           <w:sz w:val="24"/>
                         </w:rPr>
@@ -2041,7 +2074,15 @@
                       </w:r>
                       <w:proofErr w:type="spellEnd"/>
                       <w:r>
-                        <w:t xml:space="preserve"> is trained on a large-scale dataset that can handle diverse segmentation tasks. a, The dataset covers a variety of anatomical structures, pathological conditions, and medical imaging modalities. b, The number of medical image-mask pairs in each modality. c, </w:t>
+                        <w:t xml:space="preserve"> is trained on a large-scale dataset that can handle diverse segmentation tasks. a, </w:t>
+                      </w:r>
+                      <w:proofErr w:type="gramStart"/>
+                      <w:r>
+                        <w:t>The</w:t>
+                      </w:r>
+                      <w:proofErr w:type="gramEnd"/>
+                      <w:r>
+                        <w:t xml:space="preserve"> dataset covers a variety of anatomical structures, pathological conditions, and medical imaging modalities. b, The number of medical image-mask pairs in each modality. c, </w:t>
                       </w:r>
                       <w:proofErr w:type="spellStart"/>
                       <w:r>
@@ -2069,6 +2110,9 @@
         </mc:AlternateContent>
       </w:r>
       <w:r>
+        <w:rPr>
+          <w:noProof/>
+        </w:rPr>
         <w:drawing>
           <wp:anchor distT="0" distB="0" distL="114300" distR="114300" simplePos="0" relativeHeight="251658240" behindDoc="0" locked="0" layoutInCell="1" allowOverlap="1" wp14:anchorId="51DA4283" wp14:editId="66245453">
             <wp:simplePos x="0" y="0"/>
@@ -2093,7 +2137,7 @@
                     <pic:cNvPicPr/>
                   </pic:nvPicPr>
                   <pic:blipFill>
-                    <a:blip r:embed="rId9">
+                    <a:blip r:embed="rId15">
                       <a:extLst>
                         <a:ext uri="{28A0092B-C50C-407E-A947-70E740481C1C}">
                           <a14:useLocalDpi xmlns:a14="http://schemas.microsoft.com/office/drawing/2010/main" val="0"/>
@@ -2130,14 +2174,14 @@
       <w:pPr>
         <w:pStyle w:val="1"/>
       </w:pPr>
-      <w:bookmarkStart w:id="4" w:name="results"/>
-      <w:bookmarkStart w:id="5" w:name="_Toc165854823"/>
-      <w:bookmarkEnd w:id="2"/>
+      <w:bookmarkStart w:id="4" w:name="_Toc165854823"/>
+      <w:bookmarkStart w:id="5" w:name="results"/>
+      <w:bookmarkEnd w:id="3"/>
       <w:r>
         <w:lastRenderedPageBreak/>
         <w:t>RESULTS</w:t>
       </w:r>
-      <w:bookmarkEnd w:id="5"/>
+      <w:bookmarkEnd w:id="4"/>
     </w:p>
     <w:p>
       <w:pPr>
@@ -2191,9 +2235,6 @@
                           <w:p>
                             <w:pPr>
                               <w:ind w:firstLine="480"/>
-                              <w:rPr>
-                                <w:rFonts w:hint="eastAsia"/>
-                              </w:rPr>
                             </w:pPr>
                             <w:r>
                               <w:t xml:space="preserve">Fig </w:t>
@@ -2288,9 +2329,6 @@
                     <w:p>
                       <w:pPr>
                         <w:ind w:firstLine="480"/>
-                        <w:rPr>
-                          <w:rFonts w:hint="eastAsia"/>
-                        </w:rPr>
                       </w:pPr>
                       <w:r>
                         <w:t xml:space="preserve">Fig </w:t>
@@ -2372,6 +2410,9 @@
         </mc:AlternateContent>
       </w:r>
       <w:r>
+        <w:rPr>
+          <w:noProof/>
+        </w:rPr>
         <w:drawing>
           <wp:anchor distT="0" distB="0" distL="114300" distR="114300" simplePos="0" relativeHeight="251661312" behindDoc="0" locked="0" layoutInCell="1" allowOverlap="1" wp14:anchorId="713C8CD8" wp14:editId="0FD5FE0E">
             <wp:simplePos x="0" y="0"/>
@@ -2396,7 +2437,7 @@
                     <pic:cNvPicPr/>
                   </pic:nvPicPr>
                   <pic:blipFill>
-                    <a:blip r:embed="rId10">
+                    <a:blip r:embed="rId16">
                       <a:extLst>
                         <a:ext uri="{28A0092B-C50C-407E-A947-70E740481C1C}">
                           <a14:useLocalDpi xmlns:a14="http://schemas.microsoft.com/office/drawing/2010/main" val="0"/>
@@ -2476,11 +2517,11 @@
         <w:ind w:firstLine="480"/>
       </w:pPr>
       <w:r>
-        <w:t xml:space="preserve">We evaluated MedSAM through both internal validation and external validation and compared it to the SOTA segmentation foundation model SAM [4] and specialist U-Net models [3]. The internal validation contained over 70 segmentation tasks (Supplementary Table 5-8, Fig. 2-4), and Fig. 2a shows the Dice Similarity Coefficient (DSC) score of 12 representative segmentation tasks. Overall, SAM obtained inferior performance on most CT, MR, and grey image segmentation tasks although it performed promisingly on some RGB image segmentation tasks, such as skin cancer segmentation (88.8%) in dermoscopy images and polyp (94.1%) segmentation in endoscopy images. This could be attributed to SAM’s training on a variety of RGB images, and </w:t>
+        <w:t xml:space="preserve">We evaluated MedSAM through both internal validation and external validation and compared it to the SOTA segmentation foundation model SAM [4] and specialist U-Net models [3]. The internal validation contained over 70 segmentation tasks (Supplementary Table 5-8, Fig. 2-4), and Fig. 2a shows the Dice Similarity Coefficient (DSC) score of 12 representative segmentation tasks. Overall, SAM obtained inferior performance on most CT, MR, and grey image segmentation tasks although it performed promisingly on some RGB image segmentation tasks, such as skin cancer segmentation (88.8%) in dermoscopy images and polyp (94.1%) segmentation </w:t>
       </w:r>
       <w:r>
         <w:lastRenderedPageBreak/>
-        <w:t>the fact that many segmentation targets in dermoscopy and endoscopy images are relatively straightforward to segment due to their distinct appearances. Both MedSAM and U-Net outperformed SAM by a large margin on most segmentation tasks (p &lt; 0.05), which is expected given their tuning or training on medical image datasets. Compared to the U-Net specialist models, MedSAM still obtained better performance on most tasks. For example, MedSAM achieved median DSC scores of 94.0% (interquartile range (IQR): 91.5-94.9%), 94.4% (IQR: 91.6-95.8%), 81.5% (IQR: 75.1-86.8%), and 98.4% (IQR: 97.9-98.9%) for the segmentation tasks involving intracranial hemorrhage CT, glioma MR T1, pneumothorax CXR, and polyp endoscopy images, respectively, surpassing the performance of the U-Net specialist models by 5%, 6.6%, 5.1%, and 3.6%, respectively. On several RGB image segmentation tasks, such as skin cancer segmentation, the performance between U-Net and MedSAM was comparable (95.1% vs 95.2%). These segmentation targets typically have clear boundaries and good contrasts, making them relatively easy to segment. It’s worth noting that U-Net was individually trained for each category (Methods), but MedSAM is a generalist model that was trained only once. Fig. 2b visualizes some segmentation examples of SAM, U-Net, and MedSAM on CT, MR, ultrasound, and endoscopy images. SAM tends to segment the regions with high contrast or clear boundaries, which is prone to under or over-segmentation errors. While the U-Net specialist models offer better segmentation quality, they still struggle with targets with weak boundaries. In contrast, MedSAM can accurately segment a wide range of targets across various imaging conditions, even for objects with weak or missing boundaries (Supplementary Fig.5-7).</w:t>
+        <w:t>in endoscopy images. This could be attributed to SAM’s training on a variety of RGB images, and the fact that many segmentation targets in dermoscopy and endoscopy images are relatively straightforward to segment due to their distinct appearances. Both MedSAM and U-Net outperformed SAM by a large margin on most segmentation tasks (p &lt; 0.05), which is expected given their tuning or training on medical image datasets. Compared to the U-Net specialist models, MedSAM still obtained better performance on most tasks. For example, MedSAM achieved median DSC scores of 94.0% (interquartile range (IQR): 91.5-94.9%), 94.4% (IQR: 91.6-95.8%), 81.5% (IQR: 75.1-86.8%), and 98.4% (IQR: 97.9-98.9%) for the segmentation tasks involving intracranial hemorrhage CT, glioma MR T1, pneumothorax CXR, and polyp endoscopy images, respectively, surpassing the performance of the U-Net specialist models by 5%, 6.6%, 5.1%, and 3.6%, respectively. On several RGB image segmentation tasks, such as skin cancer segmentation, the performance between U-Net and MedSAM was comparable (95.1% vs 95.2%). These segmentation targets typically have clear boundaries and good contrasts, making them relatively easy to segment. It’s worth noting that U-Net was individually trained for each category (Methods), but MedSAM is a generalist model that was trained only once. Fig. 2b visualizes some segmentation examples of SAM, U-Net, and MedSAM on CT, MR, ultrasound, and endoscopy images. SAM tends to segment the regions with high contrast or clear boundaries, which is prone to under or over-segmentation errors. While the U-Net specialist models offer better segmentation quality, they still struggle with targets with weak boundaries. In contrast, MedSAM can accurately segment a wide range of targets across various imaging conditions, even for objects with weak or missing boundaries (Supplementary Fig.5-7).</w:t>
       </w:r>
     </w:p>
     <w:p>
@@ -2489,11 +2530,11 @@
         <w:ind w:firstLine="480"/>
       </w:pPr>
       <w:r>
-        <w:t xml:space="preserve">The external validation includes over 30 segmentation tasks, all of which are from new datasets or unseen segmentation targets (Supplementary Table 9-11, Fig. 2, 8-9). Fig. 2c shows the DSC score of 12 typical segmentation tasks. SAM continued to exhibit lower performance on most CT and MR segmentation tasks and U-Net specialist models do not consistently outperform SAM (e.g., lung cancer segmentation in CT images (55.8% vs 64.2%)), indicating their limited generalization ability on unseen datasets. In contrast, MedSAM consistently delivers superior performance. For example, MedSAM obtained median DSC scores of 90.3% (IQR: 87.8-93.2%) on the nasopharynx cancer segmentation task, demonstrating 53.3% and 24.5% improvements over SAM and the specialist U-Net, respectively. Significantly, MedSAM also achieved better performance in some unseen modalities (e.g., abdomen T1 Inphase and Outphase), surpassing SAM and specialist U-Net models with improvements by 3-7%. On grey and RGB image segmentation tasks, MedSAM and U-Net specialist models achieved comparable performance in terms of the median DSC score, but MedSAM had fewer outliers. Fig. 2d presents four segmentation examples for qualitative evaluation, revealing that while all the methods have the </w:t>
+        <w:t xml:space="preserve">The external validation includes over 30 segmentation tasks, all of which are from new datasets or unseen segmentation targets (Supplementary Table 9-11, Fig. 2, 8-9). Fig. 2c shows the DSC score of 12 typical segmentation tasks. SAM continued to exhibit lower performance on most CT and MR segmentation tasks and U-Net specialist models do not consistently outperform SAM (e.g., lung cancer segmentation in CT images (55.8% vs 64.2%)), indicating their limited generalization ability on unseen datasets. In contrast, MedSAM consistently delivers superior performance. For example, MedSAM obtained median DSC scores of 90.3% (IQR: 87.8-93.2%) on the nasopharynx cancer segmentation task, demonstrating 53.3% and 24.5% improvements over SAM and the specialist U-Net, respectively. Significantly, MedSAM also achieved better performance in some unseen modalities (e.g., abdomen T1 Inphase and Outphase), surpassing SAM and specialist U-Net models with improvements by 3-7%. On grey and RGB image segmentation tasks, MedSAM and U-Net specialist models achieved comparable performance in </w:t>
       </w:r>
       <w:r>
         <w:lastRenderedPageBreak/>
-        <w:t>ability to handle simple segmentation targets, MedSAM performs better at segmenting challenging targets, such as liver cancer in CT images and cervical cancer in MR images (Supplementary Fig. 10). Furthermore, we conducted a visualization and comparative analysis of the saliency maps for image embeddings between SAM and MedSAM (Supplementary Fig. 11). Notably, MedSAM’s features exhibited a greater abundance of semantic information, specifically pertaining to highly relevant anatomical structures. Altogether, these results demonstrate that MedSAM has strong generalization abilities across new datasets.</w:t>
+        <w:t>terms of the median DSC score, but MedSAM had fewer outliers. Fig. 2d presents four segmentation examples for qualitative evaluation, revealing that while all the methods have the ability to handle simple segmentation targets, MedSAM performs better at segmenting challenging targets, such as liver cancer in CT images and cervical cancer in MR images (Supplementary Fig. 10). Furthermore, we conducted a visualization and comparative analysis of the saliency maps for image embeddings between SAM and MedSAM (Supplementary Fig. 11). Notably, MedSAM’s features exhibited a greater abundance of semantic information, specifically pertaining to highly relevant anatomical structures. Altogether, these results demonstrate that MedSAM has strong generalization abilities across new datasets.</w:t>
       </w:r>
     </w:p>
     <w:p>
@@ -2509,14 +2550,14 @@
       <w:pPr>
         <w:pStyle w:val="1"/>
       </w:pPr>
-      <w:bookmarkStart w:id="6" w:name="discussion"/>
-      <w:bookmarkStart w:id="7" w:name="_Toc165854824"/>
-      <w:bookmarkEnd w:id="4"/>
+      <w:bookmarkStart w:id="6" w:name="_Toc165854824"/>
+      <w:bookmarkStart w:id="7" w:name="discussion"/>
+      <w:bookmarkEnd w:id="5"/>
       <w:r>
         <w:lastRenderedPageBreak/>
         <w:t>DISCUSSION</w:t>
       </w:r>
-      <w:bookmarkEnd w:id="7"/>
+      <w:bookmarkEnd w:id="6"/>
     </w:p>
     <w:p>
       <w:pPr>
@@ -2557,25 +2598,25 @@
       <w:pPr>
         <w:pStyle w:val="1"/>
       </w:pPr>
-      <w:bookmarkStart w:id="8" w:name="methods"/>
-      <w:bookmarkStart w:id="9" w:name="_Toc165854825"/>
-      <w:bookmarkEnd w:id="6"/>
+      <w:bookmarkStart w:id="8" w:name="_Toc165854825"/>
+      <w:bookmarkStart w:id="9" w:name="methods"/>
+      <w:bookmarkEnd w:id="7"/>
       <w:r>
         <w:lastRenderedPageBreak/>
         <w:t>METHODS</w:t>
       </w:r>
-      <w:bookmarkEnd w:id="9"/>
+      <w:bookmarkEnd w:id="8"/>
     </w:p>
     <w:p>
       <w:pPr>
         <w:pStyle w:val="2"/>
       </w:pPr>
-      <w:bookmarkStart w:id="10" w:name="study-design"/>
-      <w:bookmarkStart w:id="11" w:name="_Toc165854826"/>
+      <w:bookmarkStart w:id="10" w:name="_Toc165854826"/>
+      <w:bookmarkStart w:id="11" w:name="study-design"/>
       <w:r>
         <w:t>Study design</w:t>
       </w:r>
-      <w:bookmarkEnd w:id="11"/>
+      <w:bookmarkEnd w:id="10"/>
     </w:p>
     <w:p>
       <w:pPr>
@@ -2600,11 +2641,11 @@
         <w:ind w:firstLine="480"/>
       </w:pPr>
       <w:r>
-        <w:t xml:space="preserve">On the other hand, the bounding box-based segmentation mode demonstrated promising results, especially for the right kidney, achieved by providing the upper-left and bottom-right points (Supplementary Fig. 2c). For the point-based segmentation mode (Supplementary Fig. 1d), </w:t>
+        <w:t xml:space="preserve">On the other hand, the bounding box-based segmentation mode demonstrated promising results, especially for the right kidney, achieved by providing the upper-left and bottom-right </w:t>
       </w:r>
       <w:r>
         <w:lastRenderedPageBreak/>
-        <w:t>we initially supplied a single foreground point representing the center of the right kidney. However, SAM over-segmented the entire abdomen. To rectify this, we introduced a background point within the over-segmented regions. This adjustment resulted in the segmentation mask shrinking to encompass only the liver and right kidney. Finally, by adding another background point on the liver, we obtained the desired kidney segmentation.</w:t>
+        <w:t>points (Supplementary Fig. 2c). For the point-based segmentation mode (Supplementary Fig. 1d), we initially supplied a single foreground point representing the center of the right kidney. However, SAM over-segmented the entire abdomen. To rectify this, we introduced a background point within the over-segmented regions. This adjustment resulted in the segmentation mask shrinking to encompass only the liver and right kidney. Finally, by adding another background point on the liver, we obtained the desired kidney segmentation.</w:t>
       </w:r>
     </w:p>
     <w:p>
@@ -2620,13 +2661,13 @@
       <w:pPr>
         <w:pStyle w:val="2"/>
       </w:pPr>
-      <w:bookmarkStart w:id="12" w:name="dataset-curation-and-pre-processing"/>
-      <w:bookmarkStart w:id="13" w:name="_Toc165854827"/>
-      <w:bookmarkEnd w:id="10"/>
+      <w:bookmarkStart w:id="12" w:name="_Toc165854827"/>
+      <w:bookmarkStart w:id="13" w:name="dataset-curation-and-pre-processing"/>
+      <w:bookmarkEnd w:id="11"/>
       <w:r>
         <w:t>Dataset curation and pre-processing</w:t>
       </w:r>
-      <w:bookmarkEnd w:id="13"/>
+      <w:bookmarkEnd w:id="12"/>
     </w:p>
     <w:p>
       <w:pPr>
@@ -2642,11 +2683,11 @@
         <w:ind w:firstLine="480"/>
       </w:pPr>
       <w:r>
-        <w:t xml:space="preserve">The original 3D datasets consisted of Computed Tomography (CT) and Magnetic Resonance (MR) images in DICOM, nrrd, or mhd formats. To ensure uniformity and compatibility with developing medical image deep learning models, we converted the images to the widely used NifTI format. Additionally, grayscale images (such as X-Ray and Ultrasound) as well as RGB images (including endoscopy, dermoscopy, fundus, and pathology images), were converted to the png format. Several exclusive criteria are applied to improve the dataset quality and consistency, </w:t>
+        <w:t xml:space="preserve">The original 3D datasets consisted of Computed Tomography (CT) and Magnetic Resonance (MR) images in DICOM, nrrd, or mhd formats. To ensure uniformity and compatibility with developing medical image deep learning models, we converted the images to the widely used NifTI format. Additionally, grayscale images (such as X-Ray and Ultrasound) as well as RGB images </w:t>
       </w:r>
       <w:r>
         <w:lastRenderedPageBreak/>
-        <w:t>including incomplete images and segmentation targets with branching structures, inaccurate annotations, and tiny volumes. Notably, image intensities varied significantly across different modalities. For instance, CT images had intensity values ranging from -2000 to 2000, while MR images exhibited a range of 0 to 3000. In endoscopy and ultrasound images, intensity values typically spanned from 0 to 255. To facilitate stable training, we performed intensity normalization across all images, ensuring they shared the same intensity range.</w:t>
+        <w:t>(including endoscopy, dermoscopy, fundus, and pathology images), were converted to the png format. Several exclusive criteria are applied to improve the dataset quality and consistency, including incomplete images and segmentation targets with branching structures, inaccurate annotations, and tiny volumes. Notably, image intensities varied significantly across different modalities. For instance, CT images had intensity values ranging from -2000 to 2000, while MR images exhibited a range of 0 to 3000. In endoscopy and ultrasound images, intensity values typically spanned from 0 to 255. To facilitate stable training, we performed intensity normalization across all images, ensuring they shared the same intensity range.</w:t>
       </w:r>
     </w:p>
     <w:p>
@@ -2662,13 +2703,13 @@
       <w:pPr>
         <w:pStyle w:val="2"/>
       </w:pPr>
-      <w:bookmarkStart w:id="14" w:name="network-architecture"/>
-      <w:bookmarkStart w:id="15" w:name="_Toc165854828"/>
-      <w:bookmarkEnd w:id="12"/>
+      <w:bookmarkStart w:id="14" w:name="_Toc165854828"/>
+      <w:bookmarkStart w:id="15" w:name="network-architecture"/>
+      <w:bookmarkEnd w:id="13"/>
       <w:r>
         <w:t>Network architecture</w:t>
       </w:r>
-      <w:bookmarkEnd w:id="15"/>
+      <w:bookmarkEnd w:id="14"/>
     </w:p>
     <w:p>
       <w:pPr>
@@ -2684,24 +2725,21 @@
         <w:ind w:firstLine="480"/>
       </w:pPr>
       <w:r>
-        <w:t xml:space="preserve">To strike a balance between segmentation performance and computational efficiency, we employed the base ViT model as the image encoder since extensive evaluation indicated that larger ViT models, such as ViT Large and ViT Huge, offered only marginal accuracy improvements [4] </w:t>
-      </w:r>
-      <w:r>
         <w:lastRenderedPageBreak/>
-        <w:t>while significantly increasing computational demands. Specifically, the base ViT model consists of 12 transformer layers [9], with each block comprising a multi-head self-attention block and a Multilayer Perceptron (MLP) block incorporating layer normalization [17]. Pre-training was performed using masked auto-encoder modeling [18], followed by fully supervised training on the SAM dataset [4]. The input image (1024 × 1024 × 3) was reshaped into a sequence of flattened 2D patches with the size 16 × 16 × 3, yielding a feature size in image embedding of 64 × 64 after passing through the image encoder, which is 16× downscaled. The prompt encoders mapped the corner point of the bounding box prompt to 256-dimensional vectorial embeddings [8]. In particular, each bounding box was represented by an embedding pair of the top-left corner point and the bottom-right corner point. To facilitate real-time user interactions once the image embedding had been computed, a lightweight mask decoder architecture was employed. It comprised two transformer layers [9] for fusing the image embedding and prompt encoding, and two transposed convolutional layers to enhance the embedding resolution to 256 × 256. Subsequently, the embedding underwent sigmoid activation, followed by bi-linear interpolations to match the input size.</w:t>
+        <w:t>To strike a balance between segmentation performance and computational efficiency, we employed the base ViT model as the image encoder since extensive evaluation indicated that larger ViT models, such as ViT Large and ViT Huge, offered only marginal accuracy improvements [4] while significantly increasing computational demands. Specifically, the base ViT model consists of 12 transformer layers [9], with each block comprising a multi-head self-attention block and a Multilayer Perceptron (MLP) block incorporating layer normalization [17]. Pre-training was performed using masked auto-encoder modeling [18], followed by fully supervised training on the SAM dataset [4]. The input image (1024 × 1024 × 3) was reshaped into a sequence of flattened 2D patches with the size 16 × 16 × 3, yielding a feature size in image embedding of 64 × 64 after passing through the image encoder, which is 16× downscaled. The prompt encoders mapped the corner point of the bounding box prompt to 256-dimensional vectorial embeddings [8]. In particular, each bounding box was represented by an embedding pair of the top-left corner point and the bottom-right corner point. To facilitate real-time user interactions once the image embedding had been computed, a lightweight mask decoder architecture was employed. It comprised two transformer layers [9] for fusing the image embedding and prompt encoding, and two transposed convolutional layers to enhance the embedding resolution to 256 × 256. Subsequently, the embedding underwent sigmoid activation, followed by bi-linear interpolations to match the input size.</w:t>
       </w:r>
     </w:p>
     <w:p>
       <w:pPr>
         <w:pStyle w:val="2"/>
       </w:pPr>
-      <w:bookmarkStart w:id="16" w:name="Xd867c2f0b73c808c8d57e55b2c57ed79954446e"/>
-      <w:bookmarkStart w:id="17" w:name="_Toc165854829"/>
-      <w:bookmarkEnd w:id="14"/>
+      <w:bookmarkStart w:id="16" w:name="_Toc165854829"/>
+      <w:bookmarkStart w:id="17" w:name="Xd867c2f0b73c808c8d57e55b2c57ed79954446e"/>
+      <w:bookmarkEnd w:id="15"/>
       <w:r>
         <w:t>Training protocol and experimental setting</w:t>
       </w:r>
-      <w:bookmarkEnd w:id="17"/>
+      <w:bookmarkEnd w:id="16"/>
     </w:p>
     <w:p>
       <w:pPr>
@@ -2717,11 +2755,11 @@
         <w:ind w:firstLine="480"/>
       </w:pPr>
       <w:r>
-        <w:t xml:space="preserve">The model was initialized with the pre-trained SAM model with the ViT-Base model. We fix the prompt encoder since it can already encode the bounding box prompt. All the trainable parameters in the image encoder and mask decoder were updated during training. Specifically, the number of trainable parameters for the image encoder and mask decoder are 89,670,912 and 4,058,340, respectively. The bounding box prompt was simulated from the ground-truth mask with a random perturbation of 0-20 pixels. The loss function is the unweighted sum between Dice loss </w:t>
+        <w:t xml:space="preserve">The model was initialized with the pre-trained SAM model with the ViT-Base model. We fix the prompt encoder since it can already encode the bounding box prompt. All the trainable </w:t>
       </w:r>
       <w:r>
         <w:lastRenderedPageBreak/>
-        <w:t>and cross-entropy loss, which has been proven to be robust in various segmentation tasks [3]. Specifically, let S, G denote the segmentation result and ground truth, respectively. si, gi denote the predicted segmentation and ground truth of voxel i, respectively. N is the number of voxels in the image I. Cross-entropy loss is defined by</w:t>
+        <w:t>parameters in the image encoder and mask decoder were updated during training. Specifically, the number of trainable parameters for the image encoder and mask decoder are 89,670,912 and 4,058,340, respectively. The bounding box prompt was simulated from the ground-truth mask with a random perturbation of 0-20 pixels. The loss function is the unweighted sum between Dice loss and cross-entropy loss, which has been proven to be robust in various segmentation tasks [3]. Specifically, let S, G denote the segmentation result and ground truth, respectively. si, gi denote the predicted segmentation and ground truth of voxel i, respectively. N is the number of voxels in the image I. Cross-entropy loss is defined by</w:t>
       </w:r>
     </w:p>
     <w:p>
@@ -3421,21 +3459,24 @@
         <w:ind w:firstLine="480"/>
       </w:pPr>
       <w:r>
-        <w:t>In addition to the comparative analyses against SAM and U-Net specialist models, we further assessed MedSAM’s performance by comparing it to six experts on a prostate MR image segmentation dataset (52 cases). For each case, the six experts provided their respective segmentation results, and the ground truth was determined based on majority voting. We calculated the DSC scores for each case and expert, subsequently comparing them to MedSAM’s results.</w:t>
+        <w:t xml:space="preserve">In addition to the comparative analyses against SAM and U-Net specialist models, we further assessed MedSAM’s performance by comparing it to six experts on a prostate MR image </w:t>
+      </w:r>
+      <w:r>
+        <w:lastRenderedPageBreak/>
+        <w:t>segmentation dataset (52 cases). For each case, the six experts provided their respective segmentation results, and the ground truth was determined based on majority voting. We calculated the DSC scores for each case and expert, subsequently comparing them to MedSAM’s results.</w:t>
       </w:r>
     </w:p>
     <w:p>
       <w:pPr>
         <w:pStyle w:val="2"/>
       </w:pPr>
-      <w:bookmarkStart w:id="18" w:name="evaluation-metrics"/>
-      <w:bookmarkStart w:id="19" w:name="_Toc165854830"/>
-      <w:bookmarkEnd w:id="16"/>
-      <w:r>
-        <w:lastRenderedPageBreak/>
+      <w:bookmarkStart w:id="18" w:name="_Toc165854830"/>
+      <w:bookmarkStart w:id="19" w:name="evaluation-metrics"/>
+      <w:bookmarkEnd w:id="17"/>
+      <w:r>
         <w:t>Evaluation metrics</w:t>
       </w:r>
-      <w:bookmarkEnd w:id="19"/>
+      <w:bookmarkEnd w:id="18"/>
     </w:p>
     <w:p>
       <w:pPr>
@@ -4387,106 +4428,111 @@
         </m:d>
       </m:oMath>
       <w:r>
-        <w:t xml:space="preserve"> denote the border region of the ground truth and the segmentation surface at tolerance τ , respectively. In this paper, we set the tolerance τ as 2.</w:t>
+        <w:t xml:space="preserve"> denote the border region of the ground truth and the segmentation surface at tolerance </w:t>
+      </w:r>
+      <w:proofErr w:type="gramStart"/>
+      <w:r>
+        <w:t>τ ,</w:t>
+      </w:r>
+      <w:proofErr w:type="gramEnd"/>
+      <w:r>
+        <w:t xml:space="preserve"> respectively. In this paper, we set the tolerance τ as 2.</w:t>
       </w:r>
     </w:p>
     <w:p>
       <w:pPr>
         <w:pStyle w:val="2"/>
       </w:pPr>
-      <w:bookmarkStart w:id="20" w:name="statistical-analysis"/>
-      <w:bookmarkStart w:id="21" w:name="_Toc165854831"/>
-      <w:bookmarkEnd w:id="18"/>
+      <w:bookmarkStart w:id="20" w:name="_Toc165854831"/>
+      <w:bookmarkStart w:id="21" w:name="statistical-analysis"/>
+      <w:bookmarkEnd w:id="19"/>
       <w:r>
         <w:t>Statistical analysis</w:t>
       </w:r>
+      <w:bookmarkEnd w:id="20"/>
+    </w:p>
+    <w:p>
+      <w:pPr>
+        <w:ind w:firstLine="480"/>
+      </w:pPr>
+      <w:r>
+        <w:t>To statistically analyze and compare the performance of the aforementioned three methods (MedSAM, SAM, and specialist models), we employed the Wilcoxon signed-rank test. This non-parametric test is well-suited for comparing paired samples and is particularly useful when the data does not meet the assumptions of normal distribution. This analysis allowed us to determine if any method demonstrated statistically superior segmentation performance compared to the others, providing valuable insights into the comparative effectiveness of the three evaluated methods: SAM, U-Net specialist models, and MedSAM. The Wilcoxon signed-rank test results are marked on the DSC and NSD score tables (Supplementary Table 5-11).</w:t>
+      </w:r>
+    </w:p>
+    <w:p>
+      <w:pPr>
+        <w:pStyle w:val="2"/>
+      </w:pPr>
+      <w:bookmarkStart w:id="22" w:name="_Toc165854832"/>
+      <w:bookmarkStart w:id="23" w:name="data-availability"/>
       <w:bookmarkEnd w:id="21"/>
+      <w:r>
+        <w:t>Data availability</w:t>
+      </w:r>
+      <w:bookmarkEnd w:id="22"/>
     </w:p>
     <w:p>
       <w:pPr>
         <w:ind w:firstLine="480"/>
       </w:pPr>
       <w:r>
-        <w:t>To statistically analyze and compare the performance of the aforementioned three methods (MedSAM, SAM, and specialist models), we employed the Wilcoxon signed-rank test. This non-parametric test is well-suited for comparing paired samples and is particularly useful when the data does not meet the assumptions of normal distribution. This analysis allowed us to determine if any method demonstrated statistically superior segmentation performance compared to the others, providing valuable insights into the comparative effectiveness of the three evaluated methods: SAM, U-Net specialist models, and MedSAM. The Wilcoxon signed-rank test results are marked on the DSC and NSD score tables (Supplementary Table 5-11).</w:t>
+        <w:t>All the datasets in this study are from public datasets. The download links are provided in Supplementary Table 12.</w:t>
       </w:r>
     </w:p>
     <w:p>
       <w:pPr>
         <w:pStyle w:val="2"/>
       </w:pPr>
-      <w:bookmarkStart w:id="22" w:name="data-availability"/>
-      <w:bookmarkStart w:id="23" w:name="_Toc165854832"/>
-      <w:bookmarkEnd w:id="20"/>
-      <w:r>
-        <w:t>Data availability</w:t>
-      </w:r>
+      <w:bookmarkStart w:id="24" w:name="_Toc165854833"/>
+      <w:bookmarkStart w:id="25" w:name="code-availability"/>
       <w:bookmarkEnd w:id="23"/>
+      <w:r>
+        <w:lastRenderedPageBreak/>
+        <w:t>Code availability</w:t>
+      </w:r>
+      <w:bookmarkEnd w:id="24"/>
     </w:p>
     <w:p>
       <w:pPr>
         <w:ind w:firstLine="480"/>
       </w:pPr>
       <w:r>
-        <w:t>All the datasets in this study are from public datasets. The download links are provided in Supplementary Table 12.</w:t>
+        <w:t>All code was implemented in Python (3.10) using Pytorch (2.0) as the base deep learning framework. We also used several python packages for data analysis and results visualization, including SimpleITK (2.2.1), nibabel (5.1.0), torchvision (0.15.2), numpy (1.24.3), scikit-image (0.20.0), opencvpython (4.7.0), scipy (1.10.1), and pandas (2.0.2), matplotlib (3.7.1), and plotly (5.15.0). Biorender was used to create Fig. 1a. The training script, inference script, and trained model have been publicly available at https://github.com/bowang-lab/MedSAM.</w:t>
       </w:r>
     </w:p>
     <w:p>
       <w:pPr>
         <w:pStyle w:val="2"/>
       </w:pPr>
-      <w:bookmarkStart w:id="24" w:name="code-availability"/>
-      <w:bookmarkStart w:id="25" w:name="_Toc165854833"/>
-      <w:bookmarkEnd w:id="22"/>
-      <w:r>
-        <w:t>Code availability</w:t>
-      </w:r>
+      <w:bookmarkStart w:id="26" w:name="_Toc165854834"/>
+      <w:bookmarkStart w:id="27" w:name="acknowledgements"/>
       <w:bookmarkEnd w:id="25"/>
+      <w:r>
+        <w:t>Acknowledgements</w:t>
+      </w:r>
+      <w:bookmarkEnd w:id="26"/>
     </w:p>
     <w:p>
       <w:pPr>
         <w:ind w:firstLine="480"/>
       </w:pPr>
       <w:r>
-        <w:t xml:space="preserve">All code was implemented in Python (3.10) using Pytorch (2.0) as the base deep learning framework. We also used several python packages for data analysis and results visualization, including SimpleITK (2.2.1), nibabel (5.1.0), torchvision (0.15.2), numpy (1.24.3), scikit-image (0.20.0), opencvpython (4.7.0), scipy (1.10.1), and pandas (2.0.2), matplotlib (3.7.1), and plotly </w:t>
-      </w:r>
-      <w:r>
-        <w:lastRenderedPageBreak/>
-        <w:t>(5.15.0). Biorender was used to create Fig. 1a. The training script, inference script, and trained model have been publicly available at https://github.com/bowang-lab/MedSAM.</w:t>
-      </w:r>
-    </w:p>
-    <w:p>
-      <w:pPr>
-        <w:pStyle w:val="2"/>
-      </w:pPr>
-      <w:bookmarkStart w:id="26" w:name="acknowledgements"/>
-      <w:bookmarkStart w:id="27" w:name="_Toc165854834"/>
-      <w:bookmarkEnd w:id="24"/>
-      <w:r>
-        <w:t>Acknowledgements</w:t>
-      </w:r>
+        <w:t>The authors of this paper highly appreciate all the data owners for providing public medical images to the community. We also thank Meta AI for making the source code of segment anything publicly available to the community.</w:t>
+      </w:r>
+    </w:p>
+    <w:p>
+      <w:pPr>
+        <w:pStyle w:val="1"/>
+      </w:pPr>
+      <w:bookmarkStart w:id="28" w:name="_Toc165854835"/>
+      <w:bookmarkStart w:id="29" w:name="references"/>
+      <w:bookmarkEnd w:id="9"/>
       <w:bookmarkEnd w:id="27"/>
-    </w:p>
-    <w:p>
-      <w:pPr>
-        <w:ind w:firstLine="480"/>
-      </w:pPr>
-      <w:r>
-        <w:t>The authors of this paper highly appreciate all the data owners for providing public medical images to the community. We also thank Meta AI for making the source code of segment anything publicly available to the community.</w:t>
-      </w:r>
-    </w:p>
-    <w:p>
-      <w:pPr>
-        <w:pStyle w:val="1"/>
-      </w:pPr>
-      <w:bookmarkStart w:id="28" w:name="references"/>
-      <w:bookmarkStart w:id="29" w:name="_Toc165854835"/>
-      <w:bookmarkEnd w:id="8"/>
-      <w:bookmarkEnd w:id="26"/>
       <w:r>
         <w:lastRenderedPageBreak/>
         <w:t>REFERENCES</w:t>
       </w:r>
-      <w:bookmarkEnd w:id="29"/>
+      <w:bookmarkEnd w:id="28"/>
     </w:p>
     <w:p>
       <w:pPr>
@@ -4646,11 +4692,11 @@
         </w:numPr>
       </w:pPr>
       <w:r>
-        <w:t xml:space="preserve">V. M. Campello, P. Gkontra, C. Izquierdo, C. Mart ́ın-Isla, A. Sojoudi, P. M. Full, K. Maier-Hein, Y. Zhang, Z. He, J. Ma, M. Parre ̃ no, A. Albiol, F. Kong, S. C. Shadden, J. C. Acero, V. Sundaresan, M. Saber, M. Elattar, H. Li, B. Menze, F. Khader, C. Haarburger, C. M. Scannell, M. Veta, A. Carscadden, K. Punithakumar, X. Liu, S. A. Tsaftaris, X. Huang, X. Yang, L. Li, X. Zhuang, D. Vilad ́ es, M. L. Descalzo, A. Guala, L. La Mura, M. G. Friedrich, R. Garg, J. Lebel, F. Henriques, M. Karakas, E. C ̧ avus ̧, S. E. Petersen, S. Escalera, S. Segu ́ı, J. F. Rodr ́ıguez-Palomares, and K. Lekadir, “Multi-centre, multi-vendor </w:t>
+        <w:t xml:space="preserve">V. M. Campello, P. Gkontra, C. Izquierdo, C. Mart ́ın-Isla, A. Sojoudi, P. M. Full, K. Maier-Hein, Y. Zhang, Z. He, J. Ma, M. Parre ̃ no, A. Albiol, F. Kong, S. C. Shadden, J. C. Acero, V. Sundaresan, M. Saber, M. Elattar, H. Li, B. Menze, F. Khader, C. Haarburger, C. M. Scannell, M. Veta, A. Carscadden, K. Punithakumar, X. Liu, S. A. Tsaftaris, X. Huang, X. Yang, L. Li, X. Zhuang, D. Vilad ́ es, M. L. Descalzo, A. Guala, L. La Mura, M. G. Friedrich, R. Garg, J. Lebel, F. Henriques, M. Karakas, E. C ̧ avus ̧, S. E. </w:t>
       </w:r>
       <w:r>
         <w:lastRenderedPageBreak/>
-        <w:t>and multi-disease cardiac segmentation: The m&amp;ms challenge,” IEEE Trnsactions on Medical Imaging, vol. 40, no. 12, pp. 3543–3554, 2021.</w:t>
+        <w:t>Petersen, S. Escalera, S. Segu ́ı, J. F. Rodr ́ıguez-Palomares, and K. Lekadir, “Multi-centre, multi-vendor and multi-disease cardiac segmentation: The m&amp;ms challenge,” IEEE Trnsactions on Medical Imaging, vol. 40, no. 12, pp. 3543–3554, 2021.</w:t>
       </w:r>
     </w:p>
     <w:p>
@@ -4736,15 +4782,12 @@
       <w:r>
         <w:t>L. Maier-Hein, A. Reinke, P. Godau, M. D. Tizabi, F. B ̈ uttner et al., “Metrics reloaded: Pitfalls and recommendations for image analysis validation,” arXiv preprint arXiv:2206.01653, 202.</w:t>
       </w:r>
-      <w:bookmarkEnd w:id="28"/>
+      <w:bookmarkEnd w:id="29"/>
     </w:p>
     <w:sectPr>
-      <w:headerReference w:type="even" r:id="rId11"/>
-      <w:headerReference w:type="default" r:id="rId12"/>
-      <w:footerReference w:type="even" r:id="rId13"/>
-      <w:footerReference w:type="default" r:id="rId14"/>
-      <w:headerReference w:type="first" r:id="rId15"/>
-      <w:footerReference w:type="first" r:id="rId16"/>
+      <w:headerReference w:type="default" r:id="rId17"/>
+      <w:footerReference w:type="default" r:id="rId18"/>
+      <w:type w:val="continuous"/>
       <w:pgSz w:w="11906" w:h="16838"/>
       <w:pgMar w:top="1418" w:right="1134" w:bottom="1134" w:left="1134" w:header="851" w:footer="992" w:gutter="284"/>
       <w:pgNumType w:fmt="numberInDash" w:start="0"/>
@@ -4816,6 +4859,53 @@
 </w:ftr>
 </file>
 
+<file path=word/footer4.xml><?xml version="1.0" encoding="utf-8"?>
+<w:ftr xmlns:wpc="http://schemas.microsoft.com/office/word/2010/wordprocessingCanvas" xmlns:cx="http://schemas.microsoft.com/office/drawing/2014/chartex" xmlns:cx1="http://schemas.microsoft.com/office/drawing/2015/9/8/chartex" xmlns:cx2="http://schemas.microsoft.com/office/drawing/2015/10/21/chartex" xmlns:cx3="http://schemas.microsoft.com/office/drawing/2016/5/9/chartex" xmlns:cx4="http://schemas.microsoft.com/office/drawing/2016/5/10/chartex" xmlns:cx5="http://schemas.microsoft.com/office/drawing/2016/5/11/chartex" xmlns:cx6="http://schemas.microsoft.com/office/drawing/2016/5/12/chartex" xmlns:cx7="http://schemas.microsoft.com/office/drawing/2016/5/13/chartex" xmlns:cx8="http://schemas.microsoft.com/office/drawing/2016/5/14/chartex" xmlns:mc="http://schemas.openxmlformats.org/markup-compatibility/2006" xmlns:aink="http://schemas.microsoft.com/office/drawing/2016/ink" xmlns:am3d="http://schemas.microsoft.com/office/drawing/2017/model3d" xmlns:o="urn:schemas-microsoft-com:office:office" xmlns:oel="http://schemas.microsoft.com/office/2019/extlst" xmlns:r="http://schemas.openxmlformats.org/officeDocument/2006/relationships" xmlns:m="http://schemas.openxmlformats.org/officeDocument/2006/math" xmlns:v="urn:schemas-microsoft-com:vml" xmlns:wp14="http://schemas.microsoft.com/office/word/2010/wordprocessingDrawing" xmlns:wp="http://schemas.openxmlformats.org/drawingml/2006/wordprocessingDrawing" xmlns:w10="urn:schemas-microsoft-com:office:word" xmlns:w="http://schemas.openxmlformats.org/wordprocessingml/2006/main" xmlns:w14="http://schemas.microsoft.com/office/word/2010/wordml" xmlns:w15="http://schemas.microsoft.com/office/word/2012/wordml" xmlns:w16cex="http://schemas.microsoft.com/office/word/2018/wordml/cex" xmlns:w16cid="http://schemas.microsoft.com/office/word/2016/wordml/cid" xmlns:w16="http://schemas.microsoft.com/office/word/2018/wordml" xmlns:w16du="http://schemas.microsoft.com/office/word/2023/wordml/word16du" xmlns:w16sdtdh="http://schemas.microsoft.com/office/word/2020/wordml/sdtdatahash" xmlns:w16se="http://schemas.microsoft.com/office/word/2015/wordml/symex" xmlns:wpg="http://schemas.microsoft.com/office/word/2010/wordprocessingGroup" xmlns:wpi="http://schemas.microsoft.com/office/word/2010/wordprocessingInk" xmlns:wne="http://schemas.microsoft.com/office/word/2006/wordml" xmlns:wps="http://schemas.microsoft.com/office/word/2010/wordprocessingShape" mc:Ignorable="w14 w15 w16se w16cid w16 w16cex w16sdtdh w16du wp14">
+  <w:sdt>
+    <w:sdtPr>
+      <w:id w:val="-1652126220"/>
+      <w:docPartObj>
+        <w:docPartGallery w:val="Page Numbers (Bottom of Page)"/>
+        <w:docPartUnique/>
+      </w:docPartObj>
+    </w:sdtPr>
+    <w:sdtContent>
+      <w:p>
+        <w:pPr>
+          <w:pStyle w:val="af0"/>
+          <w:ind w:firstLine="360"/>
+          <w:jc w:val="center"/>
+        </w:pPr>
+        <w:r>
+          <w:fldChar w:fldCharType="begin"/>
+        </w:r>
+        <w:r>
+          <w:instrText>PAGE   \* MERGEFORMAT</w:instrText>
+        </w:r>
+        <w:r>
+          <w:fldChar w:fldCharType="separate"/>
+        </w:r>
+        <w:r>
+          <w:rPr>
+            <w:lang w:val="zh-CN"/>
+          </w:rPr>
+          <w:t>2</w:t>
+        </w:r>
+        <w:r>
+          <w:fldChar w:fldCharType="end"/>
+        </w:r>
+      </w:p>
+    </w:sdtContent>
+  </w:sdt>
+  <w:p>
+    <w:pPr>
+      <w:pStyle w:val="af0"/>
+      <w:ind w:firstLine="360"/>
+    </w:pPr>
+  </w:p>
+</w:ftr>
+</file>
+
 <file path=word/footnotes.xml><?xml version="1.0" encoding="utf-8"?>
 <w:footnotes xmlns:wpc="http://schemas.microsoft.com/office/word/2010/wordprocessingCanvas" xmlns:cx="http://schemas.microsoft.com/office/drawing/2014/chartex" xmlns:cx1="http://schemas.microsoft.com/office/drawing/2015/9/8/chartex" xmlns:cx2="http://schemas.microsoft.com/office/drawing/2015/10/21/chartex" xmlns:cx3="http://schemas.microsoft.com/office/drawing/2016/5/9/chartex" xmlns:cx4="http://schemas.microsoft.com/office/drawing/2016/5/10/chartex" xmlns:cx5="http://schemas.microsoft.com/office/drawing/2016/5/11/chartex" xmlns:cx6="http://schemas.microsoft.com/office/drawing/2016/5/12/chartex" xmlns:cx7="http://schemas.microsoft.com/office/drawing/2016/5/13/chartex" xmlns:cx8="http://schemas.microsoft.com/office/drawing/2016/5/14/chartex" xmlns:mc="http://schemas.openxmlformats.org/markup-compatibility/2006" xmlns:aink="http://schemas.microsoft.com/office/drawing/2016/ink" xmlns:am3d="http://schemas.microsoft.com/office/drawing/2017/model3d" xmlns:o="urn:schemas-microsoft-com:office:office" xmlns:oel="http://schemas.microsoft.com/office/2019/extlst" xmlns:r="http://schemas.openxmlformats.org/officeDocument/2006/relationships" xmlns:m="http://schemas.openxmlformats.org/officeDocument/2006/math" xmlns:v="urn:schemas-microsoft-com:vml" xmlns:wp14="http://schemas.microsoft.com/office/word/2010/wordprocessingDrawing" xmlns:wp="http://schemas.openxmlformats.org/drawingml/2006/wordprocessingDrawing" xmlns:w10="urn:schemas-microsoft-com:office:word" xmlns:w="http://schemas.openxmlformats.org/wordprocessingml/2006/main" xmlns:w14="http://schemas.microsoft.com/office/word/2010/wordml" xmlns:w15="http://schemas.microsoft.com/office/word/2012/wordml" xmlns:w16cex="http://schemas.microsoft.com/office/word/2018/wordml/cex" xmlns:w16cid="http://schemas.microsoft.com/office/word/2016/wordml/cid" xmlns:w16="http://schemas.microsoft.com/office/word/2018/wordml" xmlns:w16du="http://schemas.microsoft.com/office/word/2023/wordml/word16du" xmlns:w16sdtdh="http://schemas.microsoft.com/office/word/2020/wordml/sdtdatahash" xmlns:w16se="http://schemas.microsoft.com/office/word/2015/wordml/symex" xmlns:wpg="http://schemas.microsoft.com/office/word/2010/wordprocessingGroup" xmlns:wpi="http://schemas.microsoft.com/office/word/2010/wordprocessingInk" xmlns:wne="http://schemas.microsoft.com/office/word/2006/wordml" xmlns:wps="http://schemas.microsoft.com/office/word/2010/wordprocessingShape" mc:Ignorable="w14 w15 w16se w16cid w16 w16cex w16sdtdh w16du wp14">
   <w:footnote w:type="separator" w:id="-1">
@@ -4861,8 +4951,14 @@
 <w:hdr xmlns:wpc="http://schemas.microsoft.com/office/word/2010/wordprocessingCanvas" xmlns:cx="http://schemas.microsoft.com/office/drawing/2014/chartex" xmlns:cx1="http://schemas.microsoft.com/office/drawing/2015/9/8/chartex" xmlns:cx2="http://schemas.microsoft.com/office/drawing/2015/10/21/chartex" xmlns:cx3="http://schemas.microsoft.com/office/drawing/2016/5/9/chartex" xmlns:cx4="http://schemas.microsoft.com/office/drawing/2016/5/10/chartex" xmlns:cx5="http://schemas.microsoft.com/office/drawing/2016/5/11/chartex" xmlns:cx6="http://schemas.microsoft.com/office/drawing/2016/5/12/chartex" xmlns:cx7="http://schemas.microsoft.com/office/drawing/2016/5/13/chartex" xmlns:cx8="http://schemas.microsoft.com/office/drawing/2016/5/14/chartex" xmlns:mc="http://schemas.openxmlformats.org/markup-compatibility/2006" xmlns:aink="http://schemas.microsoft.com/office/drawing/2016/ink" xmlns:am3d="http://schemas.microsoft.com/office/drawing/2017/model3d" xmlns:o="urn:schemas-microsoft-com:office:office" xmlns:oel="http://schemas.microsoft.com/office/2019/extlst" xmlns:r="http://schemas.openxmlformats.org/officeDocument/2006/relationships" xmlns:m="http://schemas.openxmlformats.org/officeDocument/2006/math" xmlns:v="urn:schemas-microsoft-com:vml" xmlns:wp14="http://schemas.microsoft.com/office/word/2010/wordprocessingDrawing" xmlns:wp="http://schemas.openxmlformats.org/drawingml/2006/wordprocessingDrawing" xmlns:w10="urn:schemas-microsoft-com:office:word" xmlns:w="http://schemas.openxmlformats.org/wordprocessingml/2006/main" xmlns:w14="http://schemas.microsoft.com/office/word/2010/wordml" xmlns:w15="http://schemas.microsoft.com/office/word/2012/wordml" xmlns:w16cex="http://schemas.microsoft.com/office/word/2018/wordml/cex" xmlns:w16cid="http://schemas.microsoft.com/office/word/2016/wordml/cid" xmlns:w16="http://schemas.microsoft.com/office/word/2018/wordml" xmlns:w16du="http://schemas.microsoft.com/office/word/2023/wordml/word16du" xmlns:w16sdtdh="http://schemas.microsoft.com/office/word/2020/wordml/sdtdatahash" xmlns:w16se="http://schemas.microsoft.com/office/word/2015/wordml/symex" xmlns:wpg="http://schemas.microsoft.com/office/word/2010/wordprocessingGroup" xmlns:wpi="http://schemas.microsoft.com/office/word/2010/wordprocessingInk" xmlns:wne="http://schemas.microsoft.com/office/word/2006/wordml" xmlns:wps="http://schemas.microsoft.com/office/word/2010/wordprocessingShape" mc:Ignorable="w14 w15 w16se w16cid w16 w16cex w16sdtdh w16du wp14">
   <w:p>
     <w:pPr>
+      <w:tabs>
+        <w:tab w:val="left" w:pos="4035"/>
+      </w:tabs>
       <w:ind w:firstLine="480"/>
     </w:pPr>
+    <w:r>
+      <w:tab/>
+    </w:r>
   </w:p>
 </w:hdr>
 </file>
@@ -4874,6 +4970,50 @@
       <w:pStyle w:val="af2"/>
       <w:ind w:firstLine="360"/>
     </w:pPr>
+  </w:p>
+</w:hdr>
+</file>
+
+<file path=word/header4.xml><?xml version="1.0" encoding="utf-8"?>
+<w:hdr xmlns:wpc="http://schemas.microsoft.com/office/word/2010/wordprocessingCanvas" xmlns:cx="http://schemas.microsoft.com/office/drawing/2014/chartex" xmlns:cx1="http://schemas.microsoft.com/office/drawing/2015/9/8/chartex" xmlns:cx2="http://schemas.microsoft.com/office/drawing/2015/10/21/chartex" xmlns:cx3="http://schemas.microsoft.com/office/drawing/2016/5/9/chartex" xmlns:cx4="http://schemas.microsoft.com/office/drawing/2016/5/10/chartex" xmlns:cx5="http://schemas.microsoft.com/office/drawing/2016/5/11/chartex" xmlns:cx6="http://schemas.microsoft.com/office/drawing/2016/5/12/chartex" xmlns:cx7="http://schemas.microsoft.com/office/drawing/2016/5/13/chartex" xmlns:cx8="http://schemas.microsoft.com/office/drawing/2016/5/14/chartex" xmlns:mc="http://schemas.openxmlformats.org/markup-compatibility/2006" xmlns:aink="http://schemas.microsoft.com/office/drawing/2016/ink" xmlns:am3d="http://schemas.microsoft.com/office/drawing/2017/model3d" xmlns:o="urn:schemas-microsoft-com:office:office" xmlns:oel="http://schemas.microsoft.com/office/2019/extlst" xmlns:r="http://schemas.openxmlformats.org/officeDocument/2006/relationships" xmlns:m="http://schemas.openxmlformats.org/officeDocument/2006/math" xmlns:v="urn:schemas-microsoft-com:vml" xmlns:wp14="http://schemas.microsoft.com/office/word/2010/wordprocessingDrawing" xmlns:wp="http://schemas.openxmlformats.org/drawingml/2006/wordprocessingDrawing" xmlns:w10="urn:schemas-microsoft-com:office:word" xmlns:w="http://schemas.openxmlformats.org/wordprocessingml/2006/main" xmlns:w14="http://schemas.microsoft.com/office/word/2010/wordml" xmlns:w15="http://schemas.microsoft.com/office/word/2012/wordml" xmlns:w16cex="http://schemas.microsoft.com/office/word/2018/wordml/cex" xmlns:w16cid="http://schemas.microsoft.com/office/word/2016/wordml/cid" xmlns:w16="http://schemas.microsoft.com/office/word/2018/wordml" xmlns:w16du="http://schemas.microsoft.com/office/word/2023/wordml/word16du" xmlns:w16sdtdh="http://schemas.microsoft.com/office/word/2020/wordml/sdtdatahash" xmlns:w16se="http://schemas.microsoft.com/office/word/2015/wordml/symex" xmlns:wpg="http://schemas.microsoft.com/office/word/2010/wordprocessingGroup" xmlns:wpi="http://schemas.microsoft.com/office/word/2010/wordprocessingInk" xmlns:wne="http://schemas.microsoft.com/office/word/2006/wordml" xmlns:wps="http://schemas.microsoft.com/office/word/2010/wordprocessingShape" mc:Ignorable="w14 w15 w16se w16cid w16 w16cex w16sdtdh w16du wp14">
+  <w:p>
+    <w:pPr>
+      <w:tabs>
+        <w:tab w:val="left" w:pos="4035"/>
+        <w:tab w:val="center" w:pos="4917"/>
+      </w:tabs>
+      <w:ind w:firstLineChars="95" w:firstLine="199"/>
+      <w:jc w:val="center"/>
+      <w:rPr>
+        <w:rFonts w:ascii="宋体" w:eastAsia="宋体" w:hAnsi="宋体" w:hint="eastAsia"/>
+        <w:sz w:val="21"/>
+        <w:szCs w:val="21"/>
+      </w:rPr>
+    </w:pPr>
+    <w:r>
+      <w:rPr>
+        <w:rFonts w:hint="eastAsia"/>
+        <w:sz w:val="21"/>
+        <w:szCs w:val="21"/>
+      </w:rPr>
+      <w:t>河北大学本科毕业设计</w:t>
+    </w:r>
+    <w:r>
+      <w:rPr>
+        <w:rFonts w:hint="eastAsia"/>
+        <w:sz w:val="21"/>
+        <w:szCs w:val="21"/>
+      </w:rPr>
+      <w:t>-</w:t>
+    </w:r>
+    <w:r>
+      <w:rPr>
+        <w:rFonts w:hint="eastAsia"/>
+        <w:sz w:val="21"/>
+        <w:szCs w:val="21"/>
+      </w:rPr>
+      <w:t>外文翻译</w:t>
+    </w:r>
   </w:p>
 </w:hdr>
 </file>

</xml_diff>